<commit_message>
Actualización documento memoria y planificación
</commit_message>
<xml_diff>
--- a/GrB_MP_160930_MemoriaDelProyecto.docx
+++ b/GrB_MP_160930_MemoriaDelProyecto.docx
@@ -10,7 +10,6 @@
           <w:docPartUnique/>
         </w:docPartObj>
       </w:sdtPr>
-      <w:sdtEndPr/>
       <w:sdtContent>
         <w:p>
           <w:pPr>
@@ -116,7 +115,6 @@
                                     <w:dataBinding w:prefixMappings="xmlns:ns0='http://purl.org/dc/elements/1.1/' xmlns:ns1='http://schemas.openxmlformats.org/package/2006/metadata/core-properties' " w:xpath="/ns1:coreProperties[1]/ns0:title[1]" w:storeItemID="{6C3C8BC8-F283-45AE-878A-BAB7291924A1}"/>
                                     <w:text/>
                                   </w:sdtPr>
-                                  <w:sdtEndPr/>
                                   <w:sdtContent>
                                     <w:r>
                                       <w:rPr>
@@ -125,178 +123,6 @@
                                         <w:szCs w:val="72"/>
                                       </w:rPr>
                                       <w:t>MEMORIA DEL PROYECTO</w:t>
-                                    </w:r>
-                                  </w:sdtContent>
-                                </w:sdt>
-                              </w:p>
-                              <w:sdt>
-                                <w:sdtPr>
-                                  <w:rPr>
-                                    <w:caps/>
-                                    <w:color w:val="1F3864" w:themeColor="accent5" w:themeShade="80"/>
-                                    <w:sz w:val="28"/>
-                                    <w:szCs w:val="28"/>
-                                  </w:rPr>
-                                  <w:alias w:val="Subtítulo"/>
-                                  <w:tag w:val=""/>
-                                  <w:id w:val="-2090151685"/>
-                                  <w:dataBinding w:prefixMappings="xmlns:ns0='http://purl.org/dc/elements/1.1/' xmlns:ns1='http://schemas.openxmlformats.org/package/2006/metadata/core-properties' " w:xpath="/ns1:coreProperties[1]/ns0:subject[1]" w:storeItemID="{6C3C8BC8-F283-45AE-878A-BAB7291924A1}"/>
-                                  <w:text/>
-                                </w:sdtPr>
-                                <w:sdtEndPr/>
-                                <w:sdtContent>
-                                  <w:p>
-                                    <w:pPr>
-                                      <w:pStyle w:val="Sinespaciado"/>
-                                      <w:spacing w:before="40" w:after="40"/>
-                                      <w:rPr>
-                                        <w:caps/>
-                                        <w:color w:val="1F3864" w:themeColor="accent5" w:themeShade="80"/>
-                                        <w:sz w:val="28"/>
-                                        <w:szCs w:val="28"/>
-                                      </w:rPr>
-                                    </w:pPr>
-                                    <w:r>
-                                      <w:rPr>
-                                        <w:caps/>
-                                        <w:color w:val="1F3864" w:themeColor="accent5" w:themeShade="80"/>
-                                        <w:sz w:val="28"/>
-                                        <w:szCs w:val="28"/>
-                                      </w:rPr>
-                                      <w:t>gRUPO B</w:t>
-                                    </w:r>
-                                  </w:p>
-                                </w:sdtContent>
-                              </w:sdt>
-                              <w:p>
-                                <w:pPr>
-                                  <w:pStyle w:val="Sinespaciado"/>
-                                  <w:spacing w:before="80" w:after="40"/>
-                                  <w:rPr>
-                                    <w:caps/>
-                                    <w:color w:val="4472C4" w:themeColor="accent5"/>
-                                    <w:sz w:val="24"/>
-                                    <w:szCs w:val="24"/>
-                                  </w:rPr>
-                                </w:pPr>
-                                <w:r>
-                                  <w:rPr>
-                                    <w:caps/>
-                                    <w:color w:val="4472C4" w:themeColor="accent5"/>
-                                    <w:sz w:val="24"/>
-                                    <w:szCs w:val="24"/>
-                                  </w:rPr>
-                                  <w:t>dIEGO cARRACEDO cONDE</w:t>
-                                </w:r>
-                              </w:p>
-                              <w:p>
-                                <w:pPr>
-                                  <w:pStyle w:val="Sinespaciado"/>
-                                  <w:spacing w:before="80" w:after="40"/>
-                                  <w:rPr>
-                                    <w:caps/>
-                                    <w:color w:val="4472C4" w:themeColor="accent5"/>
-                                    <w:sz w:val="24"/>
-                                    <w:szCs w:val="24"/>
-                                  </w:rPr>
-                                </w:pPr>
-                                <w:r>
-                                  <w:rPr>
-                                    <w:caps/>
-                                    <w:color w:val="4472C4" w:themeColor="accent5"/>
-                                    <w:sz w:val="24"/>
-                                    <w:szCs w:val="24"/>
-                                  </w:rPr>
-                                  <w:t>yAGO fONTENLA sECO</w:t>
-                                </w:r>
-                              </w:p>
-                              <w:p>
-                                <w:pPr>
-                                  <w:pStyle w:val="Sinespaciado"/>
-                                  <w:spacing w:before="80" w:after="40"/>
-                                  <w:rPr>
-                                    <w:caps/>
-                                    <w:color w:val="4472C4" w:themeColor="accent5"/>
-                                    <w:sz w:val="24"/>
-                                    <w:szCs w:val="24"/>
-                                  </w:rPr>
-                                </w:pPr>
-                                <w:r>
-                                  <w:rPr>
-                                    <w:caps/>
-                                    <w:color w:val="4472C4" w:themeColor="accent5"/>
-                                    <w:sz w:val="24"/>
-                                    <w:szCs w:val="24"/>
-                                  </w:rPr>
-                                  <w:t>cHRISTIAN LÓPEZ RODRÍGUEZ</w:t>
-                                </w:r>
-                              </w:p>
-                              <w:p>
-                                <w:pPr>
-                                  <w:pStyle w:val="Sinespaciado"/>
-                                  <w:spacing w:before="80" w:after="40"/>
-                                  <w:rPr>
-                                    <w:caps/>
-                                    <w:color w:val="4472C4" w:themeColor="accent5"/>
-                                    <w:sz w:val="24"/>
-                                    <w:szCs w:val="24"/>
-                                  </w:rPr>
-                                </w:pPr>
-                                <w:r>
-                                  <w:rPr>
-                                    <w:caps/>
-                                    <w:color w:val="4472C4" w:themeColor="accent5"/>
-                                    <w:sz w:val="24"/>
-                                    <w:szCs w:val="24"/>
-                                  </w:rPr>
-                                  <w:t>cARMEN MÍGUEZ GÓMEZ</w:t>
-                                </w:r>
-                              </w:p>
-                              <w:p>
-                                <w:pPr>
-                                  <w:pStyle w:val="Sinespaciado"/>
-                                  <w:spacing w:before="80" w:after="40"/>
-                                  <w:rPr>
-                                    <w:caps/>
-                                    <w:color w:val="4472C4" w:themeColor="accent5"/>
-                                    <w:sz w:val="24"/>
-                                    <w:szCs w:val="24"/>
-                                  </w:rPr>
-                                </w:pPr>
-                                <w:r>
-                                  <w:rPr>
-                                    <w:caps/>
-                                    <w:color w:val="4472C4" w:themeColor="accent5"/>
-                                    <w:sz w:val="24"/>
-                                    <w:szCs w:val="24"/>
-                                  </w:rPr>
-                                  <w:t>jAVIER VAL bARBEIRA</w:t>
-                                </w:r>
-                                <w:sdt>
-                                  <w:sdtPr>
-                                    <w:rPr>
-                                      <w:caps/>
-                                      <w:color w:val="4472C4" w:themeColor="accent5"/>
-                                      <w:sz w:val="24"/>
-                                      <w:szCs w:val="24"/>
-                                    </w:rPr>
-                                    <w:alias w:val="Autor"/>
-                                    <w:tag w:val=""/>
-                                    <w:id w:val="-1536112409"/>
-                                    <w:showingPlcHdr/>
-                                    <w:dataBinding w:prefixMappings="xmlns:ns0='http://purl.org/dc/elements/1.1/' xmlns:ns1='http://schemas.openxmlformats.org/package/2006/metadata/core-properties' " w:xpath="/ns1:coreProperties[1]/ns0:creator[1]" w:storeItemID="{6C3C8BC8-F283-45AE-878A-BAB7291924A1}"/>
-                                    <w:text/>
-                                  </w:sdtPr>
-                                  <w:sdtEndPr/>
-                                  <w:sdtContent>
-                                    <w:r>
-                                      <w:rPr>
-                                        <w:caps/>
-                                        <w:color w:val="4472C4" w:themeColor="accent5"/>
-                                        <w:sz w:val="24"/>
-                                        <w:szCs w:val="24"/>
-                                      </w:rPr>
-                                      <w:t xml:space="preserve">     </w:t>
                                     </w:r>
                                   </w:sdtContent>
                                 </w:sdt>
@@ -361,176 +187,6 @@
                                   <w:szCs w:val="72"/>
                                 </w:rPr>
                                 <w:t>MEMORIA DEL PROYECTO</w:t>
-                              </w:r>
-                            </w:sdtContent>
-                          </w:sdt>
-                        </w:p>
-                        <w:sdt>
-                          <w:sdtPr>
-                            <w:rPr>
-                              <w:caps/>
-                              <w:color w:val="1F3864" w:themeColor="accent5" w:themeShade="80"/>
-                              <w:sz w:val="28"/>
-                              <w:szCs w:val="28"/>
-                            </w:rPr>
-                            <w:alias w:val="Subtítulo"/>
-                            <w:tag w:val=""/>
-                            <w:id w:val="-2090151685"/>
-                            <w:dataBinding w:prefixMappings="xmlns:ns0='http://purl.org/dc/elements/1.1/' xmlns:ns1='http://schemas.openxmlformats.org/package/2006/metadata/core-properties' " w:xpath="/ns1:coreProperties[1]/ns0:subject[1]" w:storeItemID="{6C3C8BC8-F283-45AE-878A-BAB7291924A1}"/>
-                            <w:text/>
-                          </w:sdtPr>
-                          <w:sdtContent>
-                            <w:p>
-                              <w:pPr>
-                                <w:pStyle w:val="Sinespaciado"/>
-                                <w:spacing w:before="40" w:after="40"/>
-                                <w:rPr>
-                                  <w:caps/>
-                                  <w:color w:val="1F3864" w:themeColor="accent5" w:themeShade="80"/>
-                                  <w:sz w:val="28"/>
-                                  <w:szCs w:val="28"/>
-                                </w:rPr>
-                              </w:pPr>
-                              <w:r>
-                                <w:rPr>
-                                  <w:caps/>
-                                  <w:color w:val="1F3864" w:themeColor="accent5" w:themeShade="80"/>
-                                  <w:sz w:val="28"/>
-                                  <w:szCs w:val="28"/>
-                                </w:rPr>
-                                <w:t>gRUPO B</w:t>
-                              </w:r>
-                            </w:p>
-                          </w:sdtContent>
-                        </w:sdt>
-                        <w:p>
-                          <w:pPr>
-                            <w:pStyle w:val="Sinespaciado"/>
-                            <w:spacing w:before="80" w:after="40"/>
-                            <w:rPr>
-                              <w:caps/>
-                              <w:color w:val="4472C4" w:themeColor="accent5"/>
-                              <w:sz w:val="24"/>
-                              <w:szCs w:val="24"/>
-                            </w:rPr>
-                          </w:pPr>
-                          <w:r>
-                            <w:rPr>
-                              <w:caps/>
-                              <w:color w:val="4472C4" w:themeColor="accent5"/>
-                              <w:sz w:val="24"/>
-                              <w:szCs w:val="24"/>
-                            </w:rPr>
-                            <w:t>dIEGO cARRACEDO cONDE</w:t>
-                          </w:r>
-                        </w:p>
-                        <w:p>
-                          <w:pPr>
-                            <w:pStyle w:val="Sinespaciado"/>
-                            <w:spacing w:before="80" w:after="40"/>
-                            <w:rPr>
-                              <w:caps/>
-                              <w:color w:val="4472C4" w:themeColor="accent5"/>
-                              <w:sz w:val="24"/>
-                              <w:szCs w:val="24"/>
-                            </w:rPr>
-                          </w:pPr>
-                          <w:r>
-                            <w:rPr>
-                              <w:caps/>
-                              <w:color w:val="4472C4" w:themeColor="accent5"/>
-                              <w:sz w:val="24"/>
-                              <w:szCs w:val="24"/>
-                            </w:rPr>
-                            <w:t>yAGO fONTENLA sECO</w:t>
-                          </w:r>
-                        </w:p>
-                        <w:p>
-                          <w:pPr>
-                            <w:pStyle w:val="Sinespaciado"/>
-                            <w:spacing w:before="80" w:after="40"/>
-                            <w:rPr>
-                              <w:caps/>
-                              <w:color w:val="4472C4" w:themeColor="accent5"/>
-                              <w:sz w:val="24"/>
-                              <w:szCs w:val="24"/>
-                            </w:rPr>
-                          </w:pPr>
-                          <w:r>
-                            <w:rPr>
-                              <w:caps/>
-                              <w:color w:val="4472C4" w:themeColor="accent5"/>
-                              <w:sz w:val="24"/>
-                              <w:szCs w:val="24"/>
-                            </w:rPr>
-                            <w:t>cHRISTIAN LÓPEZ RODRÍGUEZ</w:t>
-                          </w:r>
-                        </w:p>
-                        <w:p>
-                          <w:pPr>
-                            <w:pStyle w:val="Sinespaciado"/>
-                            <w:spacing w:before="80" w:after="40"/>
-                            <w:rPr>
-                              <w:caps/>
-                              <w:color w:val="4472C4" w:themeColor="accent5"/>
-                              <w:sz w:val="24"/>
-                              <w:szCs w:val="24"/>
-                            </w:rPr>
-                          </w:pPr>
-                          <w:r>
-                            <w:rPr>
-                              <w:caps/>
-                              <w:color w:val="4472C4" w:themeColor="accent5"/>
-                              <w:sz w:val="24"/>
-                              <w:szCs w:val="24"/>
-                            </w:rPr>
-                            <w:t>cARMEN MÍGUEZ GÓMEZ</w:t>
-                          </w:r>
-                        </w:p>
-                        <w:p>
-                          <w:pPr>
-                            <w:pStyle w:val="Sinespaciado"/>
-                            <w:spacing w:before="80" w:after="40"/>
-                            <w:rPr>
-                              <w:caps/>
-                              <w:color w:val="4472C4" w:themeColor="accent5"/>
-                              <w:sz w:val="24"/>
-                              <w:szCs w:val="24"/>
-                            </w:rPr>
-                          </w:pPr>
-                          <w:r>
-                            <w:rPr>
-                              <w:caps/>
-                              <w:color w:val="4472C4" w:themeColor="accent5"/>
-                              <w:sz w:val="24"/>
-                              <w:szCs w:val="24"/>
-                            </w:rPr>
-                            <w:t>jAVIER VAL bARBEIRA</w:t>
-                          </w:r>
-                          <w:sdt>
-                            <w:sdtPr>
-                              <w:rPr>
-                                <w:caps/>
-                                <w:color w:val="4472C4" w:themeColor="accent5"/>
-                                <w:sz w:val="24"/>
-                                <w:szCs w:val="24"/>
-                              </w:rPr>
-                              <w:alias w:val="Autor"/>
-                              <w:tag w:val=""/>
-                              <w:id w:val="-1536112409"/>
-                              <w:showingPlcHdr/>
-                              <w:dataBinding w:prefixMappings="xmlns:ns0='http://purl.org/dc/elements/1.1/' xmlns:ns1='http://schemas.openxmlformats.org/package/2006/metadata/core-properties' " w:xpath="/ns1:coreProperties[1]/ns0:creator[1]" w:storeItemID="{6C3C8BC8-F283-45AE-878A-BAB7291924A1}"/>
-                              <w:text/>
-                            </w:sdtPr>
-                            <w:sdtContent>
-                              <w:r>
-                                <w:rPr>
-                                  <w:caps/>
-                                  <w:color w:val="4472C4" w:themeColor="accent5"/>
-                                  <w:sz w:val="24"/>
-                                  <w:szCs w:val="24"/>
-                                </w:rPr>
-                                <w:t xml:space="preserve">     </w:t>
                               </w:r>
                             </w:sdtContent>
                           </w:sdt>
@@ -628,7 +284,6 @@
                                     <w:calendar w:val="gregorian"/>
                                   </w:date>
                                 </w:sdtPr>
-                                <w:sdtEndPr/>
                                 <w:sdtContent>
                                   <w:p>
                                     <w:pPr>
@@ -730,6 +385,100 @@
         </w:p>
       </w:sdtContent>
     </w:sdt>
+    <w:p>
+      <w:pPr>
+        <w:jc w:val="both"/>
+      </w:pPr>
+    </w:p>
+    <w:p>
+      <w:pPr>
+        <w:pStyle w:val="Ttulo1"/>
+      </w:pPr>
+      <w:r>
+        <w:t>Desarrollado por</w:t>
+      </w:r>
+    </w:p>
+    <w:p>
+      <w:pPr>
+        <w:pStyle w:val="Prrafodelista"/>
+        <w:numPr>
+          <w:ilvl w:val="0"/>
+          <w:numId w:val="15"/>
+        </w:numPr>
+      </w:pPr>
+      <w:r>
+        <w:t xml:space="preserve">Diego </w:t>
+      </w:r>
+      <w:proofErr w:type="spellStart"/>
+      <w:r>
+        <w:t>Carracedo</w:t>
+      </w:r>
+      <w:proofErr w:type="spellEnd"/>
+      <w:r>
+        <w:t xml:space="preserve"> Conde</w:t>
+      </w:r>
+    </w:p>
+    <w:p>
+      <w:pPr>
+        <w:pStyle w:val="Prrafodelista"/>
+        <w:numPr>
+          <w:ilvl w:val="0"/>
+          <w:numId w:val="15"/>
+        </w:numPr>
+      </w:pPr>
+      <w:r>
+        <w:t>Yago Fontenla Seco</w:t>
+      </w:r>
+    </w:p>
+    <w:p>
+      <w:pPr>
+        <w:pStyle w:val="Prrafodelista"/>
+        <w:numPr>
+          <w:ilvl w:val="0"/>
+          <w:numId w:val="15"/>
+        </w:numPr>
+      </w:pPr>
+      <w:r>
+        <w:t>Christian López Rodríguez</w:t>
+      </w:r>
+    </w:p>
+    <w:p>
+      <w:pPr>
+        <w:pStyle w:val="Prrafodelista"/>
+        <w:numPr>
+          <w:ilvl w:val="0"/>
+          <w:numId w:val="15"/>
+        </w:numPr>
+      </w:pPr>
+      <w:r>
+        <w:t>Carmen Míguez Gómez</w:t>
+      </w:r>
+    </w:p>
+    <w:p>
+      <w:pPr>
+        <w:pStyle w:val="Prrafodelista"/>
+        <w:numPr>
+          <w:ilvl w:val="0"/>
+          <w:numId w:val="15"/>
+        </w:numPr>
+      </w:pPr>
+      <w:r>
+        <w:t xml:space="preserve">Javier Val </w:t>
+      </w:r>
+      <w:proofErr w:type="spellStart"/>
+      <w:r>
+        <w:t>Barbeira</w:t>
+      </w:r>
+      <w:proofErr w:type="spellEnd"/>
+    </w:p>
+    <w:p>
+      <w:pPr>
+        <w:spacing w:after="160" w:line="259" w:lineRule="auto"/>
+      </w:pPr>
+      <w:r>
+        <w:br w:type="page"/>
+      </w:r>
+    </w:p>
     <w:sdt>
       <w:sdtPr>
         <w:rPr>
@@ -781,7 +530,7 @@
           <w:r>
             <w:fldChar w:fldCharType="separate"/>
           </w:r>
-          <w:hyperlink w:anchor="_Toc464396182" w:history="1">
+          <w:hyperlink w:anchor="_Toc464810689" w:history="1">
             <w:r>
               <w:rPr>
                 <w:rStyle w:val="Hipervnculo"/>
@@ -808,7 +557,7 @@
                 <w:noProof/>
                 <w:webHidden/>
               </w:rPr>
-              <w:instrText xml:space="preserve"> PAGEREF _Toc464396182 \h </w:instrText>
+              <w:instrText xml:space="preserve"> PAGEREF _Toc464810689 \h </w:instrText>
             </w:r>
             <w:r>
               <w:rPr>
@@ -828,7 +577,7 @@
                 <w:noProof/>
                 <w:webHidden/>
               </w:rPr>
-              <w:t>2</w:t>
+              <w:t>4</w:t>
             </w:r>
             <w:r>
               <w:rPr>
@@ -851,7 +600,7 @@
               <w:color w:val="auto"/>
             </w:rPr>
           </w:pPr>
-          <w:hyperlink w:anchor="_Toc464396183" w:history="1">
+          <w:hyperlink w:anchor="_Toc464810690" w:history="1">
             <w:r>
               <w:rPr>
                 <w:rStyle w:val="Hipervnculo"/>
@@ -878,7 +627,7 @@
                 <w:noProof/>
                 <w:webHidden/>
               </w:rPr>
-              <w:instrText xml:space="preserve"> PAGEREF _Toc464396183 \h </w:instrText>
+              <w:instrText xml:space="preserve"> PAGEREF _Toc464810690 \h </w:instrText>
             </w:r>
             <w:r>
               <w:rPr>
@@ -898,7 +647,7 @@
                 <w:noProof/>
                 <w:webHidden/>
               </w:rPr>
-              <w:t>2</w:t>
+              <w:t>4</w:t>
             </w:r>
             <w:r>
               <w:rPr>
@@ -921,7 +670,7 @@
               <w:color w:val="auto"/>
             </w:rPr>
           </w:pPr>
-          <w:hyperlink w:anchor="_Toc464396184" w:history="1">
+          <w:hyperlink w:anchor="_Toc464810691" w:history="1">
             <w:r>
               <w:rPr>
                 <w:rStyle w:val="Hipervnculo"/>
@@ -948,7 +697,7 @@
                 <w:noProof/>
                 <w:webHidden/>
               </w:rPr>
-              <w:instrText xml:space="preserve"> PAGEREF _Toc464396184 \h </w:instrText>
+              <w:instrText xml:space="preserve"> PAGEREF _Toc464810691 \h </w:instrText>
             </w:r>
             <w:r>
               <w:rPr>
@@ -968,7 +717,7 @@
                 <w:noProof/>
                 <w:webHidden/>
               </w:rPr>
-              <w:t>2</w:t>
+              <w:t>4</w:t>
             </w:r>
             <w:r>
               <w:rPr>
@@ -991,7 +740,7 @@
               <w:color w:val="auto"/>
             </w:rPr>
           </w:pPr>
-          <w:hyperlink w:anchor="_Toc464396185" w:history="1">
+          <w:hyperlink w:anchor="_Toc464810692" w:history="1">
             <w:r>
               <w:rPr>
                 <w:rStyle w:val="Hipervnculo"/>
@@ -1018,7 +767,7 @@
                 <w:noProof/>
                 <w:webHidden/>
               </w:rPr>
-              <w:instrText xml:space="preserve"> PAGEREF _Toc464396185 \h </w:instrText>
+              <w:instrText xml:space="preserve"> PAGEREF _Toc464810692 \h </w:instrText>
             </w:r>
             <w:r>
               <w:rPr>
@@ -1038,7 +787,7 @@
                 <w:noProof/>
                 <w:webHidden/>
               </w:rPr>
-              <w:t>3</w:t>
+              <w:t>5</w:t>
             </w:r>
             <w:r>
               <w:rPr>
@@ -1061,7 +810,7 @@
               <w:color w:val="auto"/>
             </w:rPr>
           </w:pPr>
-          <w:hyperlink w:anchor="_Toc464396186" w:history="1">
+          <w:hyperlink w:anchor="_Toc464810693" w:history="1">
             <w:r>
               <w:rPr>
                 <w:rStyle w:val="Hipervnculo"/>
@@ -1088,7 +837,7 @@
                 <w:noProof/>
                 <w:webHidden/>
               </w:rPr>
-              <w:instrText xml:space="preserve"> PAGEREF _Toc464396186 \h </w:instrText>
+              <w:instrText xml:space="preserve"> PAGEREF _Toc464810693 \h </w:instrText>
             </w:r>
             <w:r>
               <w:rPr>
@@ -1108,7 +857,7 @@
                 <w:noProof/>
                 <w:webHidden/>
               </w:rPr>
-              <w:t>3</w:t>
+              <w:t>5</w:t>
             </w:r>
             <w:r>
               <w:rPr>
@@ -1131,7 +880,7 @@
               <w:color w:val="auto"/>
             </w:rPr>
           </w:pPr>
-          <w:hyperlink w:anchor="_Toc464396187" w:history="1">
+          <w:hyperlink w:anchor="_Toc464810694" w:history="1">
             <w:r>
               <w:rPr>
                 <w:rStyle w:val="Hipervnculo"/>
@@ -1158,7 +907,7 @@
                 <w:noProof/>
                 <w:webHidden/>
               </w:rPr>
-              <w:instrText xml:space="preserve"> PAGEREF _Toc464396187 \h </w:instrText>
+              <w:instrText xml:space="preserve"> PAGEREF _Toc464810694 \h </w:instrText>
             </w:r>
             <w:r>
               <w:rPr>
@@ -1178,7 +927,7 @@
                 <w:noProof/>
                 <w:webHidden/>
               </w:rPr>
-              <w:t>3</w:t>
+              <w:t>5</w:t>
             </w:r>
             <w:r>
               <w:rPr>
@@ -1201,7 +950,7 @@
               <w:color w:val="auto"/>
             </w:rPr>
           </w:pPr>
-          <w:hyperlink w:anchor="_Toc464396188" w:history="1">
+          <w:hyperlink w:anchor="_Toc464810695" w:history="1">
             <w:r>
               <w:rPr>
                 <w:rStyle w:val="Hipervnculo"/>
@@ -1228,7 +977,7 @@
                 <w:noProof/>
                 <w:webHidden/>
               </w:rPr>
-              <w:instrText xml:space="preserve"> PAGEREF _Toc464396188 \h </w:instrText>
+              <w:instrText xml:space="preserve"> PAGEREF _Toc464810695 \h </w:instrText>
             </w:r>
             <w:r>
               <w:rPr>
@@ -1248,7 +997,7 @@
                 <w:noProof/>
                 <w:webHidden/>
               </w:rPr>
-              <w:t>3</w:t>
+              <w:t>5</w:t>
             </w:r>
             <w:r>
               <w:rPr>
@@ -1271,7 +1020,7 @@
               <w:color w:val="auto"/>
             </w:rPr>
           </w:pPr>
-          <w:hyperlink w:anchor="_Toc464396189" w:history="1">
+          <w:hyperlink w:anchor="_Toc464810696" w:history="1">
             <w:r>
               <w:rPr>
                 <w:rStyle w:val="Hipervnculo"/>
@@ -1298,7 +1047,7 @@
                 <w:noProof/>
                 <w:webHidden/>
               </w:rPr>
-              <w:instrText xml:space="preserve"> PAGEREF _Toc464396189 \h </w:instrText>
+              <w:instrText xml:space="preserve"> PAGEREF _Toc464810696 \h </w:instrText>
             </w:r>
             <w:r>
               <w:rPr>
@@ -1318,7 +1067,7 @@
                 <w:noProof/>
                 <w:webHidden/>
               </w:rPr>
-              <w:t>4</w:t>
+              <w:t>6</w:t>
             </w:r>
             <w:r>
               <w:rPr>
@@ -1341,7 +1090,7 @@
               <w:color w:val="auto"/>
             </w:rPr>
           </w:pPr>
-          <w:hyperlink w:anchor="_Toc464396190" w:history="1">
+          <w:hyperlink w:anchor="_Toc464810697" w:history="1">
             <w:r>
               <w:rPr>
                 <w:rStyle w:val="Hipervnculo"/>
@@ -1368,7 +1117,7 @@
                 <w:noProof/>
                 <w:webHidden/>
               </w:rPr>
-              <w:instrText xml:space="preserve"> PAGEREF _Toc464396190 \h </w:instrText>
+              <w:instrText xml:space="preserve"> PAGEREF _Toc464810697 \h </w:instrText>
             </w:r>
             <w:r>
               <w:rPr>
@@ -1388,7 +1137,7 @@
                 <w:noProof/>
                 <w:webHidden/>
               </w:rPr>
-              <w:t>4</w:t>
+              <w:t>6</w:t>
             </w:r>
             <w:r>
               <w:rPr>
@@ -1411,7 +1160,7 @@
               <w:color w:val="auto"/>
             </w:rPr>
           </w:pPr>
-          <w:hyperlink w:anchor="_Toc464396191" w:history="1">
+          <w:hyperlink w:anchor="_Toc464810698" w:history="1">
             <w:r>
               <w:rPr>
                 <w:rStyle w:val="Hipervnculo"/>
@@ -1438,7 +1187,7 @@
                 <w:noProof/>
                 <w:webHidden/>
               </w:rPr>
-              <w:instrText xml:space="preserve"> PAGEREF _Toc464396191 \h </w:instrText>
+              <w:instrText xml:space="preserve"> PAGEREF _Toc464810698 \h </w:instrText>
             </w:r>
             <w:r>
               <w:rPr>
@@ -1458,7 +1207,7 @@
                 <w:noProof/>
                 <w:webHidden/>
               </w:rPr>
-              <w:t>5</w:t>
+              <w:t>7</w:t>
             </w:r>
             <w:r>
               <w:rPr>
@@ -1481,7 +1230,7 @@
               <w:color w:val="auto"/>
             </w:rPr>
           </w:pPr>
-          <w:hyperlink w:anchor="_Toc464396192" w:history="1">
+          <w:hyperlink w:anchor="_Toc464810699" w:history="1">
             <w:r>
               <w:rPr>
                 <w:rStyle w:val="Hipervnculo"/>
@@ -1508,7 +1257,7 @@
                 <w:noProof/>
                 <w:webHidden/>
               </w:rPr>
-              <w:instrText xml:space="preserve"> PAGEREF _Toc464396192 \h </w:instrText>
+              <w:instrText xml:space="preserve"> PAGEREF _Toc464810699 \h </w:instrText>
             </w:r>
             <w:r>
               <w:rPr>
@@ -1528,7 +1277,7 @@
                 <w:noProof/>
                 <w:webHidden/>
               </w:rPr>
-              <w:t>7</w:t>
+              <w:t>9</w:t>
             </w:r>
             <w:r>
               <w:rPr>
@@ -1551,7 +1300,7 @@
               <w:color w:val="auto"/>
             </w:rPr>
           </w:pPr>
-          <w:hyperlink w:anchor="_Toc464396193" w:history="1">
+          <w:hyperlink w:anchor="_Toc464810700" w:history="1">
             <w:r>
               <w:rPr>
                 <w:rStyle w:val="Hipervnculo"/>
@@ -1578,7 +1327,7 @@
                 <w:noProof/>
                 <w:webHidden/>
               </w:rPr>
-              <w:instrText xml:space="preserve"> PAGEREF _Toc464396193 \h </w:instrText>
+              <w:instrText xml:space="preserve"> PAGEREF _Toc464810700 \h </w:instrText>
             </w:r>
             <w:r>
               <w:rPr>
@@ -1598,7 +1347,7 @@
                 <w:noProof/>
                 <w:webHidden/>
               </w:rPr>
-              <w:t>15</w:t>
+              <w:t>18</w:t>
             </w:r>
             <w:r>
               <w:rPr>
@@ -1621,7 +1370,7 @@
               <w:color w:val="auto"/>
             </w:rPr>
           </w:pPr>
-          <w:hyperlink w:anchor="_Toc464396194" w:history="1">
+          <w:hyperlink w:anchor="_Toc464810701" w:history="1">
             <w:r>
               <w:rPr>
                 <w:rStyle w:val="Hipervnculo"/>
@@ -1648,7 +1397,7 @@
                 <w:noProof/>
                 <w:webHidden/>
               </w:rPr>
-              <w:instrText xml:space="preserve"> PAGEREF _Toc464396194 \h </w:instrText>
+              <w:instrText xml:space="preserve"> PAGEREF _Toc464810701 \h </w:instrText>
             </w:r>
             <w:r>
               <w:rPr>
@@ -1668,7 +1417,7 @@
                 <w:noProof/>
                 <w:webHidden/>
               </w:rPr>
-              <w:t>15</w:t>
+              <w:t>18</w:t>
             </w:r>
             <w:r>
               <w:rPr>
@@ -1704,14 +1453,6 @@
       </w:pPr>
     </w:p>
     <w:p>
-      <w:pPr>
-        <w:jc w:val="both"/>
-      </w:pPr>
-    </w:p>
-    <w:p>
-      <w:pPr>
-        <w:spacing w:after="160" w:line="259" w:lineRule="auto"/>
-      </w:pPr>
       <w:r>
         <w:br w:type="page"/>
       </w:r>
@@ -1722,7 +1463,7 @@
         <w:jc w:val="both"/>
       </w:pPr>
       <w:bookmarkStart w:id="0" w:name="_xqlpzmnnc1vd" w:colFirst="0" w:colLast="0"/>
-      <w:bookmarkStart w:id="1" w:name="_Toc464396182"/>
+      <w:bookmarkStart w:id="1" w:name="_Toc464810689"/>
       <w:bookmarkEnd w:id="0"/>
       <w:r>
         <w:lastRenderedPageBreak/>
@@ -1770,7 +1511,7 @@
         <w:jc w:val="both"/>
       </w:pPr>
       <w:bookmarkStart w:id="2" w:name="_k9dvkhbnr9im" w:colFirst="0" w:colLast="0"/>
-      <w:bookmarkStart w:id="3" w:name="_Toc464396183"/>
+      <w:bookmarkStart w:id="3" w:name="_Toc464810690"/>
       <w:bookmarkEnd w:id="2"/>
       <w:r>
         <w:t>Glosario</w:t>
@@ -1919,7 +1660,7 @@
         <w:jc w:val="both"/>
       </w:pPr>
       <w:bookmarkStart w:id="4" w:name="_ybb51zac1vv8" w:colFirst="0" w:colLast="0"/>
-      <w:bookmarkStart w:id="5" w:name="_Toc464396184"/>
+      <w:bookmarkStart w:id="5" w:name="_Toc464810691"/>
       <w:bookmarkEnd w:id="4"/>
       <w:r>
         <w:t>Participantes</w:t>
@@ -2097,7 +1838,7 @@
         <w:jc w:val="both"/>
       </w:pPr>
       <w:bookmarkStart w:id="6" w:name="_xjrr2w70pzp" w:colFirst="0" w:colLast="0"/>
-      <w:bookmarkStart w:id="7" w:name="_Toc464396185"/>
+      <w:bookmarkStart w:id="7" w:name="_Toc464810692"/>
       <w:bookmarkEnd w:id="6"/>
       <w:r>
         <w:lastRenderedPageBreak/>
@@ -2236,7 +1977,7 @@
         <w:jc w:val="both"/>
       </w:pPr>
       <w:bookmarkStart w:id="8" w:name="_7c9riq742tbj" w:colFirst="0" w:colLast="0"/>
-      <w:bookmarkStart w:id="9" w:name="_Toc464396186"/>
+      <w:bookmarkStart w:id="9" w:name="_Toc464810693"/>
       <w:bookmarkEnd w:id="8"/>
       <w:r>
         <w:t>Alcance</w:t>
@@ -2264,7 +2005,7 @@
         <w:pStyle w:val="Ttulo3"/>
       </w:pPr>
       <w:bookmarkStart w:id="10" w:name="_7d71y5sj2sm6" w:colFirst="0" w:colLast="0"/>
-      <w:bookmarkStart w:id="11" w:name="_Toc464396187"/>
+      <w:bookmarkStart w:id="11" w:name="_Toc464810694"/>
       <w:bookmarkEnd w:id="10"/>
       <w:r>
         <w:t>Descripción del alcance</w:t>
@@ -2300,7 +2041,7 @@
         <w:pStyle w:val="Ttulo3"/>
       </w:pPr>
       <w:bookmarkStart w:id="12" w:name="_hrlaa2txjrit" w:colFirst="0" w:colLast="0"/>
-      <w:bookmarkStart w:id="13" w:name="_Toc464396188"/>
+      <w:bookmarkStart w:id="13" w:name="_Toc464810695"/>
       <w:bookmarkEnd w:id="12"/>
       <w:r>
         <w:t>Criterio de aceptación</w:t>
@@ -2354,7 +2095,12 @@
         <w:jc w:val="both"/>
       </w:pPr>
       <w:r>
-        <w:t>Deber ser aceptado por las empresas de terceros que tengan alguna relación con la aplicación.</w:t>
+        <w:t>Deber ser aceptado por las empresas de terceros que tengan alguna relación con la</w:t>
+      </w:r>
+      <w:bookmarkStart w:id="14" w:name="_GoBack"/>
+      <w:bookmarkEnd w:id="14"/>
+      <w:r>
+        <w:t xml:space="preserve"> aplicación.</w:t>
       </w:r>
     </w:p>
     <w:p>
@@ -2378,8 +2124,11 @@
     </w:p>
     <w:p>
       <w:pPr>
-        <w:jc w:val="both"/>
-      </w:pPr>
+        <w:pStyle w:val="Ttulo3"/>
+      </w:pPr>
+      <w:r>
+        <w:t>EDT</w:t>
+      </w:r>
     </w:p>
     <w:p>
       <w:pPr>
@@ -2401,149 +2150,19 @@
         <w:jc w:val="both"/>
       </w:pPr>
     </w:p>
-    <w:tbl>
-      <w:tblPr>
-        <w:tblW w:w="9915" w:type="dxa"/>
-        <w:tblInd w:w="-360" w:type="dxa"/>
-        <w:tblBorders>
-          <w:top w:val="single" w:sz="8" w:space="0" w:color="000000"/>
-          <w:left w:val="single" w:sz="8" w:space="0" w:color="000000"/>
-          <w:bottom w:val="single" w:sz="8" w:space="0" w:color="000000"/>
-          <w:right w:val="single" w:sz="8" w:space="0" w:color="000000"/>
-          <w:insideH w:val="single" w:sz="8" w:space="0" w:color="000000"/>
-          <w:insideV w:val="single" w:sz="8" w:space="0" w:color="000000"/>
-        </w:tblBorders>
-        <w:tblLayout w:type="fixed"/>
-        <w:tblLook w:val="0600" w:firstRow="0" w:lastRow="0" w:firstColumn="0" w:lastColumn="0" w:noHBand="1" w:noVBand="1"/>
-      </w:tblPr>
-      <w:tblGrid>
-        <w:gridCol w:w="1845"/>
-        <w:gridCol w:w="1620"/>
-        <w:gridCol w:w="1563"/>
-        <w:gridCol w:w="1559"/>
-        <w:gridCol w:w="3328"/>
-      </w:tblGrid>
-      <w:tr>
-        <w:tc>
-          <w:tcPr>
-            <w:tcW w:w="1845" w:type="dxa"/>
-            <w:tcMar>
-              <w:top w:w="100" w:type="dxa"/>
-              <w:left w:w="100" w:type="dxa"/>
-              <w:bottom w:w="100" w:type="dxa"/>
-              <w:right w:w="100" w:type="dxa"/>
-            </w:tcMar>
-          </w:tcPr>
-          <w:p>
-            <w:pPr>
-              <w:widowControl w:val="0"/>
-              <w:spacing w:line="240" w:lineRule="auto"/>
-              <w:jc w:val="both"/>
-            </w:pPr>
-            <w:bookmarkStart w:id="14" w:name="_tj9xhwym3moj" w:colFirst="0" w:colLast="0"/>
-            <w:bookmarkEnd w:id="14"/>
-            <w:r>
-              <w:t>16 diciembre</w:t>
-            </w:r>
-          </w:p>
-        </w:tc>
-        <w:tc>
-          <w:tcPr>
-            <w:tcW w:w="1620" w:type="dxa"/>
-            <w:tcMar>
-              <w:top w:w="100" w:type="dxa"/>
-              <w:left w:w="100" w:type="dxa"/>
-              <w:bottom w:w="100" w:type="dxa"/>
-              <w:right w:w="100" w:type="dxa"/>
-            </w:tcMar>
-          </w:tcPr>
-          <w:p>
-            <w:pPr>
-              <w:widowControl w:val="0"/>
-              <w:spacing w:line="240" w:lineRule="auto"/>
-              <w:jc w:val="both"/>
-            </w:pPr>
-            <w:r>
-              <w:t>16 diciembre</w:t>
-            </w:r>
-          </w:p>
-        </w:tc>
-        <w:tc>
-          <w:tcPr>
-            <w:tcW w:w="1563" w:type="dxa"/>
-            <w:tcMar>
-              <w:top w:w="100" w:type="dxa"/>
-              <w:left w:w="100" w:type="dxa"/>
-              <w:bottom w:w="100" w:type="dxa"/>
-              <w:right w:w="100" w:type="dxa"/>
-            </w:tcMar>
-          </w:tcPr>
-          <w:p>
-            <w:pPr>
-              <w:widowControl w:val="0"/>
-              <w:spacing w:line="240" w:lineRule="auto"/>
-              <w:jc w:val="both"/>
-            </w:pPr>
-            <w:r>
-              <w:t>23 diciembre</w:t>
-            </w:r>
-          </w:p>
-        </w:tc>
-        <w:tc>
-          <w:tcPr>
-            <w:tcW w:w="1559" w:type="dxa"/>
-            <w:tcMar>
-              <w:top w:w="100" w:type="dxa"/>
-              <w:left w:w="100" w:type="dxa"/>
-              <w:bottom w:w="100" w:type="dxa"/>
-              <w:right w:w="100" w:type="dxa"/>
-            </w:tcMar>
-          </w:tcPr>
-          <w:p>
-            <w:pPr>
-              <w:widowControl w:val="0"/>
-              <w:spacing w:line="240" w:lineRule="auto"/>
-              <w:jc w:val="both"/>
-            </w:pPr>
-            <w:r>
-              <w:t>Fase de Revisión y Cierre</w:t>
-            </w:r>
-          </w:p>
-        </w:tc>
-        <w:tc>
-          <w:tcPr>
-            <w:tcW w:w="3328" w:type="dxa"/>
-            <w:tcMar>
-              <w:top w:w="100" w:type="dxa"/>
-              <w:left w:w="100" w:type="dxa"/>
-              <w:bottom w:w="100" w:type="dxa"/>
-              <w:right w:w="100" w:type="dxa"/>
-            </w:tcMar>
-          </w:tcPr>
-          <w:p>
-            <w:pPr>
-              <w:widowControl w:val="0"/>
-              <w:spacing w:line="240" w:lineRule="auto"/>
-              <w:jc w:val="both"/>
-            </w:pPr>
-            <w:r>
-              <w:t>Entrega Final de los documentos del Proyecto.</w:t>
-            </w:r>
-          </w:p>
-        </w:tc>
-      </w:tr>
-    </w:tbl>
     <w:p>
       <w:pPr>
         <w:pStyle w:val="Ttulo1"/>
         <w:jc w:val="both"/>
       </w:pPr>
-      <w:bookmarkStart w:id="15" w:name="_Toc464396189"/>
+      <w:bookmarkStart w:id="15" w:name="_tj9xhwym3moj" w:colFirst="0" w:colLast="0"/>
+      <w:bookmarkStart w:id="16" w:name="_Toc464810696"/>
+      <w:bookmarkEnd w:id="15"/>
       <w:r>
         <w:lastRenderedPageBreak/>
         <w:t>Requisitos del sistema</w:t>
       </w:r>
-      <w:bookmarkEnd w:id="15"/>
+      <w:bookmarkEnd w:id="16"/>
     </w:p>
     <w:p>
       <w:pPr>
@@ -2563,13 +2182,13 @@
         <w:pStyle w:val="Ttulo3"/>
         <w:jc w:val="both"/>
       </w:pPr>
-      <w:bookmarkStart w:id="16" w:name="_awyz96383nfi" w:colFirst="0" w:colLast="0"/>
-      <w:bookmarkStart w:id="17" w:name="_Toc464396190"/>
-      <w:bookmarkEnd w:id="16"/>
+      <w:bookmarkStart w:id="17" w:name="_awyz96383nfi" w:colFirst="0" w:colLast="0"/>
+      <w:bookmarkStart w:id="18" w:name="_Toc464810697"/>
+      <w:bookmarkEnd w:id="17"/>
       <w:r>
         <w:t>Requisitos de información</w:t>
       </w:r>
-      <w:bookmarkEnd w:id="17"/>
+      <w:bookmarkEnd w:id="18"/>
     </w:p>
     <w:p>
       <w:pPr>
@@ -3908,10 +3527,7 @@
               <w:jc w:val="both"/>
             </w:pPr>
             <w:r>
-              <w:t>Estructura de dato en la que se almacena toda la información relacionada</w:t>
-            </w:r>
-            <w:r>
-              <w:t xml:space="preserve"> con un comentario de un producto</w:t>
+              <w:t>Estructura de dato en la que se almacena toda la información relacionada con un comentario de un producto</w:t>
             </w:r>
           </w:p>
         </w:tc>
@@ -3962,13 +3578,8 @@
               <w:jc w:val="both"/>
             </w:pPr>
             <w:r>
-              <w:t>E</w:t>
-            </w:r>
-            <w:r>
-              <w:t>stimulante</w:t>
-            </w:r>
-            <w:bookmarkStart w:id="18" w:name="_GoBack"/>
-            <w:bookmarkEnd w:id="18"/>
+              <w:t>Estimulante</w:t>
+            </w:r>
           </w:p>
         </w:tc>
       </w:tr>
@@ -4037,7 +3648,7 @@
         <w:jc w:val="both"/>
       </w:pPr>
       <w:bookmarkStart w:id="19" w:name="_pjey62epf2e" w:colFirst="0" w:colLast="0"/>
-      <w:bookmarkStart w:id="20" w:name="_Toc464396191"/>
+      <w:bookmarkStart w:id="20" w:name="_Toc464810698"/>
       <w:bookmarkEnd w:id="19"/>
       <w:r>
         <w:t>Requisitos no funcionales</w:t>
@@ -6425,7 +6036,7 @@
         <w:jc w:val="both"/>
       </w:pPr>
       <w:bookmarkStart w:id="21" w:name="_erqim8cffnlc" w:colFirst="0" w:colLast="0"/>
-      <w:bookmarkStart w:id="22" w:name="_Toc464396192"/>
+      <w:bookmarkStart w:id="22" w:name="_Toc464810699"/>
       <w:bookmarkEnd w:id="21"/>
       <w:r>
         <w:t>Requisitos funcionales</w:t>
@@ -7041,464 +6652,6 @@
         <w:jc w:val="both"/>
       </w:pPr>
     </w:p>
-    <w:tbl>
-      <w:tblPr>
-        <w:tblW w:w="8880" w:type="dxa"/>
-        <w:tblInd w:w="100" w:type="dxa"/>
-        <w:tblBorders>
-          <w:top w:val="single" w:sz="6" w:space="0" w:color="000000"/>
-          <w:left w:val="single" w:sz="6" w:space="0" w:color="000000"/>
-          <w:bottom w:val="single" w:sz="6" w:space="0" w:color="000000"/>
-          <w:right w:val="single" w:sz="6" w:space="0" w:color="000000"/>
-          <w:insideH w:val="single" w:sz="6" w:space="0" w:color="000000"/>
-          <w:insideV w:val="single" w:sz="6" w:space="0" w:color="000000"/>
-        </w:tblBorders>
-        <w:tblLayout w:type="fixed"/>
-        <w:tblLook w:val="0600" w:firstRow="0" w:lastRow="0" w:firstColumn="0" w:lastColumn="0" w:noHBand="1" w:noVBand="1"/>
-      </w:tblPr>
-      <w:tblGrid>
-        <w:gridCol w:w="2475"/>
-        <w:gridCol w:w="6405"/>
-      </w:tblGrid>
-      <w:tr>
-        <w:tc>
-          <w:tcPr>
-            <w:tcW w:w="2475" w:type="dxa"/>
-            <w:tcBorders>
-              <w:top w:val="single" w:sz="8" w:space="0" w:color="000000"/>
-              <w:left w:val="single" w:sz="8" w:space="0" w:color="000000"/>
-            </w:tcBorders>
-            <w:shd w:val="clear" w:color="auto" w:fill="70AD47"/>
-            <w:tcMar>
-              <w:top w:w="100" w:type="dxa"/>
-              <w:left w:w="100" w:type="dxa"/>
-              <w:bottom w:w="100" w:type="dxa"/>
-              <w:right w:w="100" w:type="dxa"/>
-            </w:tcMar>
-          </w:tcPr>
-          <w:p>
-            <w:pPr>
-              <w:jc w:val="both"/>
-            </w:pPr>
-            <w:r>
-              <w:rPr>
-                <w:color w:val="FFFFFF"/>
-                <w:shd w:val="clear" w:color="auto" w:fill="70AD47"/>
-              </w:rPr>
-              <w:t>Identificador</w:t>
-            </w:r>
-          </w:p>
-        </w:tc>
-        <w:tc>
-          <w:tcPr>
-            <w:tcW w:w="6405" w:type="dxa"/>
-            <w:tcBorders>
-              <w:top w:val="single" w:sz="8" w:space="0" w:color="000000"/>
-              <w:right w:val="single" w:sz="8" w:space="0" w:color="000000"/>
-            </w:tcBorders>
-            <w:tcMar>
-              <w:top w:w="100" w:type="dxa"/>
-              <w:left w:w="100" w:type="dxa"/>
-              <w:bottom w:w="100" w:type="dxa"/>
-              <w:right w:w="100" w:type="dxa"/>
-            </w:tcMar>
-          </w:tcPr>
-          <w:p>
-            <w:pPr>
-              <w:jc w:val="both"/>
-            </w:pPr>
-            <w:r>
-              <w:t>CU_002</w:t>
-            </w:r>
-          </w:p>
-        </w:tc>
-      </w:tr>
-      <w:tr>
-        <w:tc>
-          <w:tcPr>
-            <w:tcW w:w="2475" w:type="dxa"/>
-            <w:tcBorders>
-              <w:left w:val="single" w:sz="8" w:space="0" w:color="000000"/>
-            </w:tcBorders>
-            <w:shd w:val="clear" w:color="auto" w:fill="70AD47"/>
-            <w:tcMar>
-              <w:top w:w="100" w:type="dxa"/>
-              <w:left w:w="100" w:type="dxa"/>
-              <w:bottom w:w="100" w:type="dxa"/>
-              <w:right w:w="100" w:type="dxa"/>
-            </w:tcMar>
-          </w:tcPr>
-          <w:p>
-            <w:pPr>
-              <w:jc w:val="both"/>
-            </w:pPr>
-            <w:r>
-              <w:rPr>
-                <w:color w:val="FFFFFF"/>
-                <w:shd w:val="clear" w:color="auto" w:fill="70AD47"/>
-              </w:rPr>
-              <w:lastRenderedPageBreak/>
-              <w:t>Título</w:t>
-            </w:r>
-          </w:p>
-        </w:tc>
-        <w:tc>
-          <w:tcPr>
-            <w:tcW w:w="6405" w:type="dxa"/>
-            <w:tcBorders>
-              <w:right w:val="single" w:sz="8" w:space="0" w:color="000000"/>
-            </w:tcBorders>
-            <w:tcMar>
-              <w:top w:w="100" w:type="dxa"/>
-              <w:left w:w="100" w:type="dxa"/>
-              <w:bottom w:w="100" w:type="dxa"/>
-              <w:right w:w="100" w:type="dxa"/>
-            </w:tcMar>
-          </w:tcPr>
-          <w:p>
-            <w:pPr>
-              <w:jc w:val="both"/>
-            </w:pPr>
-            <w:r>
-              <w:t>Leer usuario</w:t>
-            </w:r>
-          </w:p>
-        </w:tc>
-      </w:tr>
-      <w:tr>
-        <w:tc>
-          <w:tcPr>
-            <w:tcW w:w="2475" w:type="dxa"/>
-            <w:tcBorders>
-              <w:left w:val="single" w:sz="8" w:space="0" w:color="000000"/>
-            </w:tcBorders>
-            <w:shd w:val="clear" w:color="auto" w:fill="70AD47"/>
-            <w:tcMar>
-              <w:top w:w="100" w:type="dxa"/>
-              <w:left w:w="100" w:type="dxa"/>
-              <w:bottom w:w="100" w:type="dxa"/>
-              <w:right w:w="100" w:type="dxa"/>
-            </w:tcMar>
-          </w:tcPr>
-          <w:p>
-            <w:pPr>
-              <w:jc w:val="both"/>
-            </w:pPr>
-            <w:r>
-              <w:rPr>
-                <w:color w:val="FFFFFF"/>
-                <w:shd w:val="clear" w:color="auto" w:fill="70AD47"/>
-              </w:rPr>
-              <w:t>Actor</w:t>
-            </w:r>
-          </w:p>
-        </w:tc>
-        <w:tc>
-          <w:tcPr>
-            <w:tcW w:w="6405" w:type="dxa"/>
-            <w:tcBorders>
-              <w:right w:val="single" w:sz="8" w:space="0" w:color="000000"/>
-            </w:tcBorders>
-            <w:tcMar>
-              <w:top w:w="100" w:type="dxa"/>
-              <w:left w:w="100" w:type="dxa"/>
-              <w:bottom w:w="100" w:type="dxa"/>
-              <w:right w:w="100" w:type="dxa"/>
-            </w:tcMar>
-          </w:tcPr>
-          <w:p>
-            <w:pPr>
-              <w:jc w:val="both"/>
-            </w:pPr>
-            <w:r>
-              <w:t>Usuario</w:t>
-            </w:r>
-          </w:p>
-        </w:tc>
-      </w:tr>
-      <w:tr>
-        <w:tc>
-          <w:tcPr>
-            <w:tcW w:w="2475" w:type="dxa"/>
-            <w:tcBorders>
-              <w:left w:val="single" w:sz="8" w:space="0" w:color="000000"/>
-            </w:tcBorders>
-            <w:shd w:val="clear" w:color="auto" w:fill="70AD47"/>
-            <w:tcMar>
-              <w:top w:w="100" w:type="dxa"/>
-              <w:left w:w="100" w:type="dxa"/>
-              <w:bottom w:w="100" w:type="dxa"/>
-              <w:right w:w="100" w:type="dxa"/>
-            </w:tcMar>
-          </w:tcPr>
-          <w:p>
-            <w:pPr>
-              <w:jc w:val="both"/>
-            </w:pPr>
-            <w:r>
-              <w:rPr>
-                <w:color w:val="FFFFFF"/>
-                <w:shd w:val="clear" w:color="auto" w:fill="70AD47"/>
-              </w:rPr>
-              <w:t>Dependencias</w:t>
-            </w:r>
-          </w:p>
-        </w:tc>
-        <w:tc>
-          <w:tcPr>
-            <w:tcW w:w="6405" w:type="dxa"/>
-            <w:tcBorders>
-              <w:right w:val="single" w:sz="8" w:space="0" w:color="000000"/>
-            </w:tcBorders>
-            <w:tcMar>
-              <w:top w:w="100" w:type="dxa"/>
-              <w:left w:w="100" w:type="dxa"/>
-              <w:bottom w:w="100" w:type="dxa"/>
-              <w:right w:w="100" w:type="dxa"/>
-            </w:tcMar>
-          </w:tcPr>
-          <w:p>
-            <w:pPr>
-              <w:jc w:val="both"/>
-            </w:pPr>
-            <w:r>
-              <w:t>CU_001</w:t>
-            </w:r>
-          </w:p>
-        </w:tc>
-      </w:tr>
-      <w:tr>
-        <w:tc>
-          <w:tcPr>
-            <w:tcW w:w="2475" w:type="dxa"/>
-            <w:tcBorders>
-              <w:left w:val="single" w:sz="8" w:space="0" w:color="000000"/>
-            </w:tcBorders>
-            <w:shd w:val="clear" w:color="auto" w:fill="70AD47"/>
-            <w:tcMar>
-              <w:top w:w="100" w:type="dxa"/>
-              <w:left w:w="100" w:type="dxa"/>
-              <w:bottom w:w="100" w:type="dxa"/>
-              <w:right w:w="100" w:type="dxa"/>
-            </w:tcMar>
-          </w:tcPr>
-          <w:p>
-            <w:pPr>
-              <w:jc w:val="both"/>
-            </w:pPr>
-            <w:r>
-              <w:rPr>
-                <w:color w:val="FFFFFF"/>
-                <w:shd w:val="clear" w:color="auto" w:fill="70AD47"/>
-              </w:rPr>
-              <w:t>Descripción</w:t>
-            </w:r>
-          </w:p>
-        </w:tc>
-        <w:tc>
-          <w:tcPr>
-            <w:tcW w:w="6405" w:type="dxa"/>
-            <w:tcBorders>
-              <w:right w:val="single" w:sz="8" w:space="0" w:color="000000"/>
-            </w:tcBorders>
-            <w:tcMar>
-              <w:top w:w="100" w:type="dxa"/>
-              <w:left w:w="100" w:type="dxa"/>
-              <w:bottom w:w="100" w:type="dxa"/>
-              <w:right w:w="100" w:type="dxa"/>
-            </w:tcMar>
-          </w:tcPr>
-          <w:p>
-            <w:pPr>
-              <w:jc w:val="both"/>
-            </w:pPr>
-            <w:r>
-              <w:t xml:space="preserve">Recuperar los datos de un usuario registrado </w:t>
-            </w:r>
-          </w:p>
-        </w:tc>
-      </w:tr>
-      <w:tr>
-        <w:tc>
-          <w:tcPr>
-            <w:tcW w:w="2475" w:type="dxa"/>
-            <w:tcBorders>
-              <w:left w:val="single" w:sz="8" w:space="0" w:color="000000"/>
-            </w:tcBorders>
-            <w:shd w:val="clear" w:color="auto" w:fill="70AD47"/>
-            <w:tcMar>
-              <w:top w:w="100" w:type="dxa"/>
-              <w:left w:w="100" w:type="dxa"/>
-              <w:bottom w:w="100" w:type="dxa"/>
-              <w:right w:w="100" w:type="dxa"/>
-            </w:tcMar>
-          </w:tcPr>
-          <w:p>
-            <w:pPr>
-              <w:jc w:val="both"/>
-            </w:pPr>
-            <w:r>
-              <w:rPr>
-                <w:color w:val="FFFFFF"/>
-                <w:shd w:val="clear" w:color="auto" w:fill="70AD47"/>
-              </w:rPr>
-              <w:t>Precondición</w:t>
-            </w:r>
-          </w:p>
-        </w:tc>
-        <w:tc>
-          <w:tcPr>
-            <w:tcW w:w="6405" w:type="dxa"/>
-            <w:tcBorders>
-              <w:right w:val="single" w:sz="8" w:space="0" w:color="000000"/>
-            </w:tcBorders>
-            <w:tcMar>
-              <w:top w:w="100" w:type="dxa"/>
-              <w:left w:w="100" w:type="dxa"/>
-              <w:bottom w:w="100" w:type="dxa"/>
-              <w:right w:w="100" w:type="dxa"/>
-            </w:tcMar>
-          </w:tcPr>
-          <w:p>
-            <w:pPr>
-              <w:jc w:val="both"/>
-            </w:pPr>
-            <w:r>
-              <w:t>el usuario debe de estar registrado</w:t>
-            </w:r>
-          </w:p>
-        </w:tc>
-      </w:tr>
-      <w:tr>
-        <w:tc>
-          <w:tcPr>
-            <w:tcW w:w="2475" w:type="dxa"/>
-            <w:tcBorders>
-              <w:left w:val="single" w:sz="8" w:space="0" w:color="000000"/>
-            </w:tcBorders>
-            <w:shd w:val="clear" w:color="auto" w:fill="70AD47"/>
-            <w:tcMar>
-              <w:top w:w="100" w:type="dxa"/>
-              <w:left w:w="100" w:type="dxa"/>
-              <w:bottom w:w="100" w:type="dxa"/>
-              <w:right w:w="100" w:type="dxa"/>
-            </w:tcMar>
-          </w:tcPr>
-          <w:p>
-            <w:pPr>
-              <w:jc w:val="both"/>
-            </w:pPr>
-            <w:proofErr w:type="spellStart"/>
-            <w:r>
-              <w:rPr>
-                <w:color w:val="FFFFFF"/>
-                <w:shd w:val="clear" w:color="auto" w:fill="70AD47"/>
-              </w:rPr>
-              <w:t>Postcondición</w:t>
-            </w:r>
-            <w:proofErr w:type="spellEnd"/>
-          </w:p>
-        </w:tc>
-        <w:tc>
-          <w:tcPr>
-            <w:tcW w:w="6405" w:type="dxa"/>
-            <w:tcBorders>
-              <w:right w:val="single" w:sz="8" w:space="0" w:color="000000"/>
-            </w:tcBorders>
-            <w:tcMar>
-              <w:top w:w="100" w:type="dxa"/>
-              <w:left w:w="100" w:type="dxa"/>
-              <w:bottom w:w="100" w:type="dxa"/>
-              <w:right w:w="100" w:type="dxa"/>
-            </w:tcMar>
-          </w:tcPr>
-          <w:p>
-            <w:pPr>
-              <w:jc w:val="both"/>
-            </w:pPr>
-            <w:r>
-              <w:t xml:space="preserve"> se muestra por pantalla sus datos</w:t>
-            </w:r>
-          </w:p>
-        </w:tc>
-      </w:tr>
-      <w:tr>
-        <w:tc>
-          <w:tcPr>
-            <w:tcW w:w="2475" w:type="dxa"/>
-            <w:tcBorders>
-              <w:left w:val="single" w:sz="8" w:space="0" w:color="000000"/>
-            </w:tcBorders>
-            <w:shd w:val="clear" w:color="auto" w:fill="70AD47"/>
-            <w:tcMar>
-              <w:top w:w="100" w:type="dxa"/>
-              <w:left w:w="100" w:type="dxa"/>
-              <w:bottom w:w="100" w:type="dxa"/>
-              <w:right w:w="100" w:type="dxa"/>
-            </w:tcMar>
-          </w:tcPr>
-          <w:p>
-            <w:pPr>
-              <w:jc w:val="both"/>
-            </w:pPr>
-            <w:r>
-              <w:rPr>
-                <w:color w:val="FFFFFF"/>
-                <w:shd w:val="clear" w:color="auto" w:fill="70AD47"/>
-              </w:rPr>
-              <w:t>Comentarios</w:t>
-            </w:r>
-          </w:p>
-        </w:tc>
-        <w:tc>
-          <w:tcPr>
-            <w:tcW w:w="6405" w:type="dxa"/>
-            <w:tcBorders>
-              <w:right w:val="single" w:sz="8" w:space="0" w:color="000000"/>
-            </w:tcBorders>
-            <w:tcMar>
-              <w:top w:w="100" w:type="dxa"/>
-              <w:left w:w="100" w:type="dxa"/>
-              <w:bottom w:w="100" w:type="dxa"/>
-              <w:right w:w="100" w:type="dxa"/>
-            </w:tcMar>
-          </w:tcPr>
-          <w:p>
-            <w:r>
-              <w:t>Escenario principal:</w:t>
-            </w:r>
-            <w:r>
-              <w:br/>
-              <w:t xml:space="preserve">1. El usuario introduce sus credenciales. </w:t>
-            </w:r>
-            <w:r>
-              <w:br/>
-              <w:t xml:space="preserve">2. El sistema confirma la identidad y muestra datos por pantalla. </w:t>
-            </w:r>
-            <w:r>
-              <w:br/>
-            </w:r>
-            <w:r>
-              <w:br/>
-              <w:t>Escenario alternativos:</w:t>
-            </w:r>
-            <w:r>
-              <w:br/>
-              <w:t>1. El usuario introduce mal sus credenciales.</w:t>
-            </w:r>
-            <w:r>
-              <w:br/>
-              <w:t xml:space="preserve">2. El sistema indica el error y solicita de nuevo los datos. </w:t>
-            </w:r>
-          </w:p>
-        </w:tc>
-      </w:tr>
-    </w:tbl>
-    <w:p>
-      <w:pPr>
-        <w:jc w:val="both"/>
-      </w:pPr>
-    </w:p>
     <w:p>
       <w:pPr>
         <w:jc w:val="both"/>
@@ -7548,6 +6701,7 @@
                 <w:color w:val="FFFFFF"/>
                 <w:shd w:val="clear" w:color="auto" w:fill="70AD47"/>
               </w:rPr>
+              <w:lastRenderedPageBreak/>
               <w:t>Identificador</w:t>
             </w:r>
           </w:p>
@@ -7571,7 +6725,7 @@
               <w:jc w:val="both"/>
             </w:pPr>
             <w:r>
-              <w:t>CU_003</w:t>
+              <w:t>CU_002</w:t>
             </w:r>
           </w:p>
         </w:tc>
@@ -7622,7 +6776,7 @@
               <w:jc w:val="both"/>
             </w:pPr>
             <w:r>
-              <w:t>Editar usuario</w:t>
+              <w:t>Leer usuario</w:t>
             </w:r>
           </w:p>
         </w:tc>
@@ -7775,7 +6929,7 @@
               <w:jc w:val="both"/>
             </w:pPr>
             <w:r>
-              <w:t xml:space="preserve">Modificar los datos de un usuario registrado </w:t>
+              <w:t xml:space="preserve">Recuperar los datos de un usuario registrado </w:t>
             </w:r>
           </w:p>
         </w:tc>
@@ -7879,7 +7033,7 @@
               <w:jc w:val="both"/>
             </w:pPr>
             <w:r>
-              <w:t xml:space="preserve"> se muestra por pantalla sus datos con los cambios realizados</w:t>
+              <w:t xml:space="preserve"> se muestra por pantalla sus datos</w:t>
             </w:r>
           </w:p>
         </w:tc>
@@ -7935,17 +7089,7 @@
             </w:r>
             <w:r>
               <w:br/>
-              <w:t>2. El sistema confirma la identidad y muestra datos por pantalla</w:t>
-            </w:r>
-          </w:p>
-          <w:p>
-            <w:r>
-              <w:t>3. El usuario edita sus datos</w:t>
-            </w:r>
-          </w:p>
-          <w:p>
-            <w:r>
-              <w:t xml:space="preserve">4 El sistema confirma los cambios. </w:t>
+              <w:t xml:space="preserve">2. El sistema confirma la identidad y muestra datos por pantalla. </w:t>
             </w:r>
             <w:r>
               <w:br/>
@@ -8020,7 +7164,6 @@
                 <w:color w:val="FFFFFF"/>
                 <w:shd w:val="clear" w:color="auto" w:fill="70AD47"/>
               </w:rPr>
-              <w:lastRenderedPageBreak/>
               <w:t>Identificador</w:t>
             </w:r>
           </w:p>
@@ -8044,7 +7187,7 @@
               <w:jc w:val="both"/>
             </w:pPr>
             <w:r>
-              <w:t>CU_004</w:t>
+              <w:t>CU_003</w:t>
             </w:r>
           </w:p>
         </w:tc>
@@ -8095,7 +7238,7 @@
               <w:jc w:val="both"/>
             </w:pPr>
             <w:r>
-              <w:t>Borrar usuario</w:t>
+              <w:t>Editar usuario</w:t>
             </w:r>
           </w:p>
         </w:tc>
@@ -8248,7 +7391,7 @@
               <w:jc w:val="both"/>
             </w:pPr>
             <w:r>
-              <w:t xml:space="preserve">Eliminar los datos de un usuario registrado </w:t>
+              <w:t xml:space="preserve">Modificar los datos de un usuario registrado </w:t>
             </w:r>
           </w:p>
         </w:tc>
@@ -8352,7 +7495,7 @@
               <w:jc w:val="both"/>
             </w:pPr>
             <w:r>
-              <w:t xml:space="preserve"> El usuario deja de estar registrado en el portal</w:t>
+              <w:t xml:space="preserve"> se muestra por pantalla sus datos con los cambios realizados</w:t>
             </w:r>
           </w:p>
         </w:tc>
@@ -8413,12 +7556,12 @@
           </w:p>
           <w:p>
             <w:r>
-              <w:t>3. El usuario solicita la baja</w:t>
-            </w:r>
-          </w:p>
-          <w:p>
-            <w:r>
-              <w:t xml:space="preserve">4 El sistema confirma la baja </w:t>
+              <w:t>3. El usuario edita sus datos</w:t>
+            </w:r>
+          </w:p>
+          <w:p>
+            <w:r>
+              <w:t xml:space="preserve">4 El sistema confirma los cambios. </w:t>
             </w:r>
             <w:r>
               <w:br/>
@@ -8516,7 +7659,7 @@
               <w:jc w:val="both"/>
             </w:pPr>
             <w:r>
-              <w:t>CU_005 a CU_008</w:t>
+              <w:t>CU_004</w:t>
             </w:r>
           </w:p>
         </w:tc>
@@ -8567,7 +7710,7 @@
               <w:jc w:val="both"/>
             </w:pPr>
             <w:r>
-              <w:t>CRUD proveedor</w:t>
+              <w:t>Borrar usuario</w:t>
             </w:r>
           </w:p>
         </w:tc>
@@ -8618,7 +7761,7 @@
               <w:jc w:val="both"/>
             </w:pPr>
             <w:r>
-              <w:t>Proveedor</w:t>
+              <w:t>Usuario</w:t>
             </w:r>
           </w:p>
         </w:tc>
@@ -8669,7 +7812,7 @@
               <w:jc w:val="both"/>
             </w:pPr>
             <w:r>
-              <w:t>CU_005</w:t>
+              <w:t>CU_001</w:t>
             </w:r>
           </w:p>
         </w:tc>
@@ -8720,7 +7863,7 @@
               <w:jc w:val="both"/>
             </w:pPr>
             <w:r>
-              <w:t>Completar el proceso CRUD de un usuario proveedor</w:t>
+              <w:t xml:space="preserve">Eliminar los datos de un usuario registrado </w:t>
             </w:r>
           </w:p>
         </w:tc>
@@ -8771,7 +7914,7 @@
               <w:jc w:val="both"/>
             </w:pPr>
             <w:r>
-              <w:t>--</w:t>
+              <w:t>el usuario debe de estar registrado</w:t>
             </w:r>
           </w:p>
         </w:tc>
@@ -8824,7 +7967,7 @@
               <w:jc w:val="both"/>
             </w:pPr>
             <w:r>
-              <w:t xml:space="preserve"> --</w:t>
+              <w:t xml:space="preserve"> El usuario deja de estar registrado en el portal</w:t>
             </w:r>
           </w:p>
         </w:tc>
@@ -8871,9 +8014,42 @@
             </w:tcMar>
           </w:tcPr>
           <w:p>
-            <w:pPr>
-              <w:jc w:val="both"/>
-            </w:pPr>
+            <w:r>
+              <w:t>Escenario principal:</w:t>
+            </w:r>
+            <w:r>
+              <w:br/>
+              <w:t xml:space="preserve">1. El usuario introduce sus credenciales. </w:t>
+            </w:r>
+            <w:r>
+              <w:br/>
+              <w:t>2. El sistema confirma la identidad y muestra datos por pantalla</w:t>
+            </w:r>
+          </w:p>
+          <w:p>
+            <w:r>
+              <w:t>3. El usuario solicita la baja</w:t>
+            </w:r>
+          </w:p>
+          <w:p>
+            <w:r>
+              <w:t xml:space="preserve">4 El sistema confirma la baja </w:t>
+            </w:r>
+            <w:r>
+              <w:br/>
+            </w:r>
+            <w:r>
+              <w:br/>
+              <w:t>Escenario alternativos:</w:t>
+            </w:r>
+            <w:r>
+              <w:br/>
+              <w:t>1. El usuario introduce mal sus credenciales.</w:t>
+            </w:r>
+            <w:r>
+              <w:br/>
+              <w:t xml:space="preserve">2. El sistema indica el error y solicita de nuevo los datos. </w:t>
+            </w:r>
           </w:p>
         </w:tc>
       </w:tr>
@@ -8955,7 +8131,7 @@
               <w:jc w:val="both"/>
             </w:pPr>
             <w:r>
-              <w:t>CU_009 a CU_012</w:t>
+              <w:t>CU_005 a CU_008</w:t>
             </w:r>
           </w:p>
         </w:tc>
@@ -9006,7 +8182,7 @@
               <w:jc w:val="both"/>
             </w:pPr>
             <w:r>
-              <w:t>CRUD Administrador</w:t>
+              <w:t>CRUD proveedor</w:t>
             </w:r>
           </w:p>
         </w:tc>
@@ -9057,7 +8233,7 @@
               <w:jc w:val="both"/>
             </w:pPr>
             <w:r>
-              <w:t>Administrador</w:t>
+              <w:t>Proveedor</w:t>
             </w:r>
           </w:p>
         </w:tc>
@@ -9086,7 +8262,6 @@
                 <w:color w:val="FFFFFF"/>
                 <w:shd w:val="clear" w:color="auto" w:fill="70AD47"/>
               </w:rPr>
-              <w:lastRenderedPageBreak/>
               <w:t>Dependencias</w:t>
             </w:r>
           </w:p>
@@ -9109,7 +8284,7 @@
               <w:jc w:val="both"/>
             </w:pPr>
             <w:r>
-              <w:t>CU_009</w:t>
+              <w:t>CU_005</w:t>
             </w:r>
           </w:p>
         </w:tc>
@@ -9160,7 +8335,7 @@
               <w:jc w:val="both"/>
             </w:pPr>
             <w:r>
-              <w:t>Completar el proceso CRUD de un usuario administrador</w:t>
+              <w:t>Completar el proceso CRUD de un usuario proveedor</w:t>
             </w:r>
           </w:p>
         </w:tc>
@@ -9322,16 +8497,6 @@
       <w:pPr>
         <w:jc w:val="both"/>
       </w:pPr>
-    </w:p>
-    <w:p>
-      <w:pPr>
-        <w:pStyle w:val="Ttulo4"/>
-      </w:pPr>
-      <w:bookmarkStart w:id="24" w:name="_8snc1nmkx1i6" w:colFirst="0" w:colLast="0"/>
-      <w:bookmarkEnd w:id="24"/>
-      <w:r>
-        <w:t>Subsistema de catálogo</w:t>
-      </w:r>
     </w:p>
     <w:p>
       <w:pPr>
@@ -9405,7 +8570,7 @@
               <w:jc w:val="both"/>
             </w:pPr>
             <w:r>
-              <w:t>CU_013 a CU_016</w:t>
+              <w:t>CU_009 a CU_012</w:t>
             </w:r>
           </w:p>
         </w:tc>
@@ -9456,7 +8621,7 @@
               <w:jc w:val="both"/>
             </w:pPr>
             <w:r>
-              <w:t>CRUD artículo</w:t>
+              <w:t>CRUD Administrador</w:t>
             </w:r>
           </w:p>
         </w:tc>
@@ -9485,6 +8650,7 @@
                 <w:color w:val="FFFFFF"/>
                 <w:shd w:val="clear" w:color="auto" w:fill="70AD47"/>
               </w:rPr>
+              <w:lastRenderedPageBreak/>
               <w:t>Actor</w:t>
             </w:r>
           </w:p>
@@ -9507,7 +8673,7 @@
               <w:jc w:val="both"/>
             </w:pPr>
             <w:r>
-              <w:t>Proveedor</w:t>
+              <w:t>Administrador</w:t>
             </w:r>
           </w:p>
         </w:tc>
@@ -9558,7 +8724,7 @@
               <w:jc w:val="both"/>
             </w:pPr>
             <w:r>
-              <w:t>CU_005</w:t>
+              <w:t>CU_009</w:t>
             </w:r>
           </w:p>
         </w:tc>
@@ -9609,7 +8775,7 @@
               <w:jc w:val="both"/>
             </w:pPr>
             <w:r>
-              <w:t>Completar el proceso CRUD de un artículo</w:t>
+              <w:t>Completar el proceso CRUD de un usuario administrador</w:t>
             </w:r>
           </w:p>
         </w:tc>
@@ -9660,7 +8826,7 @@
               <w:jc w:val="both"/>
             </w:pPr>
             <w:r>
-              <w:t>el proveedor accede al portal con sus credenciales</w:t>
+              <w:t>--</w:t>
             </w:r>
           </w:p>
         </w:tc>
@@ -9713,7 +8879,7 @@
               <w:jc w:val="both"/>
             </w:pPr>
             <w:r>
-              <w:t xml:space="preserve"> el sistema verifica los cambios por pantalla</w:t>
+              <w:t xml:space="preserve"> --</w:t>
             </w:r>
           </w:p>
         </w:tc>
@@ -9760,42 +8926,9 @@
             </w:tcMar>
           </w:tcPr>
           <w:p>
-            <w:r>
-              <w:t>Escenario principal:</w:t>
-            </w:r>
-            <w:r>
-              <w:br/>
-              <w:t xml:space="preserve">1. El proveedor introduce sus credenciales. </w:t>
-            </w:r>
-            <w:r>
-              <w:br/>
-              <w:t>2. El sistema confirma la identidad y muestra datos por pantalla</w:t>
-            </w:r>
-          </w:p>
-          <w:p>
-            <w:r>
-              <w:t>3. El proveedor modifica el artículo</w:t>
-            </w:r>
-          </w:p>
-          <w:p>
-            <w:r>
-              <w:t xml:space="preserve">4 El sistema confirma los cambios </w:t>
-            </w:r>
-            <w:r>
-              <w:br/>
-            </w:r>
-            <w:r>
-              <w:br/>
-              <w:t>Escenario alternativos:</w:t>
-            </w:r>
-            <w:r>
-              <w:br/>
-              <w:t>1. El usuario introduce sus credenciales.</w:t>
-            </w:r>
-            <w:r>
-              <w:br/>
-              <w:t xml:space="preserve">2. El sistema indica el error y solicita credenciales de proveedor. </w:t>
-            </w:r>
+            <w:pPr>
+              <w:jc w:val="both"/>
+            </w:pPr>
           </w:p>
         </w:tc>
       </w:tr>
@@ -9807,8 +8940,13 @@
     </w:p>
     <w:p>
       <w:pPr>
-        <w:jc w:val="both"/>
-      </w:pPr>
+        <w:pStyle w:val="Ttulo4"/>
+      </w:pPr>
+      <w:bookmarkStart w:id="24" w:name="_8snc1nmkx1i6" w:colFirst="0" w:colLast="0"/>
+      <w:bookmarkEnd w:id="24"/>
+      <w:r>
+        <w:t>Subsistema de catálogo</w:t>
+      </w:r>
     </w:p>
     <w:p>
       <w:pPr>
@@ -9882,7 +9020,7 @@
               <w:jc w:val="both"/>
             </w:pPr>
             <w:r>
-              <w:t>CU_017</w:t>
+              <w:t>CU_013 a CU_016</w:t>
             </w:r>
           </w:p>
         </w:tc>
@@ -9933,7 +9071,7 @@
               <w:jc w:val="both"/>
             </w:pPr>
             <w:r>
-              <w:t>Busca artículo</w:t>
+              <w:t>CRUD artículo</w:t>
             </w:r>
           </w:p>
         </w:tc>
@@ -9984,7 +9122,7 @@
               <w:jc w:val="both"/>
             </w:pPr>
             <w:r>
-              <w:t>Usuario</w:t>
+              <w:t>Proveedor</w:t>
             </w:r>
           </w:p>
         </w:tc>
@@ -10035,7 +9173,7 @@
               <w:jc w:val="both"/>
             </w:pPr>
             <w:r>
-              <w:t>CU_013</w:t>
+              <w:t>CU_005</w:t>
             </w:r>
           </w:p>
         </w:tc>
@@ -10064,7 +9202,484 @@
                 <w:color w:val="FFFFFF"/>
                 <w:shd w:val="clear" w:color="auto" w:fill="70AD47"/>
               </w:rPr>
+              <w:t>Descripción</w:t>
+            </w:r>
+          </w:p>
+        </w:tc>
+        <w:tc>
+          <w:tcPr>
+            <w:tcW w:w="6405" w:type="dxa"/>
+            <w:tcBorders>
+              <w:right w:val="single" w:sz="8" w:space="0" w:color="000000"/>
+            </w:tcBorders>
+            <w:tcMar>
+              <w:top w:w="100" w:type="dxa"/>
+              <w:left w:w="100" w:type="dxa"/>
+              <w:bottom w:w="100" w:type="dxa"/>
+              <w:right w:w="100" w:type="dxa"/>
+            </w:tcMar>
+          </w:tcPr>
+          <w:p>
+            <w:pPr>
+              <w:jc w:val="both"/>
+            </w:pPr>
+            <w:r>
+              <w:t>Completar el proceso CRUD de un artículo</w:t>
+            </w:r>
+          </w:p>
+        </w:tc>
+      </w:tr>
+      <w:tr>
+        <w:tc>
+          <w:tcPr>
+            <w:tcW w:w="2475" w:type="dxa"/>
+            <w:tcBorders>
+              <w:left w:val="single" w:sz="8" w:space="0" w:color="000000"/>
+            </w:tcBorders>
+            <w:shd w:val="clear" w:color="auto" w:fill="70AD47"/>
+            <w:tcMar>
+              <w:top w:w="100" w:type="dxa"/>
+              <w:left w:w="100" w:type="dxa"/>
+              <w:bottom w:w="100" w:type="dxa"/>
+              <w:right w:w="100" w:type="dxa"/>
+            </w:tcMar>
+          </w:tcPr>
+          <w:p>
+            <w:pPr>
+              <w:jc w:val="both"/>
+            </w:pPr>
+            <w:r>
+              <w:rPr>
+                <w:color w:val="FFFFFF"/>
+                <w:shd w:val="clear" w:color="auto" w:fill="70AD47"/>
+              </w:rPr>
+              <w:t>Precondición</w:t>
+            </w:r>
+          </w:p>
+        </w:tc>
+        <w:tc>
+          <w:tcPr>
+            <w:tcW w:w="6405" w:type="dxa"/>
+            <w:tcBorders>
+              <w:right w:val="single" w:sz="8" w:space="0" w:color="000000"/>
+            </w:tcBorders>
+            <w:tcMar>
+              <w:top w:w="100" w:type="dxa"/>
+              <w:left w:w="100" w:type="dxa"/>
+              <w:bottom w:w="100" w:type="dxa"/>
+              <w:right w:w="100" w:type="dxa"/>
+            </w:tcMar>
+          </w:tcPr>
+          <w:p>
+            <w:pPr>
+              <w:jc w:val="both"/>
+            </w:pPr>
+            <w:r>
+              <w:t>el proveedor accede al portal con sus credenciales</w:t>
+            </w:r>
+          </w:p>
+        </w:tc>
+      </w:tr>
+      <w:tr>
+        <w:tc>
+          <w:tcPr>
+            <w:tcW w:w="2475" w:type="dxa"/>
+            <w:tcBorders>
+              <w:left w:val="single" w:sz="8" w:space="0" w:color="000000"/>
+            </w:tcBorders>
+            <w:shd w:val="clear" w:color="auto" w:fill="70AD47"/>
+            <w:tcMar>
+              <w:top w:w="100" w:type="dxa"/>
+              <w:left w:w="100" w:type="dxa"/>
+              <w:bottom w:w="100" w:type="dxa"/>
+              <w:right w:w="100" w:type="dxa"/>
+            </w:tcMar>
+          </w:tcPr>
+          <w:p>
+            <w:pPr>
+              <w:jc w:val="both"/>
+            </w:pPr>
+            <w:proofErr w:type="spellStart"/>
+            <w:r>
+              <w:rPr>
+                <w:color w:val="FFFFFF"/>
+                <w:shd w:val="clear" w:color="auto" w:fill="70AD47"/>
+              </w:rPr>
+              <w:t>Postcondición</w:t>
+            </w:r>
+            <w:proofErr w:type="spellEnd"/>
+          </w:p>
+        </w:tc>
+        <w:tc>
+          <w:tcPr>
+            <w:tcW w:w="6405" w:type="dxa"/>
+            <w:tcBorders>
+              <w:right w:val="single" w:sz="8" w:space="0" w:color="000000"/>
+            </w:tcBorders>
+            <w:tcMar>
+              <w:top w:w="100" w:type="dxa"/>
+              <w:left w:w="100" w:type="dxa"/>
+              <w:bottom w:w="100" w:type="dxa"/>
+              <w:right w:w="100" w:type="dxa"/>
+            </w:tcMar>
+          </w:tcPr>
+          <w:p>
+            <w:pPr>
+              <w:jc w:val="both"/>
+            </w:pPr>
+            <w:r>
+              <w:t xml:space="preserve"> el sistema verifica los cambios por pantalla</w:t>
+            </w:r>
+          </w:p>
+        </w:tc>
+      </w:tr>
+      <w:tr>
+        <w:tc>
+          <w:tcPr>
+            <w:tcW w:w="2475" w:type="dxa"/>
+            <w:tcBorders>
+              <w:left w:val="single" w:sz="8" w:space="0" w:color="000000"/>
+            </w:tcBorders>
+            <w:shd w:val="clear" w:color="auto" w:fill="70AD47"/>
+            <w:tcMar>
+              <w:top w:w="100" w:type="dxa"/>
+              <w:left w:w="100" w:type="dxa"/>
+              <w:bottom w:w="100" w:type="dxa"/>
+              <w:right w:w="100" w:type="dxa"/>
+            </w:tcMar>
+          </w:tcPr>
+          <w:p>
+            <w:pPr>
+              <w:jc w:val="both"/>
+            </w:pPr>
+            <w:r>
+              <w:rPr>
+                <w:color w:val="FFFFFF"/>
+                <w:shd w:val="clear" w:color="auto" w:fill="70AD47"/>
+              </w:rPr>
+              <w:t>Comentarios</w:t>
+            </w:r>
+          </w:p>
+        </w:tc>
+        <w:tc>
+          <w:tcPr>
+            <w:tcW w:w="6405" w:type="dxa"/>
+            <w:tcBorders>
+              <w:right w:val="single" w:sz="8" w:space="0" w:color="000000"/>
+            </w:tcBorders>
+            <w:tcMar>
+              <w:top w:w="100" w:type="dxa"/>
+              <w:left w:w="100" w:type="dxa"/>
+              <w:bottom w:w="100" w:type="dxa"/>
+              <w:right w:w="100" w:type="dxa"/>
+            </w:tcMar>
+          </w:tcPr>
+          <w:p>
+            <w:r>
+              <w:t>Escenario principal:</w:t>
+            </w:r>
+            <w:r>
+              <w:br/>
+              <w:t xml:space="preserve">1. El proveedor introduce sus credenciales. </w:t>
+            </w:r>
+            <w:r>
+              <w:br/>
+              <w:t>2. El sistema confirma la identidad y muestra datos por pantalla</w:t>
+            </w:r>
+          </w:p>
+          <w:p>
+            <w:r>
+              <w:t>3. El proveedor modifica el artículo</w:t>
+            </w:r>
+          </w:p>
+          <w:p>
+            <w:r>
+              <w:t xml:space="preserve">4 El sistema confirma los cambios </w:t>
+            </w:r>
+            <w:r>
+              <w:br/>
+            </w:r>
+            <w:r>
+              <w:br/>
+              <w:t>Escenario alternativos:</w:t>
+            </w:r>
+            <w:r>
+              <w:br/>
+              <w:t>1. El usuario introduce sus credenciales.</w:t>
+            </w:r>
+            <w:r>
+              <w:br/>
+              <w:t xml:space="preserve">2. El sistema indica el error y solicita credenciales de proveedor. </w:t>
+            </w:r>
+          </w:p>
+        </w:tc>
+      </w:tr>
+    </w:tbl>
+    <w:p>
+      <w:pPr>
+        <w:jc w:val="both"/>
+      </w:pPr>
+    </w:p>
+    <w:p>
+      <w:pPr>
+        <w:jc w:val="both"/>
+      </w:pPr>
+    </w:p>
+    <w:p>
+      <w:pPr>
+        <w:jc w:val="both"/>
+      </w:pPr>
+    </w:p>
+    <w:tbl>
+      <w:tblPr>
+        <w:tblW w:w="8880" w:type="dxa"/>
+        <w:tblInd w:w="100" w:type="dxa"/>
+        <w:tblBorders>
+          <w:top w:val="single" w:sz="6" w:space="0" w:color="000000"/>
+          <w:left w:val="single" w:sz="6" w:space="0" w:color="000000"/>
+          <w:bottom w:val="single" w:sz="6" w:space="0" w:color="000000"/>
+          <w:right w:val="single" w:sz="6" w:space="0" w:color="000000"/>
+          <w:insideH w:val="single" w:sz="6" w:space="0" w:color="000000"/>
+          <w:insideV w:val="single" w:sz="6" w:space="0" w:color="000000"/>
+        </w:tblBorders>
+        <w:tblLayout w:type="fixed"/>
+        <w:tblLook w:val="0600" w:firstRow="0" w:lastRow="0" w:firstColumn="0" w:lastColumn="0" w:noHBand="1" w:noVBand="1"/>
+      </w:tblPr>
+      <w:tblGrid>
+        <w:gridCol w:w="2475"/>
+        <w:gridCol w:w="6405"/>
+      </w:tblGrid>
+      <w:tr>
+        <w:tc>
+          <w:tcPr>
+            <w:tcW w:w="2475" w:type="dxa"/>
+            <w:tcBorders>
+              <w:top w:val="single" w:sz="8" w:space="0" w:color="000000"/>
+              <w:left w:val="single" w:sz="8" w:space="0" w:color="000000"/>
+            </w:tcBorders>
+            <w:shd w:val="clear" w:color="auto" w:fill="70AD47"/>
+            <w:tcMar>
+              <w:top w:w="100" w:type="dxa"/>
+              <w:left w:w="100" w:type="dxa"/>
+              <w:bottom w:w="100" w:type="dxa"/>
+              <w:right w:w="100" w:type="dxa"/>
+            </w:tcMar>
+          </w:tcPr>
+          <w:p>
+            <w:pPr>
+              <w:jc w:val="both"/>
+            </w:pPr>
+            <w:r>
+              <w:rPr>
+                <w:color w:val="FFFFFF"/>
+                <w:shd w:val="clear" w:color="auto" w:fill="70AD47"/>
+              </w:rPr>
+              <w:t>Identificador</w:t>
+            </w:r>
+          </w:p>
+        </w:tc>
+        <w:tc>
+          <w:tcPr>
+            <w:tcW w:w="6405" w:type="dxa"/>
+            <w:tcBorders>
+              <w:top w:val="single" w:sz="8" w:space="0" w:color="000000"/>
+              <w:right w:val="single" w:sz="8" w:space="0" w:color="000000"/>
+            </w:tcBorders>
+            <w:tcMar>
+              <w:top w:w="100" w:type="dxa"/>
+              <w:left w:w="100" w:type="dxa"/>
+              <w:bottom w:w="100" w:type="dxa"/>
+              <w:right w:w="100" w:type="dxa"/>
+            </w:tcMar>
+          </w:tcPr>
+          <w:p>
+            <w:pPr>
+              <w:jc w:val="both"/>
+            </w:pPr>
+            <w:r>
+              <w:t>CU_017</w:t>
+            </w:r>
+          </w:p>
+        </w:tc>
+      </w:tr>
+      <w:tr>
+        <w:tc>
+          <w:tcPr>
+            <w:tcW w:w="2475" w:type="dxa"/>
+            <w:tcBorders>
+              <w:left w:val="single" w:sz="8" w:space="0" w:color="000000"/>
+            </w:tcBorders>
+            <w:shd w:val="clear" w:color="auto" w:fill="70AD47"/>
+            <w:tcMar>
+              <w:top w:w="100" w:type="dxa"/>
+              <w:left w:w="100" w:type="dxa"/>
+              <w:bottom w:w="100" w:type="dxa"/>
+              <w:right w:w="100" w:type="dxa"/>
+            </w:tcMar>
+          </w:tcPr>
+          <w:p>
+            <w:pPr>
+              <w:jc w:val="both"/>
+            </w:pPr>
+            <w:r>
+              <w:rPr>
+                <w:color w:val="FFFFFF"/>
+                <w:shd w:val="clear" w:color="auto" w:fill="70AD47"/>
+              </w:rPr>
+              <w:t>Título</w:t>
+            </w:r>
+          </w:p>
+        </w:tc>
+        <w:tc>
+          <w:tcPr>
+            <w:tcW w:w="6405" w:type="dxa"/>
+            <w:tcBorders>
+              <w:right w:val="single" w:sz="8" w:space="0" w:color="000000"/>
+            </w:tcBorders>
+            <w:tcMar>
+              <w:top w:w="100" w:type="dxa"/>
+              <w:left w:w="100" w:type="dxa"/>
+              <w:bottom w:w="100" w:type="dxa"/>
+              <w:right w:w="100" w:type="dxa"/>
+            </w:tcMar>
+          </w:tcPr>
+          <w:p>
+            <w:pPr>
+              <w:jc w:val="both"/>
+            </w:pPr>
+            <w:r>
+              <w:t>Busca artículo</w:t>
+            </w:r>
+          </w:p>
+        </w:tc>
+      </w:tr>
+      <w:tr>
+        <w:tc>
+          <w:tcPr>
+            <w:tcW w:w="2475" w:type="dxa"/>
+            <w:tcBorders>
+              <w:left w:val="single" w:sz="8" w:space="0" w:color="000000"/>
+            </w:tcBorders>
+            <w:shd w:val="clear" w:color="auto" w:fill="70AD47"/>
+            <w:tcMar>
+              <w:top w:w="100" w:type="dxa"/>
+              <w:left w:w="100" w:type="dxa"/>
+              <w:bottom w:w="100" w:type="dxa"/>
+              <w:right w:w="100" w:type="dxa"/>
+            </w:tcMar>
+          </w:tcPr>
+          <w:p>
+            <w:pPr>
+              <w:jc w:val="both"/>
+            </w:pPr>
+            <w:r>
+              <w:rPr>
+                <w:color w:val="FFFFFF"/>
+                <w:shd w:val="clear" w:color="auto" w:fill="70AD47"/>
+              </w:rPr>
+              <w:t>Actor</w:t>
+            </w:r>
+          </w:p>
+        </w:tc>
+        <w:tc>
+          <w:tcPr>
+            <w:tcW w:w="6405" w:type="dxa"/>
+            <w:tcBorders>
+              <w:right w:val="single" w:sz="8" w:space="0" w:color="000000"/>
+            </w:tcBorders>
+            <w:tcMar>
+              <w:top w:w="100" w:type="dxa"/>
+              <w:left w:w="100" w:type="dxa"/>
+              <w:bottom w:w="100" w:type="dxa"/>
+              <w:right w:w="100" w:type="dxa"/>
+            </w:tcMar>
+          </w:tcPr>
+          <w:p>
+            <w:pPr>
+              <w:jc w:val="both"/>
+            </w:pPr>
+            <w:r>
+              <w:t>Usuario</w:t>
+            </w:r>
+          </w:p>
+        </w:tc>
+      </w:tr>
+      <w:tr>
+        <w:tc>
+          <w:tcPr>
+            <w:tcW w:w="2475" w:type="dxa"/>
+            <w:tcBorders>
+              <w:left w:val="single" w:sz="8" w:space="0" w:color="000000"/>
+            </w:tcBorders>
+            <w:shd w:val="clear" w:color="auto" w:fill="70AD47"/>
+            <w:tcMar>
+              <w:top w:w="100" w:type="dxa"/>
+              <w:left w:w="100" w:type="dxa"/>
+              <w:bottom w:w="100" w:type="dxa"/>
+              <w:right w:w="100" w:type="dxa"/>
+            </w:tcMar>
+          </w:tcPr>
+          <w:p>
+            <w:pPr>
+              <w:jc w:val="both"/>
+            </w:pPr>
+            <w:r>
+              <w:rPr>
+                <w:color w:val="FFFFFF"/>
+                <w:shd w:val="clear" w:color="auto" w:fill="70AD47"/>
+              </w:rPr>
               <w:lastRenderedPageBreak/>
+              <w:t>Dependencias</w:t>
+            </w:r>
+          </w:p>
+        </w:tc>
+        <w:tc>
+          <w:tcPr>
+            <w:tcW w:w="6405" w:type="dxa"/>
+            <w:tcBorders>
+              <w:right w:val="single" w:sz="8" w:space="0" w:color="000000"/>
+            </w:tcBorders>
+            <w:tcMar>
+              <w:top w:w="100" w:type="dxa"/>
+              <w:left w:w="100" w:type="dxa"/>
+              <w:bottom w:w="100" w:type="dxa"/>
+              <w:right w:w="100" w:type="dxa"/>
+            </w:tcMar>
+          </w:tcPr>
+          <w:p>
+            <w:pPr>
+              <w:jc w:val="both"/>
+            </w:pPr>
+            <w:r>
+              <w:t>CU_013</w:t>
+            </w:r>
+          </w:p>
+        </w:tc>
+      </w:tr>
+      <w:tr>
+        <w:tc>
+          <w:tcPr>
+            <w:tcW w:w="2475" w:type="dxa"/>
+            <w:tcBorders>
+              <w:left w:val="single" w:sz="8" w:space="0" w:color="000000"/>
+            </w:tcBorders>
+            <w:shd w:val="clear" w:color="auto" w:fill="70AD47"/>
+            <w:tcMar>
+              <w:top w:w="100" w:type="dxa"/>
+              <w:left w:w="100" w:type="dxa"/>
+              <w:bottom w:w="100" w:type="dxa"/>
+              <w:right w:w="100" w:type="dxa"/>
+            </w:tcMar>
+          </w:tcPr>
+          <w:p>
+            <w:pPr>
+              <w:jc w:val="both"/>
+            </w:pPr>
+            <w:r>
+              <w:rPr>
+                <w:color w:val="FFFFFF"/>
+                <w:shd w:val="clear" w:color="auto" w:fill="70AD47"/>
+              </w:rPr>
               <w:t>Descripción</w:t>
             </w:r>
           </w:p>
@@ -10891,6 +10506,7 @@
                 <w:color w:val="FFFFFF"/>
                 <w:shd w:val="clear" w:color="auto" w:fill="70AD47"/>
               </w:rPr>
+              <w:lastRenderedPageBreak/>
               <w:t>Actor</w:t>
             </w:r>
           </w:p>
@@ -10942,7 +10558,6 @@
                 <w:color w:val="FFFFFF"/>
                 <w:shd w:val="clear" w:color="auto" w:fill="70AD47"/>
               </w:rPr>
-              <w:lastRenderedPageBreak/>
               <w:t>Dependencias</w:t>
             </w:r>
           </w:p>
@@ -11755,6 +11370,7 @@
                 <w:color w:val="FFFFFF"/>
                 <w:shd w:val="clear" w:color="auto" w:fill="70AD47"/>
               </w:rPr>
+              <w:lastRenderedPageBreak/>
               <w:t>Título</w:t>
             </w:r>
           </w:p>
@@ -11806,7 +11422,6 @@
                 <w:color w:val="FFFFFF"/>
                 <w:shd w:val="clear" w:color="auto" w:fill="70AD47"/>
               </w:rPr>
-              <w:lastRenderedPageBreak/>
               <w:t>Actor</w:t>
             </w:r>
           </w:p>
@@ -12674,6 +12289,7 @@
                 <w:color w:val="FFFFFF"/>
                 <w:shd w:val="clear" w:color="auto" w:fill="70AD47"/>
               </w:rPr>
+              <w:lastRenderedPageBreak/>
               <w:t>Título</w:t>
             </w:r>
           </w:p>
@@ -12725,7 +12341,6 @@
                 <w:color w:val="FFFFFF"/>
                 <w:shd w:val="clear" w:color="auto" w:fill="70AD47"/>
               </w:rPr>
-              <w:lastRenderedPageBreak/>
               <w:t>Actor</w:t>
             </w:r>
           </w:p>
@@ -13750,6 +13365,7 @@
                 <w:color w:val="FFFFFF"/>
                 <w:shd w:val="clear" w:color="auto" w:fill="70AD47"/>
               </w:rPr>
+              <w:lastRenderedPageBreak/>
               <w:t>Precondición</w:t>
             </w:r>
           </w:p>
@@ -13802,7 +13418,6 @@
                 <w:color w:val="FFFFFF"/>
                 <w:shd w:val="clear" w:color="auto" w:fill="70AD47"/>
               </w:rPr>
-              <w:lastRenderedPageBreak/>
               <w:t>Postcondición</w:t>
             </w:r>
             <w:proofErr w:type="spellEnd"/>
@@ -13893,17 +13508,16 @@
         <w:pStyle w:val="Ttulo3"/>
       </w:pPr>
       <w:bookmarkStart w:id="26" w:name="_gw8nfo4hm5y" w:colFirst="0" w:colLast="0"/>
-      <w:bookmarkStart w:id="27" w:name="_Toc464396193"/>
       <w:bookmarkEnd w:id="26"/>
     </w:p>
     <w:p>
       <w:pPr>
         <w:pStyle w:val="Ttulo3"/>
       </w:pPr>
+      <w:bookmarkStart w:id="27" w:name="_Toc464810700"/>
       <w:r>
         <w:t>Actores</w:t>
       </w:r>
-      <w:bookmarkStart w:id="28" w:name="_Toc464396194"/>
       <w:bookmarkEnd w:id="27"/>
     </w:p>
     <w:p/>
@@ -13978,6 +13592,7 @@
       <w:pPr>
         <w:pStyle w:val="Ttulo3"/>
       </w:pPr>
+      <w:bookmarkStart w:id="28" w:name="_Toc464810701"/>
       <w:r>
         <w:t>Matriz de trazabilidad</w:t>
       </w:r>
@@ -14017,6 +13632,12 @@
         <w:tc>
           <w:tcPr>
             <w:tcW w:w="972" w:type="dxa"/>
+            <w:tcBorders>
+              <w:top w:val="nil"/>
+              <w:left w:val="nil"/>
+              <w:bottom w:val="nil"/>
+              <w:right w:val="nil"/>
+            </w:tcBorders>
             <w:vAlign w:val="center"/>
           </w:tcPr>
           <w:p/>
@@ -14024,6 +13645,9 @@
         <w:tc>
           <w:tcPr>
             <w:tcW w:w="547" w:type="dxa"/>
+            <w:tcBorders>
+              <w:left w:val="nil"/>
+            </w:tcBorders>
             <w:shd w:val="clear" w:color="auto" w:fill="70AD47" w:themeFill="accent6"/>
             <w:vAlign w:val="center"/>
           </w:tcPr>
@@ -14413,6 +14037,9 @@
         <w:tc>
           <w:tcPr>
             <w:tcW w:w="972" w:type="dxa"/>
+            <w:tcBorders>
+              <w:top w:val="nil"/>
+            </w:tcBorders>
             <w:shd w:val="clear" w:color="auto" w:fill="70AD47" w:themeFill="accent6"/>
             <w:vAlign w:val="center"/>
           </w:tcPr>
@@ -18363,7 +17990,6 @@
         <w:docPartUnique/>
       </w:docPartObj>
     </w:sdtPr>
-    <w:sdtEndPr/>
     <w:sdtContent>
       <w:p>
         <w:pPr>
@@ -18383,7 +18009,7 @@
           <w:rPr>
             <w:noProof/>
           </w:rPr>
-          <w:t>16</w:t>
+          <w:t>5</w:t>
         </w:r>
         <w:r>
           <w:fldChar w:fldCharType="end"/>
@@ -20106,6 +19732,119 @@
     </w:lvl>
   </w:abstractNum>
   <w:abstractNum w:abstractNumId="13" w15:restartNumberingAfterBreak="0">
+    <w:nsid w:val="74110AA4"/>
+    <w:multiLevelType w:val="hybridMultilevel"/>
+    <w:tmpl w:val="EC8418FC"/>
+    <w:lvl w:ilvl="0" w:tplc="0C0A0001">
+      <w:start w:val="1"/>
+      <w:numFmt w:val="bullet"/>
+      <w:lvlText w:val=""/>
+      <w:lvlJc w:val="left"/>
+      <w:pPr>
+        <w:ind w:left="720" w:hanging="360"/>
+      </w:pPr>
+      <w:rPr>
+        <w:rFonts w:ascii="Symbol" w:hAnsi="Symbol" w:hint="default"/>
+      </w:rPr>
+    </w:lvl>
+    <w:lvl w:ilvl="1" w:tplc="0C0A0003" w:tentative="1">
+      <w:start w:val="1"/>
+      <w:numFmt w:val="bullet"/>
+      <w:lvlText w:val="o"/>
+      <w:lvlJc w:val="left"/>
+      <w:pPr>
+        <w:ind w:left="1440" w:hanging="360"/>
+      </w:pPr>
+      <w:rPr>
+        <w:rFonts w:ascii="Courier New" w:hAnsi="Courier New" w:cs="Courier New" w:hint="default"/>
+      </w:rPr>
+    </w:lvl>
+    <w:lvl w:ilvl="2" w:tplc="0C0A0005" w:tentative="1">
+      <w:start w:val="1"/>
+      <w:numFmt w:val="bullet"/>
+      <w:lvlText w:val=""/>
+      <w:lvlJc w:val="left"/>
+      <w:pPr>
+        <w:ind w:left="2160" w:hanging="360"/>
+      </w:pPr>
+      <w:rPr>
+        <w:rFonts w:ascii="Wingdings" w:hAnsi="Wingdings" w:hint="default"/>
+      </w:rPr>
+    </w:lvl>
+    <w:lvl w:ilvl="3" w:tplc="0C0A0001" w:tentative="1">
+      <w:start w:val="1"/>
+      <w:numFmt w:val="bullet"/>
+      <w:lvlText w:val=""/>
+      <w:lvlJc w:val="left"/>
+      <w:pPr>
+        <w:ind w:left="2880" w:hanging="360"/>
+      </w:pPr>
+      <w:rPr>
+        <w:rFonts w:ascii="Symbol" w:hAnsi="Symbol" w:hint="default"/>
+      </w:rPr>
+    </w:lvl>
+    <w:lvl w:ilvl="4" w:tplc="0C0A0003" w:tentative="1">
+      <w:start w:val="1"/>
+      <w:numFmt w:val="bullet"/>
+      <w:lvlText w:val="o"/>
+      <w:lvlJc w:val="left"/>
+      <w:pPr>
+        <w:ind w:left="3600" w:hanging="360"/>
+      </w:pPr>
+      <w:rPr>
+        <w:rFonts w:ascii="Courier New" w:hAnsi="Courier New" w:cs="Courier New" w:hint="default"/>
+      </w:rPr>
+    </w:lvl>
+    <w:lvl w:ilvl="5" w:tplc="0C0A0005" w:tentative="1">
+      <w:start w:val="1"/>
+      <w:numFmt w:val="bullet"/>
+      <w:lvlText w:val=""/>
+      <w:lvlJc w:val="left"/>
+      <w:pPr>
+        <w:ind w:left="4320" w:hanging="360"/>
+      </w:pPr>
+      <w:rPr>
+        <w:rFonts w:ascii="Wingdings" w:hAnsi="Wingdings" w:hint="default"/>
+      </w:rPr>
+    </w:lvl>
+    <w:lvl w:ilvl="6" w:tplc="0C0A0001" w:tentative="1">
+      <w:start w:val="1"/>
+      <w:numFmt w:val="bullet"/>
+      <w:lvlText w:val=""/>
+      <w:lvlJc w:val="left"/>
+      <w:pPr>
+        <w:ind w:left="5040" w:hanging="360"/>
+      </w:pPr>
+      <w:rPr>
+        <w:rFonts w:ascii="Symbol" w:hAnsi="Symbol" w:hint="default"/>
+      </w:rPr>
+    </w:lvl>
+    <w:lvl w:ilvl="7" w:tplc="0C0A0003" w:tentative="1">
+      <w:start w:val="1"/>
+      <w:numFmt w:val="bullet"/>
+      <w:lvlText w:val="o"/>
+      <w:lvlJc w:val="left"/>
+      <w:pPr>
+        <w:ind w:left="5760" w:hanging="360"/>
+      </w:pPr>
+      <w:rPr>
+        <w:rFonts w:ascii="Courier New" w:hAnsi="Courier New" w:cs="Courier New" w:hint="default"/>
+      </w:rPr>
+    </w:lvl>
+    <w:lvl w:ilvl="8" w:tplc="0C0A0005" w:tentative="1">
+      <w:start w:val="1"/>
+      <w:numFmt w:val="bullet"/>
+      <w:lvlText w:val=""/>
+      <w:lvlJc w:val="left"/>
+      <w:pPr>
+        <w:ind w:left="6480" w:hanging="360"/>
+      </w:pPr>
+      <w:rPr>
+        <w:rFonts w:ascii="Wingdings" w:hAnsi="Wingdings" w:hint="default"/>
+      </w:rPr>
+    </w:lvl>
+  </w:abstractNum>
+  <w:abstractNum w:abstractNumId="14" w15:restartNumberingAfterBreak="0">
     <w:nsid w:val="774F64C7"/>
     <w:multiLevelType w:val="hybridMultilevel"/>
     <w:tmpl w:val="C74E8742"/>
@@ -20252,13 +19991,16 @@
     <w:abstractNumId w:val="4"/>
   </w:num>
   <w:num w:numId="12">
-    <w:abstractNumId w:val="13"/>
+    <w:abstractNumId w:val="14"/>
   </w:num>
   <w:num w:numId="13">
     <w:abstractNumId w:val="12"/>
   </w:num>
   <w:num w:numId="14">
     <w:abstractNumId w:val="0"/>
+  </w:num>
+  <w:num w:numId="15">
+    <w:abstractNumId w:val="13"/>
   </w:num>
 </w:numbering>
 </file>
@@ -21292,7 +21034,7 @@
 </file>
 
 <file path=customXml/itemProps2.xml><?xml version="1.0" encoding="utf-8"?>
-<ds:datastoreItem xmlns:ds="http://schemas.openxmlformats.org/officeDocument/2006/customXml" ds:itemID="{1B906C10-42C3-4336-B77E-852C516EF36B}">
+<ds:datastoreItem xmlns:ds="http://schemas.openxmlformats.org/officeDocument/2006/customXml" ds:itemID="{AFAD6100-0BA5-42C3-9EB5-9F152B6480CA}">
   <ds:schemaRefs>
     <ds:schemaRef ds:uri="http://schemas.openxmlformats.org/officeDocument/2006/bibliography"/>
   </ds:schemaRefs>

</xml_diff>

<commit_message>
Definicion de recursos y salario
</commit_message>
<xml_diff>
--- a/GrB_MP_160930_MemoriaDelProyecto.docx
+++ b/GrB_MP_160930_MemoriaDelProyecto.docx
@@ -1,6 +1,6 @@
 
 <file path=word/document.xml><?xml version="1.0" encoding="utf-8"?>
-<w:document xmlns:wpc="http://schemas.microsoft.com/office/word/2010/wordprocessingCanvas" xmlns:cx="http://schemas.microsoft.com/office/drawing/2014/chartex" xmlns:cx1="http://schemas.microsoft.com/office/drawing/2015/9/8/chartex" xmlns:cx2="http://schemas.microsoft.com/office/drawing/2015/10/21/chartex" xmlns:cx3="http://schemas.microsoft.com/office/drawing/2016/5/9/chartex" xmlns:cx4="http://schemas.microsoft.com/office/drawing/2016/5/10/chartex" xmlns:cx5="http://schemas.microsoft.com/office/drawing/2016/5/11/chartex" xmlns:mc="http://schemas.openxmlformats.org/markup-compatibility/2006" xmlns:o="urn:schemas-microsoft-com:office:office" xmlns:r="http://schemas.openxmlformats.org/officeDocument/2006/relationships" xmlns:m="http://schemas.openxmlformats.org/officeDocument/2006/math" xmlns:v="urn:schemas-microsoft-com:vml" xmlns:wp14="http://schemas.microsoft.com/office/word/2010/wordprocessingDrawing" xmlns:wp="http://schemas.openxmlformats.org/drawingml/2006/wordprocessingDrawing" xmlns:w10="urn:schemas-microsoft-com:office:word" xmlns:w="http://schemas.openxmlformats.org/wordprocessingml/2006/main" xmlns:w14="http://schemas.microsoft.com/office/word/2010/wordml" xmlns:w15="http://schemas.microsoft.com/office/word/2012/wordml" xmlns:w16se="http://schemas.microsoft.com/office/word/2015/wordml/symex" xmlns:wpg="http://schemas.microsoft.com/office/word/2010/wordprocessingGroup" xmlns:wpi="http://schemas.microsoft.com/office/word/2010/wordprocessingInk" xmlns:wne="http://schemas.microsoft.com/office/word/2006/wordml" xmlns:wps="http://schemas.microsoft.com/office/word/2010/wordprocessingShape" mc:Ignorable="w14 w15 w16se wp14">
+<w:document xmlns:wpc="http://schemas.microsoft.com/office/word/2010/wordprocessingCanvas" xmlns:mc="http://schemas.openxmlformats.org/markup-compatibility/2006" xmlns:o="urn:schemas-microsoft-com:office:office" xmlns:r="http://schemas.openxmlformats.org/officeDocument/2006/relationships" xmlns:m="http://schemas.openxmlformats.org/officeDocument/2006/math" xmlns:v="urn:schemas-microsoft-com:vml" xmlns:wp14="http://schemas.microsoft.com/office/word/2010/wordprocessingDrawing" xmlns:wp="http://schemas.openxmlformats.org/drawingml/2006/wordprocessingDrawing" xmlns:w10="urn:schemas-microsoft-com:office:word" xmlns:w="http://schemas.openxmlformats.org/wordprocessingml/2006/main" xmlns:w14="http://schemas.microsoft.com/office/word/2010/wordml" xmlns:w15="http://schemas.microsoft.com/office/word/2012/wordml" xmlns:wpg="http://schemas.microsoft.com/office/word/2010/wordprocessingGroup" xmlns:wpi="http://schemas.microsoft.com/office/word/2010/wordprocessingInk" xmlns:wne="http://schemas.microsoft.com/office/word/2006/wordml" xmlns:wps="http://schemas.microsoft.com/office/word/2010/wordprocessingShape" mc:Ignorable="w14 w15 wp14">
   <w:body>
     <w:sdt>
       <w:sdtPr>
@@ -508,7 +508,7 @@
       <w:sdtContent>
         <w:p>
           <w:pPr>
-            <w:pStyle w:val="TtuloTDC"/>
+            <w:pStyle w:val="TtulodeTDC"/>
             <w:jc w:val="both"/>
           </w:pPr>
           <w:r>
@@ -2510,12 +2510,10 @@
         <w:t xml:space="preserve">Una vez terminado el desarrollo, la plataforma permitirá la compra de productos propios de la USC </w:t>
       </w:r>
       <w:proofErr w:type="spellStart"/>
-      <w:proofErr w:type="gramStart"/>
       <w:r>
         <w:t>Unitenda</w:t>
       </w:r>
       <w:proofErr w:type="spellEnd"/>
-      <w:proofErr w:type="gramEnd"/>
       <w:r>
         <w:t xml:space="preserve"> así como la venta por parte de terceros de sus productos para que alumnos y personal de la USC los adquieran. También se gestionarán grupos de compra para mejorar las condiciones de adquisición de productos para miembros de la USC.</w:t>
       </w:r>
@@ -2788,10 +2786,63 @@
       </w:r>
       <w:bookmarkEnd w:id="15"/>
     </w:p>
+    <w:p/>
     <w:p>
-      <w:bookmarkStart w:id="16" w:name="_GoBack"/>
-      <w:bookmarkEnd w:id="16"/>
+      <w:r>
+        <w:rPr>
+          <w:noProof/>
+        </w:rPr>
+        <w:drawing>
+          <wp:inline distT="0" distB="0" distL="0" distR="0">
+            <wp:extent cx="5400040" cy="3343275"/>
+            <wp:effectExtent l="0" t="0" r="0" b="0"/>
+            <wp:docPr id="1" name="Imagen 1"/>
+            <wp:cNvGraphicFramePr>
+              <a:graphicFrameLocks xmlns:a="http://schemas.openxmlformats.org/drawingml/2006/main" noChangeAspect="1"/>
+            </wp:cNvGraphicFramePr>
+            <a:graphic xmlns:a="http://schemas.openxmlformats.org/drawingml/2006/main">
+              <a:graphicData uri="http://schemas.openxmlformats.org/drawingml/2006/picture">
+                <pic:pic xmlns:pic="http://schemas.openxmlformats.org/drawingml/2006/picture">
+                  <pic:nvPicPr>
+                    <pic:cNvPr id="1" name="EDT unitienda.png"/>
+                    <pic:cNvPicPr/>
+                  </pic:nvPicPr>
+                  <pic:blipFill rotWithShape="1">
+                    <a:blip r:embed="rId9">
+                      <a:extLst>
+                        <a:ext uri="{28A0092B-C50C-407E-A947-70E740481C1C}">
+                          <a14:useLocalDpi xmlns:a14="http://schemas.microsoft.com/office/drawing/2010/main" val="0"/>
+                        </a:ext>
+                      </a:extLst>
+                    </a:blip>
+                    <a:srcRect l="-176" t="-1604" r="176" b="7787"/>
+                    <a:stretch/>
+                  </pic:blipFill>
+                  <pic:spPr bwMode="auto">
+                    <a:xfrm>
+                      <a:off x="0" y="0"/>
+                      <a:ext cx="5400040" cy="3343275"/>
+                    </a:xfrm>
+                    <a:prstGeom prst="rect">
+                      <a:avLst/>
+                    </a:prstGeom>
+                    <a:ln>
+                      <a:noFill/>
+                    </a:ln>
+                    <a:extLst>
+                      <a:ext uri="{53640926-AAD7-44D8-BBD7-CCE9431645EC}">
+                        <a14:shadowObscured xmlns:a14="http://schemas.microsoft.com/office/drawing/2010/main"/>
+                      </a:ext>
+                    </a:extLst>
+                  </pic:spPr>
+                </pic:pic>
+              </a:graphicData>
+            </a:graphic>
+          </wp:inline>
+        </w:drawing>
+      </w:r>
     </w:p>
+    <w:p/>
     <w:p>
       <w:pPr>
         <w:pStyle w:val="Ttulo1"/>
@@ -2802,6 +2853,7 @@
         <w:jc w:val="both"/>
       </w:pPr>
       <w:r>
+        <w:lastRenderedPageBreak/>
         <w:t>Gestión del Tiempo del Proyecto</w:t>
       </w:r>
     </w:p>
@@ -2937,7 +2989,6 @@
         <w:rPr>
           <w:b/>
         </w:rPr>
-        <w:lastRenderedPageBreak/>
         <w:t>Incremento tres:</w:t>
       </w:r>
       <w:r>
@@ -3135,6 +3186,16 @@
     </w:p>
     <w:p>
       <w:pPr>
+        <w:jc w:val="both"/>
+      </w:pPr>
+    </w:p>
+    <w:p>
+      <w:pPr>
+        <w:jc w:val="both"/>
+      </w:pPr>
+    </w:p>
+    <w:p>
+      <w:pPr>
         <w:pStyle w:val="Ttulo3"/>
         <w:numPr>
           <w:ilvl w:val="1"/>
@@ -3143,6 +3204,7 @@
         <w:jc w:val="both"/>
       </w:pPr>
       <w:r>
+        <w:lastRenderedPageBreak/>
         <w:t>Secuenciar las actividades</w:t>
       </w:r>
     </w:p>
@@ -3259,10 +3321,300 @@
         <w:jc w:val="both"/>
       </w:pPr>
       <w:r>
-        <w:t xml:space="preserve">Estimar los recursos </w:t>
+        <w:t>Estimar los recursos</w:t>
       </w:r>
     </w:p>
     <w:p/>
+    <w:p>
+      <w:pPr>
+        <w:jc w:val="both"/>
+      </w:pPr>
+      <w:r>
+        <w:t>La siguiente estimación de recursos corresponde al incremento 1 pero es válido para los demás incrementos:</w:t>
+      </w:r>
+    </w:p>
+    <w:p>
+      <w:pPr>
+        <w:pStyle w:val="Prrafodelista"/>
+        <w:numPr>
+          <w:ilvl w:val="0"/>
+          <w:numId w:val="27"/>
+        </w:numPr>
+        <w:jc w:val="both"/>
+      </w:pPr>
+      <w:r>
+        <w:rPr>
+          <w:b/>
+        </w:rPr>
+        <w:t>Análisis</w:t>
+      </w:r>
+      <w:r>
+        <w:t>: para el análisis de los requisito</w:t>
+      </w:r>
+      <w:r>
+        <w:t>s serán necesarios un m</w:t>
+      </w:r>
+      <w:r>
+        <w:t xml:space="preserve">ínimo de  2 </w:t>
+      </w:r>
+      <w:r>
+        <w:t xml:space="preserve">ordenadores con algún tipo de editor de texto instalado. Además se necesitará una sala de trabajo bien acondicionada </w:t>
+      </w:r>
+      <w:r>
+        <w:t>para el/los analistas.</w:t>
+      </w:r>
+    </w:p>
+    <w:p>
+      <w:pPr>
+        <w:pStyle w:val="Prrafodelista"/>
+        <w:numPr>
+          <w:ilvl w:val="0"/>
+          <w:numId w:val="27"/>
+        </w:numPr>
+        <w:jc w:val="both"/>
+      </w:pPr>
+      <w:r>
+        <w:rPr>
+          <w:b/>
+        </w:rPr>
+        <w:t>Especificación</w:t>
+      </w:r>
+      <w:r>
+        <w:t>:</w:t>
+      </w:r>
+      <w:r>
+        <w:t xml:space="preserve"> en este caso necesitaremos los mismos recursos que en el proceso anterior.</w:t>
+      </w:r>
+    </w:p>
+    <w:p>
+      <w:pPr>
+        <w:pStyle w:val="Prrafodelista"/>
+        <w:numPr>
+          <w:ilvl w:val="0"/>
+          <w:numId w:val="27"/>
+        </w:numPr>
+        <w:jc w:val="both"/>
+      </w:pPr>
+      <w:r>
+        <w:rPr>
+          <w:b/>
+        </w:rPr>
+        <w:t>Diseño</w:t>
+      </w:r>
+      <w:r>
+        <w:t>:</w:t>
+      </w:r>
+      <w:r>
+        <w:t xml:space="preserve"> para el diseño del incremento, necesitaremos los mismos recursos que en las etapas anteriores y además una serie de programas/aplicaciones de </w:t>
+      </w:r>
+      <w:proofErr w:type="spellStart"/>
+      <w:r>
+        <w:t>mockups</w:t>
+      </w:r>
+      <w:proofErr w:type="spellEnd"/>
+      <w:r>
+        <w:t>.</w:t>
+      </w:r>
+    </w:p>
+    <w:p>
+      <w:pPr>
+        <w:pStyle w:val="Prrafodelista"/>
+        <w:numPr>
+          <w:ilvl w:val="0"/>
+          <w:numId w:val="27"/>
+        </w:numPr>
+        <w:jc w:val="both"/>
+        <w:rPr>
+          <w:b/>
+        </w:rPr>
+      </w:pPr>
+      <w:r>
+        <w:rPr>
+          <w:b/>
+        </w:rPr>
+        <w:t>Codificación</w:t>
+      </w:r>
+      <w:r>
+        <w:rPr>
+          <w:b/>
+        </w:rPr>
+        <w:t>:</w:t>
+      </w:r>
+      <w:r>
+        <w:rPr>
+          <w:b/>
+        </w:rPr>
+        <w:t xml:space="preserve"> </w:t>
+      </w:r>
+      <w:r>
+        <w:t xml:space="preserve">para esta fase necesitaremos tener una serie de </w:t>
+      </w:r>
+      <w:proofErr w:type="spellStart"/>
+      <w:r>
+        <w:t>IDEs</w:t>
+      </w:r>
+      <w:proofErr w:type="spellEnd"/>
+      <w:r>
+        <w:t xml:space="preserve"> instalados en los ordenadores para facilitar la codificación.</w:t>
+      </w:r>
+    </w:p>
+    <w:p>
+      <w:pPr>
+        <w:pStyle w:val="Prrafodelista"/>
+        <w:numPr>
+          <w:ilvl w:val="0"/>
+          <w:numId w:val="27"/>
+        </w:numPr>
+        <w:jc w:val="both"/>
+      </w:pPr>
+      <w:r>
+        <w:rPr>
+          <w:b/>
+        </w:rPr>
+        <w:t>Pruebas</w:t>
+      </w:r>
+      <w:r>
+        <w:t>:</w:t>
+      </w:r>
+      <w:r>
+        <w:t xml:space="preserve"> para esta fase necesitaremos una serie de programas de generación de pruebas automáticas según unos parámetros.</w:t>
+      </w:r>
+    </w:p>
+    <w:p>
+      <w:pPr>
+        <w:pStyle w:val="Prrafodelista"/>
+        <w:numPr>
+          <w:ilvl w:val="0"/>
+          <w:numId w:val="27"/>
+        </w:numPr>
+        <w:jc w:val="both"/>
+      </w:pPr>
+      <w:r>
+        <w:rPr>
+          <w:b/>
+        </w:rPr>
+        <w:t>Entrega</w:t>
+      </w:r>
+      <w:r>
+        <w:t>:</w:t>
+      </w:r>
+      <w:r>
+        <w:t xml:space="preserve"> para esta última fase serán necesarios una serie de elementos para la promoción del software junto con un editor de imágenes para la elección del logo.</w:t>
+      </w:r>
+    </w:p>
+    <w:p>
+      <w:pPr>
+        <w:jc w:val="both"/>
+      </w:pPr>
+    </w:p>
+    <w:p>
+      <w:pPr>
+        <w:jc w:val="both"/>
+      </w:pPr>
+      <w:r>
+        <w:t>En relación al equipo de construcción de la tienda, el equipo está formado por:</w:t>
+      </w:r>
+    </w:p>
+    <w:p>
+      <w:pPr>
+        <w:pStyle w:val="Prrafodelista"/>
+        <w:numPr>
+          <w:ilvl w:val="0"/>
+          <w:numId w:val="28"/>
+        </w:numPr>
+        <w:jc w:val="both"/>
+      </w:pPr>
+      <w:r>
+        <w:rPr>
+          <w:u w:val="single"/>
+        </w:rPr>
+        <w:t>Director de proyecto</w:t>
+      </w:r>
+      <w:r>
+        <w:t>: es el encargado de coordinar todo el proyecto haciendo de guía y gestor de la calidad y de entregas. Por este trabajo tendrá un sueldo de 40€/hora.</w:t>
+      </w:r>
+    </w:p>
+    <w:p>
+      <w:pPr>
+        <w:pStyle w:val="Prrafodelista"/>
+        <w:numPr>
+          <w:ilvl w:val="0"/>
+          <w:numId w:val="28"/>
+        </w:numPr>
+        <w:jc w:val="both"/>
+      </w:pPr>
+      <w:r>
+        <w:rPr>
+          <w:u w:val="single"/>
+        </w:rPr>
+        <w:t>Analista</w:t>
+      </w:r>
+      <w:r>
+        <w:t>:</w:t>
+      </w:r>
+      <w:r>
+        <w:t xml:space="preserve"> es el que estudia todos los requisitos que el cliente proporciona y los especifica</w:t>
+      </w:r>
+      <w:bookmarkStart w:id="16" w:name="_GoBack"/>
+      <w:bookmarkEnd w:id="16"/>
+      <w:r>
+        <w:t>. Por este trabajo tendrá un sueldo de 30€/hora.</w:t>
+      </w:r>
+    </w:p>
+    <w:p>
+      <w:pPr>
+        <w:pStyle w:val="Prrafodelista"/>
+        <w:numPr>
+          <w:ilvl w:val="0"/>
+          <w:numId w:val="28"/>
+        </w:numPr>
+        <w:jc w:val="both"/>
+      </w:pPr>
+      <w:r>
+        <w:rPr>
+          <w:u w:val="single"/>
+        </w:rPr>
+        <w:t>Diseñador</w:t>
+      </w:r>
+      <w:r>
+        <w:t>:</w:t>
+      </w:r>
+      <w:r>
+        <w:t xml:space="preserve"> es el que, a partir de los requisitos q</w:t>
+      </w:r>
+      <w:r>
+        <w:t>ue proporciona en analista, diseña la estructura y tipos de datos que se usará el programador. Por este trabajo tendrá un sueldo de 20€/hora.</w:t>
+      </w:r>
+    </w:p>
+    <w:p>
+      <w:pPr>
+        <w:pStyle w:val="Prrafodelista"/>
+        <w:numPr>
+          <w:ilvl w:val="0"/>
+          <w:numId w:val="28"/>
+        </w:numPr>
+        <w:jc w:val="both"/>
+      </w:pPr>
+      <w:r>
+        <w:rPr>
+          <w:u w:val="single"/>
+        </w:rPr>
+        <w:t>2 Programadores</w:t>
+      </w:r>
+      <w:r>
+        <w:t>:</w:t>
+      </w:r>
+      <w:r>
+        <w:t xml:space="preserve"> ambos trabajadores codificarán todo el proyecto siguiendo las indicaciones por parte de diseñador. Por este trabajo cada programador tendrá un sueldo de 10€/hora.</w:t>
+      </w:r>
+    </w:p>
+    <w:p>
+      <w:pPr>
+        <w:pStyle w:val="Prrafodelista"/>
+        <w:ind w:left="1425"/>
+        <w:jc w:val="both"/>
+      </w:pPr>
+    </w:p>
     <w:p>
       <w:pPr>
         <w:pStyle w:val="Ttulo3"/>
@@ -3273,6 +3625,7 @@
         <w:jc w:val="both"/>
       </w:pPr>
       <w:r>
+        <w:lastRenderedPageBreak/>
         <w:t>Estimar la duración de las actividades</w:t>
       </w:r>
     </w:p>
@@ -19992,8 +20345,8 @@
       </w:pPr>
     </w:p>
     <w:sectPr>
-      <w:headerReference w:type="default" r:id="rId9"/>
-      <w:footerReference w:type="default" r:id="rId10"/>
+      <w:headerReference w:type="default" r:id="rId10"/>
+      <w:footerReference w:type="default" r:id="rId11"/>
       <w:pgSz w:w="11906" w:h="16838"/>
       <w:pgMar w:top="1417" w:right="1701" w:bottom="1417" w:left="1701" w:header="708" w:footer="708" w:gutter="0"/>
       <w:pgNumType w:start="0"/>
@@ -20006,7 +20359,7 @@
 </file>
 
 <file path=word/endnotes.xml><?xml version="1.0" encoding="utf-8"?>
-<w:endnotes xmlns:wpc="http://schemas.microsoft.com/office/word/2010/wordprocessingCanvas" xmlns:cx="http://schemas.microsoft.com/office/drawing/2014/chartex" xmlns:cx1="http://schemas.microsoft.com/office/drawing/2015/9/8/chartex" xmlns:cx2="http://schemas.microsoft.com/office/drawing/2015/10/21/chartex" xmlns:cx3="http://schemas.microsoft.com/office/drawing/2016/5/9/chartex" xmlns:cx4="http://schemas.microsoft.com/office/drawing/2016/5/10/chartex" xmlns:cx5="http://schemas.microsoft.com/office/drawing/2016/5/11/chartex" xmlns:mc="http://schemas.openxmlformats.org/markup-compatibility/2006" xmlns:o="urn:schemas-microsoft-com:office:office" xmlns:r="http://schemas.openxmlformats.org/officeDocument/2006/relationships" xmlns:m="http://schemas.openxmlformats.org/officeDocument/2006/math" xmlns:v="urn:schemas-microsoft-com:vml" xmlns:wp14="http://schemas.microsoft.com/office/word/2010/wordprocessingDrawing" xmlns:wp="http://schemas.openxmlformats.org/drawingml/2006/wordprocessingDrawing" xmlns:w10="urn:schemas-microsoft-com:office:word" xmlns:w="http://schemas.openxmlformats.org/wordprocessingml/2006/main" xmlns:w14="http://schemas.microsoft.com/office/word/2010/wordml" xmlns:w15="http://schemas.microsoft.com/office/word/2012/wordml" xmlns:w16se="http://schemas.microsoft.com/office/word/2015/wordml/symex" xmlns:wpg="http://schemas.microsoft.com/office/word/2010/wordprocessingGroup" xmlns:wpi="http://schemas.microsoft.com/office/word/2010/wordprocessingInk" xmlns:wne="http://schemas.microsoft.com/office/word/2006/wordml" xmlns:wps="http://schemas.microsoft.com/office/word/2010/wordprocessingShape" mc:Ignorable="w14 w15 w16se wp14">
+<w:endnotes xmlns:wpc="http://schemas.microsoft.com/office/word/2010/wordprocessingCanvas" xmlns:mc="http://schemas.openxmlformats.org/markup-compatibility/2006" xmlns:o="urn:schemas-microsoft-com:office:office" xmlns:r="http://schemas.openxmlformats.org/officeDocument/2006/relationships" xmlns:m="http://schemas.openxmlformats.org/officeDocument/2006/math" xmlns:v="urn:schemas-microsoft-com:vml" xmlns:wp14="http://schemas.microsoft.com/office/word/2010/wordprocessingDrawing" xmlns:wp="http://schemas.openxmlformats.org/drawingml/2006/wordprocessingDrawing" xmlns:w10="urn:schemas-microsoft-com:office:word" xmlns:w="http://schemas.openxmlformats.org/wordprocessingml/2006/main" xmlns:w14="http://schemas.microsoft.com/office/word/2010/wordml" xmlns:w15="http://schemas.microsoft.com/office/word/2012/wordml" xmlns:wpg="http://schemas.microsoft.com/office/word/2010/wordprocessingGroup" xmlns:wpi="http://schemas.microsoft.com/office/word/2010/wordprocessingInk" xmlns:wne="http://schemas.microsoft.com/office/word/2006/wordml" xmlns:wps="http://schemas.microsoft.com/office/word/2010/wordprocessingShape" mc:Ignorable="w14 w15 wp14">
   <w:endnote w:type="separator" w:id="-1">
     <w:p>
       <w:pPr>
@@ -20031,7 +20384,7 @@
 </file>
 
 <file path=word/footer1.xml><?xml version="1.0" encoding="utf-8"?>
-<w:ftr xmlns:wpc="http://schemas.microsoft.com/office/word/2010/wordprocessingCanvas" xmlns:cx="http://schemas.microsoft.com/office/drawing/2014/chartex" xmlns:cx1="http://schemas.microsoft.com/office/drawing/2015/9/8/chartex" xmlns:cx2="http://schemas.microsoft.com/office/drawing/2015/10/21/chartex" xmlns:cx3="http://schemas.microsoft.com/office/drawing/2016/5/9/chartex" xmlns:cx4="http://schemas.microsoft.com/office/drawing/2016/5/10/chartex" xmlns:cx5="http://schemas.microsoft.com/office/drawing/2016/5/11/chartex" xmlns:mc="http://schemas.openxmlformats.org/markup-compatibility/2006" xmlns:o="urn:schemas-microsoft-com:office:office" xmlns:r="http://schemas.openxmlformats.org/officeDocument/2006/relationships" xmlns:m="http://schemas.openxmlformats.org/officeDocument/2006/math" xmlns:v="urn:schemas-microsoft-com:vml" xmlns:wp14="http://schemas.microsoft.com/office/word/2010/wordprocessingDrawing" xmlns:wp="http://schemas.openxmlformats.org/drawingml/2006/wordprocessingDrawing" xmlns:w10="urn:schemas-microsoft-com:office:word" xmlns:w="http://schemas.openxmlformats.org/wordprocessingml/2006/main" xmlns:w14="http://schemas.microsoft.com/office/word/2010/wordml" xmlns:w15="http://schemas.microsoft.com/office/word/2012/wordml" xmlns:w16se="http://schemas.microsoft.com/office/word/2015/wordml/symex" xmlns:wpg="http://schemas.microsoft.com/office/word/2010/wordprocessingGroup" xmlns:wpi="http://schemas.microsoft.com/office/word/2010/wordprocessingInk" xmlns:wne="http://schemas.microsoft.com/office/word/2006/wordml" xmlns:wps="http://schemas.microsoft.com/office/word/2010/wordprocessingShape" mc:Ignorable="w14 w15 w16se wp14">
+<w:ftr xmlns:wpc="http://schemas.microsoft.com/office/word/2010/wordprocessingCanvas" xmlns:mc="http://schemas.openxmlformats.org/markup-compatibility/2006" xmlns:o="urn:schemas-microsoft-com:office:office" xmlns:r="http://schemas.openxmlformats.org/officeDocument/2006/relationships" xmlns:m="http://schemas.openxmlformats.org/officeDocument/2006/math" xmlns:v="urn:schemas-microsoft-com:vml" xmlns:wp14="http://schemas.microsoft.com/office/word/2010/wordprocessingDrawing" xmlns:wp="http://schemas.openxmlformats.org/drawingml/2006/wordprocessingDrawing" xmlns:w10="urn:schemas-microsoft-com:office:word" xmlns:w="http://schemas.openxmlformats.org/wordprocessingml/2006/main" xmlns:w14="http://schemas.microsoft.com/office/word/2010/wordml" xmlns:w15="http://schemas.microsoft.com/office/word/2012/wordml" xmlns:wpg="http://schemas.microsoft.com/office/word/2010/wordprocessingGroup" xmlns:wpi="http://schemas.microsoft.com/office/word/2010/wordprocessingInk" xmlns:wne="http://schemas.microsoft.com/office/word/2006/wordml" xmlns:wps="http://schemas.microsoft.com/office/word/2010/wordprocessingShape" mc:Ignorable="w14 w15 wp14">
   <w:sdt>
     <w:sdtPr>
       <w:id w:val="1001700034"/>
@@ -20059,7 +20412,7 @@
           <w:rPr>
             <w:noProof/>
           </w:rPr>
-          <w:t>5</w:t>
+          <w:t>8</w:t>
         </w:r>
         <w:r>
           <w:fldChar w:fldCharType="end"/>
@@ -20076,7 +20429,7 @@
 </file>
 
 <file path=word/footnotes.xml><?xml version="1.0" encoding="utf-8"?>
-<w:footnotes xmlns:wpc="http://schemas.microsoft.com/office/word/2010/wordprocessingCanvas" xmlns:cx="http://schemas.microsoft.com/office/drawing/2014/chartex" xmlns:cx1="http://schemas.microsoft.com/office/drawing/2015/9/8/chartex" xmlns:cx2="http://schemas.microsoft.com/office/drawing/2015/10/21/chartex" xmlns:cx3="http://schemas.microsoft.com/office/drawing/2016/5/9/chartex" xmlns:cx4="http://schemas.microsoft.com/office/drawing/2016/5/10/chartex" xmlns:cx5="http://schemas.microsoft.com/office/drawing/2016/5/11/chartex" xmlns:mc="http://schemas.openxmlformats.org/markup-compatibility/2006" xmlns:o="urn:schemas-microsoft-com:office:office" xmlns:r="http://schemas.openxmlformats.org/officeDocument/2006/relationships" xmlns:m="http://schemas.openxmlformats.org/officeDocument/2006/math" xmlns:v="urn:schemas-microsoft-com:vml" xmlns:wp14="http://schemas.microsoft.com/office/word/2010/wordprocessingDrawing" xmlns:wp="http://schemas.openxmlformats.org/drawingml/2006/wordprocessingDrawing" xmlns:w10="urn:schemas-microsoft-com:office:word" xmlns:w="http://schemas.openxmlformats.org/wordprocessingml/2006/main" xmlns:w14="http://schemas.microsoft.com/office/word/2010/wordml" xmlns:w15="http://schemas.microsoft.com/office/word/2012/wordml" xmlns:w16se="http://schemas.microsoft.com/office/word/2015/wordml/symex" xmlns:wpg="http://schemas.microsoft.com/office/word/2010/wordprocessingGroup" xmlns:wpi="http://schemas.microsoft.com/office/word/2010/wordprocessingInk" xmlns:wne="http://schemas.microsoft.com/office/word/2006/wordml" xmlns:wps="http://schemas.microsoft.com/office/word/2010/wordprocessingShape" mc:Ignorable="w14 w15 w16se wp14">
+<w:footnotes xmlns:wpc="http://schemas.microsoft.com/office/word/2010/wordprocessingCanvas" xmlns:mc="http://schemas.openxmlformats.org/markup-compatibility/2006" xmlns:o="urn:schemas-microsoft-com:office:office" xmlns:r="http://schemas.openxmlformats.org/officeDocument/2006/relationships" xmlns:m="http://schemas.openxmlformats.org/officeDocument/2006/math" xmlns:v="urn:schemas-microsoft-com:vml" xmlns:wp14="http://schemas.microsoft.com/office/word/2010/wordprocessingDrawing" xmlns:wp="http://schemas.openxmlformats.org/drawingml/2006/wordprocessingDrawing" xmlns:w10="urn:schemas-microsoft-com:office:word" xmlns:w="http://schemas.openxmlformats.org/wordprocessingml/2006/main" xmlns:w14="http://schemas.microsoft.com/office/word/2010/wordml" xmlns:w15="http://schemas.microsoft.com/office/word/2012/wordml" xmlns:wpg="http://schemas.microsoft.com/office/word/2010/wordprocessingGroup" xmlns:wpi="http://schemas.microsoft.com/office/word/2010/wordprocessingInk" xmlns:wne="http://schemas.microsoft.com/office/word/2006/wordml" xmlns:wps="http://schemas.microsoft.com/office/word/2010/wordprocessingShape" mc:Ignorable="w14 w15 wp14">
   <w:footnote w:type="separator" w:id="-1">
     <w:p>
       <w:pPr>
@@ -20101,7 +20454,7 @@
 </file>
 
 <file path=word/header1.xml><?xml version="1.0" encoding="utf-8"?>
-<w:hdr xmlns:wpc="http://schemas.microsoft.com/office/word/2010/wordprocessingCanvas" xmlns:cx="http://schemas.microsoft.com/office/drawing/2014/chartex" xmlns:cx1="http://schemas.microsoft.com/office/drawing/2015/9/8/chartex" xmlns:cx2="http://schemas.microsoft.com/office/drawing/2015/10/21/chartex" xmlns:cx3="http://schemas.microsoft.com/office/drawing/2016/5/9/chartex" xmlns:cx4="http://schemas.microsoft.com/office/drawing/2016/5/10/chartex" xmlns:cx5="http://schemas.microsoft.com/office/drawing/2016/5/11/chartex" xmlns:mc="http://schemas.openxmlformats.org/markup-compatibility/2006" xmlns:o="urn:schemas-microsoft-com:office:office" xmlns:r="http://schemas.openxmlformats.org/officeDocument/2006/relationships" xmlns:m="http://schemas.openxmlformats.org/officeDocument/2006/math" xmlns:v="urn:schemas-microsoft-com:vml" xmlns:wp14="http://schemas.microsoft.com/office/word/2010/wordprocessingDrawing" xmlns:wp="http://schemas.openxmlformats.org/drawingml/2006/wordprocessingDrawing" xmlns:w10="urn:schemas-microsoft-com:office:word" xmlns:w="http://schemas.openxmlformats.org/wordprocessingml/2006/main" xmlns:w14="http://schemas.microsoft.com/office/word/2010/wordml" xmlns:w15="http://schemas.microsoft.com/office/word/2012/wordml" xmlns:w16se="http://schemas.microsoft.com/office/word/2015/wordml/symex" xmlns:wpg="http://schemas.microsoft.com/office/word/2010/wordprocessingGroup" xmlns:wpi="http://schemas.microsoft.com/office/word/2010/wordprocessingInk" xmlns:wne="http://schemas.microsoft.com/office/word/2006/wordml" xmlns:wps="http://schemas.microsoft.com/office/word/2010/wordprocessingShape" mc:Ignorable="w14 w15 w16se wp14">
+<w:hdr xmlns:wpc="http://schemas.microsoft.com/office/word/2010/wordprocessingCanvas" xmlns:mc="http://schemas.openxmlformats.org/markup-compatibility/2006" xmlns:o="urn:schemas-microsoft-com:office:office" xmlns:r="http://schemas.openxmlformats.org/officeDocument/2006/relationships" xmlns:m="http://schemas.openxmlformats.org/officeDocument/2006/math" xmlns:v="urn:schemas-microsoft-com:vml" xmlns:wp14="http://schemas.microsoft.com/office/word/2010/wordprocessingDrawing" xmlns:wp="http://schemas.openxmlformats.org/drawingml/2006/wordprocessingDrawing" xmlns:w10="urn:schemas-microsoft-com:office:word" xmlns:w="http://schemas.openxmlformats.org/wordprocessingml/2006/main" xmlns:w14="http://schemas.microsoft.com/office/word/2010/wordml" xmlns:w15="http://schemas.microsoft.com/office/word/2012/wordml" xmlns:wpg="http://schemas.microsoft.com/office/word/2010/wordprocessingGroup" xmlns:wpi="http://schemas.microsoft.com/office/word/2010/wordprocessingInk" xmlns:wne="http://schemas.microsoft.com/office/word/2006/wordml" xmlns:wps="http://schemas.microsoft.com/office/word/2010/wordprocessingShape" mc:Ignorable="w14 w15 wp14">
   <w:tbl>
     <w:tblPr>
       <w:tblStyle w:val="Tablaconcuadrcula"/>
@@ -20365,7 +20718,7 @@
 </file>
 
 <file path=word/numbering.xml><?xml version="1.0" encoding="utf-8"?>
-<w:numbering xmlns:wpc="http://schemas.microsoft.com/office/word/2010/wordprocessingCanvas" xmlns:cx="http://schemas.microsoft.com/office/drawing/2014/chartex" xmlns:cx1="http://schemas.microsoft.com/office/drawing/2015/9/8/chartex" xmlns:cx2="http://schemas.microsoft.com/office/drawing/2015/10/21/chartex" xmlns:cx3="http://schemas.microsoft.com/office/drawing/2016/5/9/chartex" xmlns:cx4="http://schemas.microsoft.com/office/drawing/2016/5/10/chartex" xmlns:cx5="http://schemas.microsoft.com/office/drawing/2016/5/11/chartex" xmlns:mc="http://schemas.openxmlformats.org/markup-compatibility/2006" xmlns:o="urn:schemas-microsoft-com:office:office" xmlns:r="http://schemas.openxmlformats.org/officeDocument/2006/relationships" xmlns:m="http://schemas.openxmlformats.org/officeDocument/2006/math" xmlns:v="urn:schemas-microsoft-com:vml" xmlns:wp14="http://schemas.microsoft.com/office/word/2010/wordprocessingDrawing" xmlns:wp="http://schemas.openxmlformats.org/drawingml/2006/wordprocessingDrawing" xmlns:w10="urn:schemas-microsoft-com:office:word" xmlns:w="http://schemas.openxmlformats.org/wordprocessingml/2006/main" xmlns:w14="http://schemas.microsoft.com/office/word/2010/wordml" xmlns:w15="http://schemas.microsoft.com/office/word/2012/wordml" xmlns:w16se="http://schemas.microsoft.com/office/word/2015/wordml/symex" xmlns:wpg="http://schemas.microsoft.com/office/word/2010/wordprocessingGroup" xmlns:wpi="http://schemas.microsoft.com/office/word/2010/wordprocessingInk" xmlns:wne="http://schemas.microsoft.com/office/word/2006/wordml" xmlns:wps="http://schemas.microsoft.com/office/word/2010/wordprocessingShape" mc:Ignorable="w14 w15 w16se wp14">
+<w:numbering xmlns:wpc="http://schemas.microsoft.com/office/word/2010/wordprocessingCanvas" xmlns:mc="http://schemas.openxmlformats.org/markup-compatibility/2006" xmlns:o="urn:schemas-microsoft-com:office:office" xmlns:r="http://schemas.openxmlformats.org/officeDocument/2006/relationships" xmlns:m="http://schemas.openxmlformats.org/officeDocument/2006/math" xmlns:v="urn:schemas-microsoft-com:vml" xmlns:wp14="http://schemas.microsoft.com/office/word/2010/wordprocessingDrawing" xmlns:wp="http://schemas.openxmlformats.org/drawingml/2006/wordprocessingDrawing" xmlns:w10="urn:schemas-microsoft-com:office:word" xmlns:w="http://schemas.openxmlformats.org/wordprocessingml/2006/main" xmlns:w14="http://schemas.microsoft.com/office/word/2010/wordml" xmlns:w15="http://schemas.microsoft.com/office/word/2012/wordml" xmlns:wpg="http://schemas.microsoft.com/office/word/2010/wordprocessingGroup" xmlns:wpi="http://schemas.microsoft.com/office/word/2010/wordprocessingInk" xmlns:wne="http://schemas.microsoft.com/office/word/2006/wordml" xmlns:wps="http://schemas.microsoft.com/office/word/2010/wordprocessingShape" mc:Ignorable="w14 w15 wp14">
   <w:abstractNum w:abstractNumId="0" w15:restartNumberingAfterBreak="0">
     <w:nsid w:val="0267505E"/>
     <w:multiLevelType w:val="hybridMultilevel"/>
@@ -21018,6 +21371,119 @@
     </w:lvl>
   </w:abstractNum>
   <w:abstractNum w:abstractNumId="6" w15:restartNumberingAfterBreak="0">
+    <w:nsid w:val="18F6503F"/>
+    <w:multiLevelType w:val="hybridMultilevel"/>
+    <w:tmpl w:val="AEEE951E"/>
+    <w:lvl w:ilvl="0" w:tplc="0C0A0001">
+      <w:start w:val="1"/>
+      <w:numFmt w:val="bullet"/>
+      <w:lvlText w:val=""/>
+      <w:lvlJc w:val="left"/>
+      <w:pPr>
+        <w:ind w:left="1485" w:hanging="360"/>
+      </w:pPr>
+      <w:rPr>
+        <w:rFonts w:ascii="Symbol" w:hAnsi="Symbol" w:hint="default"/>
+      </w:rPr>
+    </w:lvl>
+    <w:lvl w:ilvl="1" w:tplc="0C0A0003" w:tentative="1">
+      <w:start w:val="1"/>
+      <w:numFmt w:val="bullet"/>
+      <w:lvlText w:val="o"/>
+      <w:lvlJc w:val="left"/>
+      <w:pPr>
+        <w:ind w:left="2205" w:hanging="360"/>
+      </w:pPr>
+      <w:rPr>
+        <w:rFonts w:ascii="Courier New" w:hAnsi="Courier New" w:cs="Courier New" w:hint="default"/>
+      </w:rPr>
+    </w:lvl>
+    <w:lvl w:ilvl="2" w:tplc="0C0A0005" w:tentative="1">
+      <w:start w:val="1"/>
+      <w:numFmt w:val="bullet"/>
+      <w:lvlText w:val=""/>
+      <w:lvlJc w:val="left"/>
+      <w:pPr>
+        <w:ind w:left="2925" w:hanging="360"/>
+      </w:pPr>
+      <w:rPr>
+        <w:rFonts w:ascii="Wingdings" w:hAnsi="Wingdings" w:hint="default"/>
+      </w:rPr>
+    </w:lvl>
+    <w:lvl w:ilvl="3" w:tplc="0C0A0001" w:tentative="1">
+      <w:start w:val="1"/>
+      <w:numFmt w:val="bullet"/>
+      <w:lvlText w:val=""/>
+      <w:lvlJc w:val="left"/>
+      <w:pPr>
+        <w:ind w:left="3645" w:hanging="360"/>
+      </w:pPr>
+      <w:rPr>
+        <w:rFonts w:ascii="Symbol" w:hAnsi="Symbol" w:hint="default"/>
+      </w:rPr>
+    </w:lvl>
+    <w:lvl w:ilvl="4" w:tplc="0C0A0003" w:tentative="1">
+      <w:start w:val="1"/>
+      <w:numFmt w:val="bullet"/>
+      <w:lvlText w:val="o"/>
+      <w:lvlJc w:val="left"/>
+      <w:pPr>
+        <w:ind w:left="4365" w:hanging="360"/>
+      </w:pPr>
+      <w:rPr>
+        <w:rFonts w:ascii="Courier New" w:hAnsi="Courier New" w:cs="Courier New" w:hint="default"/>
+      </w:rPr>
+    </w:lvl>
+    <w:lvl w:ilvl="5" w:tplc="0C0A0005" w:tentative="1">
+      <w:start w:val="1"/>
+      <w:numFmt w:val="bullet"/>
+      <w:lvlText w:val=""/>
+      <w:lvlJc w:val="left"/>
+      <w:pPr>
+        <w:ind w:left="5085" w:hanging="360"/>
+      </w:pPr>
+      <w:rPr>
+        <w:rFonts w:ascii="Wingdings" w:hAnsi="Wingdings" w:hint="default"/>
+      </w:rPr>
+    </w:lvl>
+    <w:lvl w:ilvl="6" w:tplc="0C0A0001" w:tentative="1">
+      <w:start w:val="1"/>
+      <w:numFmt w:val="bullet"/>
+      <w:lvlText w:val=""/>
+      <w:lvlJc w:val="left"/>
+      <w:pPr>
+        <w:ind w:left="5805" w:hanging="360"/>
+      </w:pPr>
+      <w:rPr>
+        <w:rFonts w:ascii="Symbol" w:hAnsi="Symbol" w:hint="default"/>
+      </w:rPr>
+    </w:lvl>
+    <w:lvl w:ilvl="7" w:tplc="0C0A0003" w:tentative="1">
+      <w:start w:val="1"/>
+      <w:numFmt w:val="bullet"/>
+      <w:lvlText w:val="o"/>
+      <w:lvlJc w:val="left"/>
+      <w:pPr>
+        <w:ind w:left="6525" w:hanging="360"/>
+      </w:pPr>
+      <w:rPr>
+        <w:rFonts w:ascii="Courier New" w:hAnsi="Courier New" w:cs="Courier New" w:hint="default"/>
+      </w:rPr>
+    </w:lvl>
+    <w:lvl w:ilvl="8" w:tplc="0C0A0005" w:tentative="1">
+      <w:start w:val="1"/>
+      <w:numFmt w:val="bullet"/>
+      <w:lvlText w:val=""/>
+      <w:lvlJc w:val="left"/>
+      <w:pPr>
+        <w:ind w:left="7245" w:hanging="360"/>
+      </w:pPr>
+      <w:rPr>
+        <w:rFonts w:ascii="Wingdings" w:hAnsi="Wingdings" w:hint="default"/>
+      </w:rPr>
+    </w:lvl>
+  </w:abstractNum>
+  <w:abstractNum w:abstractNumId="7" w15:restartNumberingAfterBreak="0">
     <w:nsid w:val="1B8B63EF"/>
     <w:multiLevelType w:val="hybridMultilevel"/>
     <w:tmpl w:val="305ED632"/>
@@ -21130,7 +21596,7 @@
       </w:rPr>
     </w:lvl>
   </w:abstractNum>
-  <w:abstractNum w:abstractNumId="7" w15:restartNumberingAfterBreak="0">
+  <w:abstractNum w:abstractNumId="8" w15:restartNumberingAfterBreak="0">
     <w:nsid w:val="294B6503"/>
     <w:multiLevelType w:val="hybridMultilevel"/>
     <w:tmpl w:val="05A01DE8"/>
@@ -21216,7 +21682,7 @@
       </w:pPr>
     </w:lvl>
   </w:abstractNum>
-  <w:abstractNum w:abstractNumId="8" w15:restartNumberingAfterBreak="0">
+  <w:abstractNum w:abstractNumId="9" w15:restartNumberingAfterBreak="0">
     <w:nsid w:val="2D863317"/>
     <w:multiLevelType w:val="hybridMultilevel"/>
     <w:tmpl w:val="7D5EF9B6"/>
@@ -21329,7 +21795,7 @@
       </w:rPr>
     </w:lvl>
   </w:abstractNum>
-  <w:abstractNum w:abstractNumId="9" w15:restartNumberingAfterBreak="0">
+  <w:abstractNum w:abstractNumId="10" w15:restartNumberingAfterBreak="0">
     <w:nsid w:val="329B2807"/>
     <w:multiLevelType w:val="hybridMultilevel"/>
     <w:tmpl w:val="A37654B8"/>
@@ -21442,7 +21908,7 @@
       </w:rPr>
     </w:lvl>
   </w:abstractNum>
-  <w:abstractNum w:abstractNumId="10" w15:restartNumberingAfterBreak="0">
+  <w:abstractNum w:abstractNumId="11" w15:restartNumberingAfterBreak="0">
     <w:nsid w:val="37602308"/>
     <w:multiLevelType w:val="multilevel"/>
     <w:tmpl w:val="0C0A001F"/>
@@ -21534,7 +22000,7 @@
       </w:pPr>
     </w:lvl>
   </w:abstractNum>
-  <w:abstractNum w:abstractNumId="11" w15:restartNumberingAfterBreak="0">
+  <w:abstractNum w:abstractNumId="12" w15:restartNumberingAfterBreak="0">
     <w:nsid w:val="37AB5718"/>
     <w:multiLevelType w:val="multilevel"/>
     <w:tmpl w:val="E410E9B8"/>
@@ -21647,7 +22113,7 @@
       </w:rPr>
     </w:lvl>
   </w:abstractNum>
-  <w:abstractNum w:abstractNumId="12" w15:restartNumberingAfterBreak="0">
+  <w:abstractNum w:abstractNumId="13" w15:restartNumberingAfterBreak="0">
     <w:nsid w:val="390B1AAC"/>
     <w:multiLevelType w:val="multilevel"/>
     <w:tmpl w:val="EC8AF5FE"/>
@@ -21760,7 +22226,120 @@
       </w:rPr>
     </w:lvl>
   </w:abstractNum>
-  <w:abstractNum w:abstractNumId="13" w15:restartNumberingAfterBreak="0">
+  <w:abstractNum w:abstractNumId="14" w15:restartNumberingAfterBreak="0">
+    <w:nsid w:val="413E1A32"/>
+    <w:multiLevelType w:val="hybridMultilevel"/>
+    <w:tmpl w:val="4F40A602"/>
+    <w:lvl w:ilvl="0" w:tplc="0C0A0001">
+      <w:start w:val="1"/>
+      <w:numFmt w:val="bullet"/>
+      <w:lvlText w:val=""/>
+      <w:lvlJc w:val="left"/>
+      <w:pPr>
+        <w:ind w:left="1425" w:hanging="360"/>
+      </w:pPr>
+      <w:rPr>
+        <w:rFonts w:ascii="Symbol" w:hAnsi="Symbol" w:hint="default"/>
+      </w:rPr>
+    </w:lvl>
+    <w:lvl w:ilvl="1" w:tplc="0C0A0003" w:tentative="1">
+      <w:start w:val="1"/>
+      <w:numFmt w:val="bullet"/>
+      <w:lvlText w:val="o"/>
+      <w:lvlJc w:val="left"/>
+      <w:pPr>
+        <w:ind w:left="2145" w:hanging="360"/>
+      </w:pPr>
+      <w:rPr>
+        <w:rFonts w:ascii="Courier New" w:hAnsi="Courier New" w:cs="Courier New" w:hint="default"/>
+      </w:rPr>
+    </w:lvl>
+    <w:lvl w:ilvl="2" w:tplc="0C0A0005" w:tentative="1">
+      <w:start w:val="1"/>
+      <w:numFmt w:val="bullet"/>
+      <w:lvlText w:val=""/>
+      <w:lvlJc w:val="left"/>
+      <w:pPr>
+        <w:ind w:left="2865" w:hanging="360"/>
+      </w:pPr>
+      <w:rPr>
+        <w:rFonts w:ascii="Wingdings" w:hAnsi="Wingdings" w:hint="default"/>
+      </w:rPr>
+    </w:lvl>
+    <w:lvl w:ilvl="3" w:tplc="0C0A0001" w:tentative="1">
+      <w:start w:val="1"/>
+      <w:numFmt w:val="bullet"/>
+      <w:lvlText w:val=""/>
+      <w:lvlJc w:val="left"/>
+      <w:pPr>
+        <w:ind w:left="3585" w:hanging="360"/>
+      </w:pPr>
+      <w:rPr>
+        <w:rFonts w:ascii="Symbol" w:hAnsi="Symbol" w:hint="default"/>
+      </w:rPr>
+    </w:lvl>
+    <w:lvl w:ilvl="4" w:tplc="0C0A0003" w:tentative="1">
+      <w:start w:val="1"/>
+      <w:numFmt w:val="bullet"/>
+      <w:lvlText w:val="o"/>
+      <w:lvlJc w:val="left"/>
+      <w:pPr>
+        <w:ind w:left="4305" w:hanging="360"/>
+      </w:pPr>
+      <w:rPr>
+        <w:rFonts w:ascii="Courier New" w:hAnsi="Courier New" w:cs="Courier New" w:hint="default"/>
+      </w:rPr>
+    </w:lvl>
+    <w:lvl w:ilvl="5" w:tplc="0C0A0005" w:tentative="1">
+      <w:start w:val="1"/>
+      <w:numFmt w:val="bullet"/>
+      <w:lvlText w:val=""/>
+      <w:lvlJc w:val="left"/>
+      <w:pPr>
+        <w:ind w:left="5025" w:hanging="360"/>
+      </w:pPr>
+      <w:rPr>
+        <w:rFonts w:ascii="Wingdings" w:hAnsi="Wingdings" w:hint="default"/>
+      </w:rPr>
+    </w:lvl>
+    <w:lvl w:ilvl="6" w:tplc="0C0A0001" w:tentative="1">
+      <w:start w:val="1"/>
+      <w:numFmt w:val="bullet"/>
+      <w:lvlText w:val=""/>
+      <w:lvlJc w:val="left"/>
+      <w:pPr>
+        <w:ind w:left="5745" w:hanging="360"/>
+      </w:pPr>
+      <w:rPr>
+        <w:rFonts w:ascii="Symbol" w:hAnsi="Symbol" w:hint="default"/>
+      </w:rPr>
+    </w:lvl>
+    <w:lvl w:ilvl="7" w:tplc="0C0A0003" w:tentative="1">
+      <w:start w:val="1"/>
+      <w:numFmt w:val="bullet"/>
+      <w:lvlText w:val="o"/>
+      <w:lvlJc w:val="left"/>
+      <w:pPr>
+        <w:ind w:left="6465" w:hanging="360"/>
+      </w:pPr>
+      <w:rPr>
+        <w:rFonts w:ascii="Courier New" w:hAnsi="Courier New" w:cs="Courier New" w:hint="default"/>
+      </w:rPr>
+    </w:lvl>
+    <w:lvl w:ilvl="8" w:tplc="0C0A0005" w:tentative="1">
+      <w:start w:val="1"/>
+      <w:numFmt w:val="bullet"/>
+      <w:lvlText w:val=""/>
+      <w:lvlJc w:val="left"/>
+      <w:pPr>
+        <w:ind w:left="7185" w:hanging="360"/>
+      </w:pPr>
+      <w:rPr>
+        <w:rFonts w:ascii="Wingdings" w:hAnsi="Wingdings" w:hint="default"/>
+      </w:rPr>
+    </w:lvl>
+  </w:abstractNum>
+  <w:abstractNum w:abstractNumId="15" w15:restartNumberingAfterBreak="0">
     <w:nsid w:val="425B6828"/>
     <w:multiLevelType w:val="multilevel"/>
     <w:tmpl w:val="2F6A39D4"/>
@@ -21873,7 +22452,7 @@
       </w:rPr>
     </w:lvl>
   </w:abstractNum>
-  <w:abstractNum w:abstractNumId="14" w15:restartNumberingAfterBreak="0">
+  <w:abstractNum w:abstractNumId="16" w15:restartNumberingAfterBreak="0">
     <w:nsid w:val="441510DA"/>
     <w:multiLevelType w:val="multilevel"/>
     <w:tmpl w:val="533A2A0A"/>
@@ -21986,7 +22565,7 @@
       </w:rPr>
     </w:lvl>
   </w:abstractNum>
-  <w:abstractNum w:abstractNumId="15" w15:restartNumberingAfterBreak="0">
+  <w:abstractNum w:abstractNumId="17" w15:restartNumberingAfterBreak="0">
     <w:nsid w:val="51F14ACF"/>
     <w:multiLevelType w:val="multilevel"/>
     <w:tmpl w:val="6E4CD054"/>
@@ -22099,7 +22678,7 @@
       </w:rPr>
     </w:lvl>
   </w:abstractNum>
-  <w:abstractNum w:abstractNumId="16" w15:restartNumberingAfterBreak="0">
+  <w:abstractNum w:abstractNumId="18" w15:restartNumberingAfterBreak="0">
     <w:nsid w:val="54F62D58"/>
     <w:multiLevelType w:val="multilevel"/>
     <w:tmpl w:val="0C0A001F"/>
@@ -22188,7 +22767,7 @@
       </w:pPr>
     </w:lvl>
   </w:abstractNum>
-  <w:abstractNum w:abstractNumId="17" w15:restartNumberingAfterBreak="0">
+  <w:abstractNum w:abstractNumId="19" w15:restartNumberingAfterBreak="0">
     <w:nsid w:val="55DE75EC"/>
     <w:multiLevelType w:val="hybridMultilevel"/>
     <w:tmpl w:val="6EEAA8A8"/>
@@ -22301,7 +22880,7 @@
       </w:rPr>
     </w:lvl>
   </w:abstractNum>
-  <w:abstractNum w:abstractNumId="18" w15:restartNumberingAfterBreak="0">
+  <w:abstractNum w:abstractNumId="20" w15:restartNumberingAfterBreak="0">
     <w:nsid w:val="58B738FA"/>
     <w:multiLevelType w:val="multilevel"/>
     <w:tmpl w:val="0D245AAA"/>
@@ -22414,7 +22993,7 @@
       </w:rPr>
     </w:lvl>
   </w:abstractNum>
-  <w:abstractNum w:abstractNumId="19" w15:restartNumberingAfterBreak="0">
+  <w:abstractNum w:abstractNumId="21" w15:restartNumberingAfterBreak="0">
     <w:nsid w:val="5AA95FE8"/>
     <w:multiLevelType w:val="hybridMultilevel"/>
     <w:tmpl w:val="2580255A"/>
@@ -22527,7 +23106,7 @@
       </w:rPr>
     </w:lvl>
   </w:abstractNum>
-  <w:abstractNum w:abstractNumId="20" w15:restartNumberingAfterBreak="0">
+  <w:abstractNum w:abstractNumId="22" w15:restartNumberingAfterBreak="0">
     <w:nsid w:val="5AFC38AC"/>
     <w:multiLevelType w:val="hybridMultilevel"/>
     <w:tmpl w:val="BB2AC70C"/>
@@ -22640,7 +23219,7 @@
       </w:rPr>
     </w:lvl>
   </w:abstractNum>
-  <w:abstractNum w:abstractNumId="21" w15:restartNumberingAfterBreak="0">
+  <w:abstractNum w:abstractNumId="23" w15:restartNumberingAfterBreak="0">
     <w:nsid w:val="67212166"/>
     <w:multiLevelType w:val="multilevel"/>
     <w:tmpl w:val="F762069A"/>
@@ -22753,7 +23332,7 @@
       </w:rPr>
     </w:lvl>
   </w:abstractNum>
-  <w:abstractNum w:abstractNumId="22" w15:restartNumberingAfterBreak="0">
+  <w:abstractNum w:abstractNumId="24" w15:restartNumberingAfterBreak="0">
     <w:nsid w:val="68025FDD"/>
     <w:multiLevelType w:val="hybridMultilevel"/>
     <w:tmpl w:val="F8EC1370"/>
@@ -22866,7 +23445,7 @@
       </w:rPr>
     </w:lvl>
   </w:abstractNum>
-  <w:abstractNum w:abstractNumId="23" w15:restartNumberingAfterBreak="0">
+  <w:abstractNum w:abstractNumId="25" w15:restartNumberingAfterBreak="0">
     <w:nsid w:val="6D0367F0"/>
     <w:multiLevelType w:val="hybridMultilevel"/>
     <w:tmpl w:val="48A08206"/>
@@ -22979,7 +23558,7 @@
       </w:rPr>
     </w:lvl>
   </w:abstractNum>
-  <w:abstractNum w:abstractNumId="24" w15:restartNumberingAfterBreak="0">
+  <w:abstractNum w:abstractNumId="26" w15:restartNumberingAfterBreak="0">
     <w:nsid w:val="74110AA4"/>
     <w:multiLevelType w:val="hybridMultilevel"/>
     <w:tmpl w:val="EC8418FC"/>
@@ -23092,7 +23671,7 @@
       </w:rPr>
     </w:lvl>
   </w:abstractNum>
-  <w:abstractNum w:abstractNumId="25" w15:restartNumberingAfterBreak="0">
+  <w:abstractNum w:abstractNumId="27" w15:restartNumberingAfterBreak="0">
     <w:nsid w:val="774F64C7"/>
     <w:multiLevelType w:val="hybridMultilevel"/>
     <w:tmpl w:val="C74E8742"/>
@@ -23206,88 +23785,94 @@
     </w:lvl>
   </w:abstractNum>
   <w:num w:numId="1">
-    <w:abstractNumId w:val="12"/>
+    <w:abstractNumId w:val="13"/>
   </w:num>
   <w:num w:numId="2">
-    <w:abstractNumId w:val="21"/>
+    <w:abstractNumId w:val="23"/>
   </w:num>
   <w:num w:numId="3">
+    <w:abstractNumId w:val="17"/>
+  </w:num>
+  <w:num w:numId="4">
+    <w:abstractNumId w:val="20"/>
+  </w:num>
+  <w:num w:numId="5">
     <w:abstractNumId w:val="15"/>
   </w:num>
-  <w:num w:numId="4">
-    <w:abstractNumId w:val="18"/>
-  </w:num>
-  <w:num w:numId="5">
-    <w:abstractNumId w:val="13"/>
-  </w:num>
   <w:num w:numId="6">
-    <w:abstractNumId w:val="11"/>
+    <w:abstractNumId w:val="12"/>
   </w:num>
   <w:num w:numId="7">
     <w:abstractNumId w:val="3"/>
   </w:num>
   <w:num w:numId="8">
-    <w:abstractNumId w:val="7"/>
+    <w:abstractNumId w:val="8"/>
   </w:num>
   <w:num w:numId="9">
-    <w:abstractNumId w:val="14"/>
+    <w:abstractNumId w:val="16"/>
   </w:num>
   <w:num w:numId="10">
     <w:abstractNumId w:val="2"/>
   </w:num>
   <w:num w:numId="11">
-    <w:abstractNumId w:val="8"/>
+    <w:abstractNumId w:val="9"/>
   </w:num>
   <w:num w:numId="12">
-    <w:abstractNumId w:val="25"/>
+    <w:abstractNumId w:val="27"/>
   </w:num>
   <w:num w:numId="13">
-    <w:abstractNumId w:val="22"/>
+    <w:abstractNumId w:val="24"/>
   </w:num>
   <w:num w:numId="14">
     <w:abstractNumId w:val="0"/>
   </w:num>
   <w:num w:numId="15">
-    <w:abstractNumId w:val="24"/>
+    <w:abstractNumId w:val="26"/>
   </w:num>
   <w:num w:numId="16">
-    <w:abstractNumId w:val="16"/>
+    <w:abstractNumId w:val="18"/>
   </w:num>
   <w:num w:numId="17">
     <w:abstractNumId w:val="5"/>
   </w:num>
   <w:num w:numId="18">
-    <w:abstractNumId w:val="17"/>
+    <w:abstractNumId w:val="19"/>
   </w:num>
   <w:num w:numId="19">
-    <w:abstractNumId w:val="6"/>
+    <w:abstractNumId w:val="7"/>
   </w:num>
   <w:num w:numId="20">
-    <w:abstractNumId w:val="19"/>
+    <w:abstractNumId w:val="21"/>
   </w:num>
   <w:num w:numId="21">
     <w:abstractNumId w:val="1"/>
   </w:num>
   <w:num w:numId="22">
-    <w:abstractNumId w:val="23"/>
+    <w:abstractNumId w:val="25"/>
   </w:num>
   <w:num w:numId="23">
     <w:abstractNumId w:val="4"/>
   </w:num>
   <w:num w:numId="24">
-    <w:abstractNumId w:val="20"/>
+    <w:abstractNumId w:val="22"/>
   </w:num>
   <w:num w:numId="25">
-    <w:abstractNumId w:val="9"/>
+    <w:abstractNumId w:val="10"/>
   </w:num>
   <w:num w:numId="26">
-    <w:abstractNumId w:val="10"/>
+    <w:abstractNumId w:val="11"/>
+  </w:num>
+  <w:num w:numId="27">
+    <w:abstractNumId w:val="6"/>
+  </w:num>
+  <w:num w:numId="28">
+    <w:abstractNumId w:val="14"/>
   </w:num>
 </w:numbering>
 </file>
 
 <file path=word/styles.xml><?xml version="1.0" encoding="utf-8"?>
-<w:styles xmlns:mc="http://schemas.openxmlformats.org/markup-compatibility/2006" xmlns:r="http://schemas.openxmlformats.org/officeDocument/2006/relationships" xmlns:w="http://schemas.openxmlformats.org/wordprocessingml/2006/main" xmlns:w14="http://schemas.microsoft.com/office/word/2010/wordml" xmlns:w15="http://schemas.microsoft.com/office/word/2012/wordml" xmlns:w16se="http://schemas.microsoft.com/office/word/2015/wordml/symex" mc:Ignorable="w14 w15 w16se">
+<w:styles xmlns:mc="http://schemas.openxmlformats.org/markup-compatibility/2006" xmlns:r="http://schemas.openxmlformats.org/officeDocument/2006/relationships" xmlns:w="http://schemas.openxmlformats.org/wordprocessingml/2006/main" xmlns:w14="http://schemas.microsoft.com/office/word/2010/wordml" xmlns:w15="http://schemas.microsoft.com/office/word/2012/wordml" mc:Ignorable="w14 w15">
   <w:docDefaults>
     <w:rPrDefault>
       <w:rPr>
@@ -23303,7 +23888,7 @@
       </w:pPr>
     </w:pPrDefault>
   </w:docDefaults>
-  <w:latentStyles w:defLockedState="0" w:defUIPriority="99" w:defSemiHidden="0" w:defUnhideWhenUsed="0" w:defQFormat="0" w:count="374">
+  <w:latentStyles w:defLockedState="0" w:defUIPriority="99" w:defSemiHidden="0" w:defUnhideWhenUsed="0" w:defQFormat="0" w:count="371">
     <w:lsdException w:name="Normal" w:uiPriority="0" w:qFormat="1"/>
     <w:lsdException w:name="heading 1" w:uiPriority="9" w:qFormat="1"/>
     <w:lsdException w:name="heading 2" w:semiHidden="1" w:uiPriority="0" w:unhideWhenUsed="1" w:qFormat="1"/>
@@ -23675,9 +24260,6 @@
     <w:lsdException w:name="List Table 5 Dark Accent 6" w:uiPriority="50"/>
     <w:lsdException w:name="List Table 6 Colorful Accent 6" w:uiPriority="51"/>
     <w:lsdException w:name="List Table 7 Colorful Accent 6" w:uiPriority="52"/>
-    <w:lsdException w:name="Mention" w:semiHidden="1" w:unhideWhenUsed="1"/>
-    <w:lsdException w:name="Smart Hyperlink" w:semiHidden="1" w:unhideWhenUsed="1"/>
-    <w:lsdException w:name="Hashtag" w:semiHidden="1" w:unhideWhenUsed="1"/>
   </w:latentStyles>
   <w:style w:type="paragraph" w:default="1" w:styleId="Normal">
     <w:name w:val="Normal"/>
@@ -23777,7 +24359,6 @@
   <w:style w:type="character" w:default="1" w:styleId="Fuentedeprrafopredeter">
     <w:name w:val="Default Paragraph Font"/>
     <w:uiPriority w:val="1"/>
-    <w:semiHidden/>
     <w:unhideWhenUsed/>
   </w:style>
   <w:style w:type="table" w:default="1" w:styleId="Tablanormal">
@@ -23910,7 +24491,7 @@
       <w:lang w:eastAsia="es-ES"/>
     </w:rPr>
   </w:style>
-  <w:style w:type="paragraph" w:styleId="TtuloTDC">
+  <w:style w:type="paragraph" w:styleId="TtulodeTDC">
     <w:name w:val="TOC Heading"/>
     <w:basedOn w:val="Ttulo1"/>
     <w:next w:val="Normal"/>
@@ -24318,7 +24899,7 @@
 </file>
 
 <file path=customXml/itemProps2.xml><?xml version="1.0" encoding="utf-8"?>
-<ds:datastoreItem xmlns:ds="http://schemas.openxmlformats.org/officeDocument/2006/customXml" ds:itemID="{655FC27E-5EC1-49AC-B5C6-F01C875FDD8F}">
+<ds:datastoreItem xmlns:ds="http://schemas.openxmlformats.org/officeDocument/2006/customXml" ds:itemID="{4611CBF7-7B8F-4826-8A1E-340B90CAE350}">
   <ds:schemaRefs>
     <ds:schemaRef ds:uri="http://schemas.openxmlformats.org/officeDocument/2006/bibliography"/>
   </ds:schemaRefs>

</xml_diff>

<commit_message>
Nuevo Gantt Actualizacion memoria
</commit_message>
<xml_diff>
--- a/GrB_MP_160930_MemoriaDelProyecto.docx
+++ b/GrB_MP_160930_MemoriaDelProyecto.docx
@@ -10,7 +10,6 @@
           <w:docPartUnique/>
         </w:docPartObj>
       </w:sdtPr>
-      <w:sdtEndPr/>
       <w:sdtContent>
         <w:p>
           <w:pPr>
@@ -118,7 +117,6 @@
                                     <w:dataBinding w:prefixMappings="xmlns:ns0='http://purl.org/dc/elements/1.1/' xmlns:ns1='http://schemas.openxmlformats.org/package/2006/metadata/core-properties' " w:xpath="/ns1:coreProperties[1]/ns0:title[1]" w:storeItemID="{6C3C8BC8-F283-45AE-878A-BAB7291924A1}"/>
                                     <w:text/>
                                   </w:sdtPr>
-                                  <w:sdtEndPr/>
                                   <w:sdtContent>
                                     <w:r>
                                       <w:rPr>
@@ -151,7 +149,7 @@
                   </wp:anchor>
                 </w:drawing>
               </mc:Choice>
-              <mc:Fallback xmlns:w16se="http://schemas.microsoft.com/office/word/2015/wordml/symex" xmlns:cx5="http://schemas.microsoft.com/office/drawing/2016/5/11/chartex" xmlns:cx4="http://schemas.microsoft.com/office/drawing/2016/5/10/chartex" xmlns:cx3="http://schemas.microsoft.com/office/drawing/2016/5/9/chartex" xmlns:cx2="http://schemas.microsoft.com/office/drawing/2015/10/21/chartex" xmlns:cx1="http://schemas.microsoft.com/office/drawing/2015/9/8/chartex" xmlns:cx="http://schemas.microsoft.com/office/drawing/2014/chartex">
+              <mc:Fallback>
                 <w:pict>
                   <v:shapetype w14:anchorId="1578A57B" id="_x0000_t202" coordsize="21600,21600" o:spt="202" path="m,l,21600r21600,l21600,xe">
                     <v:stroke joinstyle="miter"/>
@@ -183,7 +181,6 @@
                               <w:dataBinding w:prefixMappings="xmlns:ns0='http://purl.org/dc/elements/1.1/' xmlns:ns1='http://schemas.openxmlformats.org/package/2006/metadata/core-properties' " w:xpath="/ns1:coreProperties[1]/ns0:title[1]" w:storeItemID="{6C3C8BC8-F283-45AE-878A-BAB7291924A1}"/>
                               <w:text/>
                             </w:sdtPr>
-                            <w:sdtEndPr/>
                             <w:sdtContent>
                               <w:r>
                                 <w:rPr>
@@ -289,7 +286,6 @@
                                     <w:calendar w:val="gregorian"/>
                                   </w:date>
                                 </w:sdtPr>
-                                <w:sdtEndPr/>
                                 <w:sdtContent>
                                   <w:p>
                                     <w:pPr>
@@ -331,7 +327,7 @@
                   </wp:anchor>
                 </w:drawing>
               </mc:Choice>
-              <mc:Fallback xmlns:w16se="http://schemas.microsoft.com/office/word/2015/wordml/symex" xmlns:cx5="http://schemas.microsoft.com/office/drawing/2016/5/11/chartex" xmlns:cx4="http://schemas.microsoft.com/office/drawing/2016/5/10/chartex" xmlns:cx3="http://schemas.microsoft.com/office/drawing/2016/5/9/chartex" xmlns:cx2="http://schemas.microsoft.com/office/drawing/2015/10/21/chartex" xmlns:cx1="http://schemas.microsoft.com/office/drawing/2015/9/8/chartex" xmlns:cx="http://schemas.microsoft.com/office/drawing/2014/chartex">
+              <mc:Fallback>
                 <w:pict>
                   <v:rect w14:anchorId="1F9C5F2D" id="Rectángulo 132" o:spid="_x0000_s1027" style="position:absolute;left:0;text-align:left;margin-left:-4.4pt;margin-top:0;width:46.8pt;height:77.75pt;z-index:251659264;visibility:visible;mso-wrap-style:square;mso-width-percent:76;mso-height-percent:98;mso-top-percent:23;mso-wrap-distance-left:9pt;mso-wrap-distance-top:0;mso-wrap-distance-right:9pt;mso-wrap-distance-bottom:0;mso-position-horizontal:right;mso-position-horizontal-relative:margin;mso-position-vertical-relative:page;mso-width-percent:76;mso-height-percent:98;mso-top-percent:23;mso-width-relative:page;mso-height-relative:page;v-text-anchor:bottom" o:gfxdata="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" fillcolor="#5b9bd5 [3204]" stroked="f" strokeweight="1pt">
                     <v:path arrowok="t"/>
@@ -356,7 +352,6 @@
                               <w:calendar w:val="gregorian"/>
                             </w:date>
                           </w:sdtPr>
-                          <w:sdtEndPr/>
                           <w:sdtContent>
                             <w:p>
                               <w:pPr>
@@ -20156,6 +20151,2049 @@
       </w:r>
       <w:bookmarkEnd w:id="42"/>
     </w:p>
+    <w:tbl>
+      <w:tblPr>
+        <w:tblStyle w:val="Tablaconcuadrcula"/>
+        <w:tblW w:w="10284" w:type="dxa"/>
+        <w:jc w:val="center"/>
+        <w:tblLayout w:type="fixed"/>
+        <w:tblLook w:val="04A0" w:firstRow="1" w:lastRow="0" w:firstColumn="1" w:lastColumn="0" w:noHBand="0" w:noVBand="1"/>
+      </w:tblPr>
+      <w:tblGrid>
+        <w:gridCol w:w="1946"/>
+        <w:gridCol w:w="1031"/>
+        <w:gridCol w:w="1418"/>
+        <w:gridCol w:w="1559"/>
+        <w:gridCol w:w="1418"/>
+        <w:gridCol w:w="1417"/>
+        <w:gridCol w:w="1495"/>
+      </w:tblGrid>
+      <w:tr>
+        <w:trPr>
+          <w:trHeight w:val="532"/>
+          <w:jc w:val="center"/>
+        </w:trPr>
+        <w:tc>
+          <w:tcPr>
+            <w:tcW w:w="1946" w:type="dxa"/>
+            <w:vMerge w:val="restart"/>
+            <w:vAlign w:val="center"/>
+          </w:tcPr>
+          <w:p/>
+        </w:tc>
+        <w:tc>
+          <w:tcPr>
+            <w:tcW w:w="1031" w:type="dxa"/>
+            <w:tcBorders>
+              <w:bottom w:val="single" w:sz="4" w:space="0" w:color="auto"/>
+            </w:tcBorders>
+            <w:vAlign w:val="center"/>
+          </w:tcPr>
+          <w:p>
+            <w:pPr>
+              <w:jc w:val="center"/>
+              <w:rPr>
+                <w:sz w:val="18"/>
+                <w:szCs w:val="18"/>
+              </w:rPr>
+            </w:pPr>
+            <w:r>
+              <w:rPr>
+                <w:b/>
+                <w:sz w:val="18"/>
+                <w:szCs w:val="18"/>
+              </w:rPr>
+              <w:t>Jefe de proyecto</w:t>
+            </w:r>
+          </w:p>
+        </w:tc>
+        <w:tc>
+          <w:tcPr>
+            <w:tcW w:w="1418" w:type="dxa"/>
+            <w:vAlign w:val="center"/>
+          </w:tcPr>
+          <w:p>
+            <w:pPr>
+              <w:jc w:val="center"/>
+              <w:rPr>
+                <w:sz w:val="18"/>
+                <w:szCs w:val="18"/>
+              </w:rPr>
+            </w:pPr>
+            <w:r>
+              <w:rPr>
+                <w:b/>
+                <w:sz w:val="18"/>
+                <w:szCs w:val="18"/>
+              </w:rPr>
+              <w:t xml:space="preserve">Analista/ </w:t>
+            </w:r>
+            <w:r>
+              <w:rPr>
+                <w:b/>
+                <w:sz w:val="18"/>
+                <w:szCs w:val="18"/>
+              </w:rPr>
+              <w:t>Diseñador</w:t>
+            </w:r>
+          </w:p>
+        </w:tc>
+        <w:tc>
+          <w:tcPr>
+            <w:tcW w:w="1559" w:type="dxa"/>
+            <w:vAlign w:val="center"/>
+          </w:tcPr>
+          <w:p>
+            <w:pPr>
+              <w:jc w:val="center"/>
+              <w:rPr>
+                <w:sz w:val="18"/>
+                <w:szCs w:val="18"/>
+              </w:rPr>
+            </w:pPr>
+            <w:r>
+              <w:rPr>
+                <w:b/>
+                <w:sz w:val="18"/>
+                <w:szCs w:val="18"/>
+              </w:rPr>
+              <w:t>Analista</w:t>
+            </w:r>
+            <w:r>
+              <w:rPr>
+                <w:b/>
+                <w:sz w:val="18"/>
+                <w:szCs w:val="18"/>
+              </w:rPr>
+              <w:t>/ Programador</w:t>
+            </w:r>
+          </w:p>
+        </w:tc>
+        <w:tc>
+          <w:tcPr>
+            <w:tcW w:w="1418" w:type="dxa"/>
+            <w:vAlign w:val="center"/>
+          </w:tcPr>
+          <w:p>
+            <w:pPr>
+              <w:jc w:val="center"/>
+              <w:rPr>
+                <w:sz w:val="18"/>
+                <w:szCs w:val="18"/>
+              </w:rPr>
+            </w:pPr>
+            <w:r>
+              <w:rPr>
+                <w:b/>
+                <w:sz w:val="18"/>
+                <w:szCs w:val="18"/>
+              </w:rPr>
+              <w:t>Programador</w:t>
+            </w:r>
+          </w:p>
+        </w:tc>
+        <w:tc>
+          <w:tcPr>
+            <w:tcW w:w="1417" w:type="dxa"/>
+            <w:vAlign w:val="center"/>
+          </w:tcPr>
+          <w:p>
+            <w:pPr>
+              <w:jc w:val="center"/>
+              <w:rPr>
+                <w:b/>
+                <w:sz w:val="18"/>
+                <w:szCs w:val="18"/>
+              </w:rPr>
+            </w:pPr>
+            <w:r>
+              <w:rPr>
+                <w:b/>
+                <w:sz w:val="18"/>
+                <w:szCs w:val="18"/>
+              </w:rPr>
+              <w:t>Programador</w:t>
+            </w:r>
+          </w:p>
+        </w:tc>
+        <w:tc>
+          <w:tcPr>
+            <w:tcW w:w="1495" w:type="dxa"/>
+            <w:vAlign w:val="center"/>
+          </w:tcPr>
+          <w:p>
+            <w:pPr>
+              <w:jc w:val="center"/>
+              <w:rPr>
+                <w:b/>
+                <w:sz w:val="18"/>
+                <w:szCs w:val="18"/>
+              </w:rPr>
+            </w:pPr>
+            <w:r>
+              <w:rPr>
+                <w:b/>
+                <w:sz w:val="18"/>
+                <w:szCs w:val="18"/>
+              </w:rPr>
+              <w:t>Programador</w:t>
+            </w:r>
+          </w:p>
+        </w:tc>
+      </w:tr>
+      <w:tr>
+        <w:trPr>
+          <w:trHeight w:val="633"/>
+          <w:jc w:val="center"/>
+        </w:trPr>
+        <w:tc>
+          <w:tcPr>
+            <w:tcW w:w="1946" w:type="dxa"/>
+            <w:vMerge/>
+            <w:vAlign w:val="center"/>
+          </w:tcPr>
+          <w:p>
+            <w:pPr>
+              <w:jc w:val="center"/>
+            </w:pPr>
+          </w:p>
+        </w:tc>
+        <w:tc>
+          <w:tcPr>
+            <w:tcW w:w="1031" w:type="dxa"/>
+            <w:tcBorders>
+              <w:bottom w:val="single" w:sz="4" w:space="0" w:color="auto"/>
+            </w:tcBorders>
+            <w:vAlign w:val="center"/>
+          </w:tcPr>
+          <w:p>
+            <w:pPr>
+              <w:jc w:val="center"/>
+              <w:rPr>
+                <w:b/>
+                <w:sz w:val="18"/>
+                <w:szCs w:val="18"/>
+              </w:rPr>
+            </w:pPr>
+            <w:r>
+              <w:rPr>
+                <w:b/>
+                <w:sz w:val="18"/>
+                <w:szCs w:val="18"/>
+              </w:rPr>
+              <w:t>Paco</w:t>
+            </w:r>
+          </w:p>
+        </w:tc>
+        <w:tc>
+          <w:tcPr>
+            <w:tcW w:w="1418" w:type="dxa"/>
+            <w:vAlign w:val="center"/>
+          </w:tcPr>
+          <w:p>
+            <w:pPr>
+              <w:jc w:val="center"/>
+              <w:rPr>
+                <w:b/>
+                <w:sz w:val="18"/>
+                <w:szCs w:val="18"/>
+              </w:rPr>
+            </w:pPr>
+            <w:r>
+              <w:rPr>
+                <w:b/>
+                <w:sz w:val="18"/>
+                <w:szCs w:val="18"/>
+              </w:rPr>
+              <w:t>Queco</w:t>
+            </w:r>
+          </w:p>
+        </w:tc>
+        <w:tc>
+          <w:tcPr>
+            <w:tcW w:w="1559" w:type="dxa"/>
+            <w:vAlign w:val="center"/>
+          </w:tcPr>
+          <w:p>
+            <w:pPr>
+              <w:jc w:val="center"/>
+              <w:rPr>
+                <w:b/>
+                <w:sz w:val="18"/>
+                <w:szCs w:val="18"/>
+              </w:rPr>
+            </w:pPr>
+            <w:proofErr w:type="spellStart"/>
+            <w:r>
+              <w:rPr>
+                <w:b/>
+                <w:sz w:val="18"/>
+                <w:szCs w:val="18"/>
+              </w:rPr>
+              <w:t>Paraco</w:t>
+            </w:r>
+            <w:proofErr w:type="spellEnd"/>
+          </w:p>
+        </w:tc>
+        <w:tc>
+          <w:tcPr>
+            <w:tcW w:w="1418" w:type="dxa"/>
+            <w:vAlign w:val="center"/>
+          </w:tcPr>
+          <w:p>
+            <w:pPr>
+              <w:jc w:val="center"/>
+              <w:rPr>
+                <w:b/>
+                <w:sz w:val="18"/>
+                <w:szCs w:val="18"/>
+              </w:rPr>
+            </w:pPr>
+            <w:proofErr w:type="spellStart"/>
+            <w:r>
+              <w:rPr>
+                <w:b/>
+                <w:sz w:val="18"/>
+                <w:szCs w:val="18"/>
+              </w:rPr>
+              <w:t>Mandaco</w:t>
+            </w:r>
+            <w:proofErr w:type="spellEnd"/>
+          </w:p>
+        </w:tc>
+        <w:tc>
+          <w:tcPr>
+            <w:tcW w:w="1417" w:type="dxa"/>
+            <w:vAlign w:val="center"/>
+          </w:tcPr>
+          <w:p>
+            <w:pPr>
+              <w:jc w:val="center"/>
+              <w:rPr>
+                <w:b/>
+                <w:sz w:val="18"/>
+                <w:szCs w:val="18"/>
+              </w:rPr>
+            </w:pPr>
+            <w:proofErr w:type="spellStart"/>
+            <w:r>
+              <w:rPr>
+                <w:b/>
+                <w:sz w:val="18"/>
+                <w:szCs w:val="18"/>
+              </w:rPr>
+              <w:t>Misco</w:t>
+            </w:r>
+            <w:proofErr w:type="spellEnd"/>
+          </w:p>
+        </w:tc>
+        <w:tc>
+          <w:tcPr>
+            <w:tcW w:w="1495" w:type="dxa"/>
+            <w:vAlign w:val="center"/>
+          </w:tcPr>
+          <w:p>
+            <w:pPr>
+              <w:jc w:val="center"/>
+              <w:rPr>
+                <w:b/>
+                <w:sz w:val="18"/>
+                <w:szCs w:val="18"/>
+              </w:rPr>
+            </w:pPr>
+            <w:r>
+              <w:rPr>
+                <w:b/>
+                <w:sz w:val="18"/>
+                <w:szCs w:val="18"/>
+              </w:rPr>
+              <w:t>Tusco</w:t>
+            </w:r>
+          </w:p>
+        </w:tc>
+      </w:tr>
+      <w:tr>
+        <w:trPr>
+          <w:trHeight w:val="58"/>
+          <w:jc w:val="center"/>
+        </w:trPr>
+        <w:tc>
+          <w:tcPr>
+            <w:tcW w:w="1946" w:type="dxa"/>
+          </w:tcPr>
+          <w:p>
+            <w:pPr>
+              <w:jc w:val="center"/>
+            </w:pPr>
+            <w:r>
+              <w:t>Dirección</w:t>
+            </w:r>
+          </w:p>
+        </w:tc>
+        <w:tc>
+          <w:tcPr>
+            <w:tcW w:w="1031" w:type="dxa"/>
+            <w:tcBorders>
+              <w:top w:val="single" w:sz="4" w:space="0" w:color="auto"/>
+            </w:tcBorders>
+          </w:tcPr>
+          <w:p>
+            <w:pPr>
+              <w:jc w:val="center"/>
+            </w:pPr>
+            <w:r>
+              <w:t>R</w:t>
+            </w:r>
+          </w:p>
+        </w:tc>
+        <w:tc>
+          <w:tcPr>
+            <w:tcW w:w="1418" w:type="dxa"/>
+          </w:tcPr>
+          <w:p>
+            <w:pPr>
+              <w:jc w:val="center"/>
+            </w:pPr>
+          </w:p>
+        </w:tc>
+        <w:tc>
+          <w:tcPr>
+            <w:tcW w:w="1559" w:type="dxa"/>
+          </w:tcPr>
+          <w:p>
+            <w:pPr>
+              <w:jc w:val="center"/>
+            </w:pPr>
+          </w:p>
+        </w:tc>
+        <w:tc>
+          <w:tcPr>
+            <w:tcW w:w="1418" w:type="dxa"/>
+          </w:tcPr>
+          <w:p>
+            <w:pPr>
+              <w:jc w:val="center"/>
+            </w:pPr>
+          </w:p>
+        </w:tc>
+        <w:tc>
+          <w:tcPr>
+            <w:tcW w:w="1417" w:type="dxa"/>
+          </w:tcPr>
+          <w:p>
+            <w:pPr>
+              <w:jc w:val="center"/>
+            </w:pPr>
+          </w:p>
+        </w:tc>
+        <w:tc>
+          <w:tcPr>
+            <w:tcW w:w="1495" w:type="dxa"/>
+          </w:tcPr>
+          <w:p>
+            <w:pPr>
+              <w:jc w:val="center"/>
+            </w:pPr>
+          </w:p>
+        </w:tc>
+      </w:tr>
+      <w:tr>
+        <w:trPr>
+          <w:trHeight w:val="55"/>
+          <w:jc w:val="center"/>
+        </w:trPr>
+        <w:tc>
+          <w:tcPr>
+            <w:tcW w:w="1946" w:type="dxa"/>
+          </w:tcPr>
+          <w:p>
+            <w:pPr>
+              <w:jc w:val="center"/>
+            </w:pPr>
+            <w:r>
+              <w:t>Análisis</w:t>
+            </w:r>
+          </w:p>
+        </w:tc>
+        <w:tc>
+          <w:tcPr>
+            <w:tcW w:w="1031" w:type="dxa"/>
+          </w:tcPr>
+          <w:p>
+            <w:pPr>
+              <w:jc w:val="center"/>
+            </w:pPr>
+            <w:r>
+              <w:t>I</w:t>
+            </w:r>
+          </w:p>
+        </w:tc>
+        <w:tc>
+          <w:tcPr>
+            <w:tcW w:w="1418" w:type="dxa"/>
+          </w:tcPr>
+          <w:p>
+            <w:pPr>
+              <w:jc w:val="center"/>
+            </w:pPr>
+            <w:r>
+              <w:t>R</w:t>
+            </w:r>
+          </w:p>
+        </w:tc>
+        <w:tc>
+          <w:tcPr>
+            <w:tcW w:w="1559" w:type="dxa"/>
+          </w:tcPr>
+          <w:p>
+            <w:pPr>
+              <w:jc w:val="center"/>
+            </w:pPr>
+            <w:r>
+              <w:t>C</w:t>
+            </w:r>
+          </w:p>
+        </w:tc>
+        <w:tc>
+          <w:tcPr>
+            <w:tcW w:w="1418" w:type="dxa"/>
+          </w:tcPr>
+          <w:p>
+            <w:pPr>
+              <w:jc w:val="center"/>
+            </w:pPr>
+          </w:p>
+        </w:tc>
+        <w:tc>
+          <w:tcPr>
+            <w:tcW w:w="1417" w:type="dxa"/>
+          </w:tcPr>
+          <w:p>
+            <w:pPr>
+              <w:jc w:val="center"/>
+            </w:pPr>
+          </w:p>
+        </w:tc>
+        <w:tc>
+          <w:tcPr>
+            <w:tcW w:w="1495" w:type="dxa"/>
+          </w:tcPr>
+          <w:p>
+            <w:pPr>
+              <w:jc w:val="center"/>
+            </w:pPr>
+          </w:p>
+        </w:tc>
+      </w:tr>
+      <w:tr>
+        <w:trPr>
+          <w:trHeight w:val="58"/>
+          <w:jc w:val="center"/>
+        </w:trPr>
+        <w:tc>
+          <w:tcPr>
+            <w:tcW w:w="1946" w:type="dxa"/>
+          </w:tcPr>
+          <w:p>
+            <w:pPr>
+              <w:jc w:val="center"/>
+            </w:pPr>
+            <w:r>
+              <w:t>Especificación</w:t>
+            </w:r>
+          </w:p>
+        </w:tc>
+        <w:tc>
+          <w:tcPr>
+            <w:tcW w:w="1031" w:type="dxa"/>
+          </w:tcPr>
+          <w:p>
+            <w:pPr>
+              <w:jc w:val="center"/>
+            </w:pPr>
+            <w:r>
+              <w:t>I</w:t>
+            </w:r>
+          </w:p>
+        </w:tc>
+        <w:tc>
+          <w:tcPr>
+            <w:tcW w:w="1418" w:type="dxa"/>
+          </w:tcPr>
+          <w:p>
+            <w:pPr>
+              <w:jc w:val="center"/>
+            </w:pPr>
+            <w:r>
+              <w:t>R</w:t>
+            </w:r>
+          </w:p>
+        </w:tc>
+        <w:tc>
+          <w:tcPr>
+            <w:tcW w:w="1559" w:type="dxa"/>
+          </w:tcPr>
+          <w:p>
+            <w:pPr>
+              <w:jc w:val="center"/>
+            </w:pPr>
+            <w:r>
+              <w:t>C</w:t>
+            </w:r>
+          </w:p>
+        </w:tc>
+        <w:tc>
+          <w:tcPr>
+            <w:tcW w:w="1418" w:type="dxa"/>
+          </w:tcPr>
+          <w:p>
+            <w:pPr>
+              <w:jc w:val="center"/>
+            </w:pPr>
+          </w:p>
+        </w:tc>
+        <w:tc>
+          <w:tcPr>
+            <w:tcW w:w="1417" w:type="dxa"/>
+          </w:tcPr>
+          <w:p>
+            <w:pPr>
+              <w:jc w:val="center"/>
+            </w:pPr>
+          </w:p>
+        </w:tc>
+        <w:tc>
+          <w:tcPr>
+            <w:tcW w:w="1495" w:type="dxa"/>
+          </w:tcPr>
+          <w:p>
+            <w:pPr>
+              <w:jc w:val="center"/>
+            </w:pPr>
+          </w:p>
+        </w:tc>
+      </w:tr>
+      <w:tr>
+        <w:trPr>
+          <w:trHeight w:val="55"/>
+          <w:jc w:val="center"/>
+        </w:trPr>
+        <w:tc>
+          <w:tcPr>
+            <w:tcW w:w="1946" w:type="dxa"/>
+          </w:tcPr>
+          <w:p>
+            <w:pPr>
+              <w:jc w:val="center"/>
+            </w:pPr>
+            <w:r>
+              <w:t>Diseño</w:t>
+            </w:r>
+          </w:p>
+        </w:tc>
+        <w:tc>
+          <w:tcPr>
+            <w:tcW w:w="1031" w:type="dxa"/>
+          </w:tcPr>
+          <w:p>
+            <w:pPr>
+              <w:jc w:val="center"/>
+            </w:pPr>
+            <w:r>
+              <w:t>I</w:t>
+            </w:r>
+          </w:p>
+        </w:tc>
+        <w:tc>
+          <w:tcPr>
+            <w:tcW w:w="1418" w:type="dxa"/>
+          </w:tcPr>
+          <w:p>
+            <w:pPr>
+              <w:jc w:val="center"/>
+            </w:pPr>
+            <w:r>
+              <w:t>A</w:t>
+            </w:r>
+          </w:p>
+        </w:tc>
+        <w:tc>
+          <w:tcPr>
+            <w:tcW w:w="1559" w:type="dxa"/>
+          </w:tcPr>
+          <w:p>
+            <w:pPr>
+              <w:jc w:val="center"/>
+            </w:pPr>
+            <w:r>
+              <w:t>R</w:t>
+            </w:r>
+          </w:p>
+        </w:tc>
+        <w:tc>
+          <w:tcPr>
+            <w:tcW w:w="1418" w:type="dxa"/>
+          </w:tcPr>
+          <w:p>
+            <w:pPr>
+              <w:jc w:val="center"/>
+            </w:pPr>
+            <w:r>
+              <w:t>C</w:t>
+            </w:r>
+          </w:p>
+        </w:tc>
+        <w:tc>
+          <w:tcPr>
+            <w:tcW w:w="1417" w:type="dxa"/>
+          </w:tcPr>
+          <w:p>
+            <w:pPr>
+              <w:jc w:val="center"/>
+            </w:pPr>
+            <w:r>
+              <w:t>C</w:t>
+            </w:r>
+          </w:p>
+        </w:tc>
+        <w:tc>
+          <w:tcPr>
+            <w:tcW w:w="1495" w:type="dxa"/>
+          </w:tcPr>
+          <w:p>
+            <w:pPr>
+              <w:jc w:val="center"/>
+            </w:pPr>
+            <w:r>
+              <w:t>C</w:t>
+            </w:r>
+          </w:p>
+        </w:tc>
+      </w:tr>
+      <w:tr>
+        <w:trPr>
+          <w:trHeight w:val="58"/>
+          <w:jc w:val="center"/>
+        </w:trPr>
+        <w:tc>
+          <w:tcPr>
+            <w:tcW w:w="1946" w:type="dxa"/>
+          </w:tcPr>
+          <w:p>
+            <w:pPr>
+              <w:jc w:val="center"/>
+            </w:pPr>
+            <w:r>
+              <w:t>Codificación</w:t>
+            </w:r>
+          </w:p>
+        </w:tc>
+        <w:tc>
+          <w:tcPr>
+            <w:tcW w:w="1031" w:type="dxa"/>
+          </w:tcPr>
+          <w:p>
+            <w:pPr>
+              <w:jc w:val="center"/>
+            </w:pPr>
+          </w:p>
+        </w:tc>
+        <w:tc>
+          <w:tcPr>
+            <w:tcW w:w="1418" w:type="dxa"/>
+          </w:tcPr>
+          <w:p>
+            <w:pPr>
+              <w:jc w:val="center"/>
+            </w:pPr>
+          </w:p>
+        </w:tc>
+        <w:tc>
+          <w:tcPr>
+            <w:tcW w:w="1559" w:type="dxa"/>
+          </w:tcPr>
+          <w:p>
+            <w:pPr>
+              <w:jc w:val="center"/>
+            </w:pPr>
+          </w:p>
+        </w:tc>
+        <w:tc>
+          <w:tcPr>
+            <w:tcW w:w="1418" w:type="dxa"/>
+          </w:tcPr>
+          <w:p>
+            <w:pPr>
+              <w:jc w:val="center"/>
+            </w:pPr>
+          </w:p>
+        </w:tc>
+        <w:tc>
+          <w:tcPr>
+            <w:tcW w:w="1417" w:type="dxa"/>
+          </w:tcPr>
+          <w:p>
+            <w:pPr>
+              <w:jc w:val="center"/>
+            </w:pPr>
+          </w:p>
+        </w:tc>
+        <w:tc>
+          <w:tcPr>
+            <w:tcW w:w="1495" w:type="dxa"/>
+          </w:tcPr>
+          <w:p>
+            <w:pPr>
+              <w:jc w:val="center"/>
+            </w:pPr>
+          </w:p>
+        </w:tc>
+      </w:tr>
+      <w:tr>
+        <w:trPr>
+          <w:trHeight w:val="58"/>
+          <w:jc w:val="center"/>
+        </w:trPr>
+        <w:tc>
+          <w:tcPr>
+            <w:tcW w:w="1946" w:type="dxa"/>
+          </w:tcPr>
+          <w:p>
+            <w:pPr>
+              <w:jc w:val="center"/>
+            </w:pPr>
+            <w:r>
+              <w:t>Proceso A</w:t>
+            </w:r>
+          </w:p>
+        </w:tc>
+        <w:tc>
+          <w:tcPr>
+            <w:tcW w:w="1031" w:type="dxa"/>
+          </w:tcPr>
+          <w:p>
+            <w:pPr>
+              <w:jc w:val="center"/>
+            </w:pPr>
+          </w:p>
+        </w:tc>
+        <w:tc>
+          <w:tcPr>
+            <w:tcW w:w="1418" w:type="dxa"/>
+          </w:tcPr>
+          <w:p>
+            <w:pPr>
+              <w:jc w:val="center"/>
+            </w:pPr>
+            <w:r>
+              <w:t>C/I</w:t>
+            </w:r>
+          </w:p>
+        </w:tc>
+        <w:tc>
+          <w:tcPr>
+            <w:tcW w:w="1559" w:type="dxa"/>
+          </w:tcPr>
+          <w:p>
+            <w:pPr>
+              <w:jc w:val="center"/>
+            </w:pPr>
+            <w:r>
+              <w:t>C</w:t>
+            </w:r>
+          </w:p>
+        </w:tc>
+        <w:tc>
+          <w:tcPr>
+            <w:tcW w:w="1418" w:type="dxa"/>
+          </w:tcPr>
+          <w:p>
+            <w:pPr>
+              <w:jc w:val="center"/>
+            </w:pPr>
+            <w:r>
+              <w:t>R</w:t>
+            </w:r>
+          </w:p>
+        </w:tc>
+        <w:tc>
+          <w:tcPr>
+            <w:tcW w:w="1417" w:type="dxa"/>
+          </w:tcPr>
+          <w:p>
+            <w:pPr>
+              <w:jc w:val="center"/>
+            </w:pPr>
+          </w:p>
+        </w:tc>
+        <w:tc>
+          <w:tcPr>
+            <w:tcW w:w="1495" w:type="dxa"/>
+          </w:tcPr>
+          <w:p>
+            <w:pPr>
+              <w:jc w:val="center"/>
+            </w:pPr>
+          </w:p>
+        </w:tc>
+      </w:tr>
+      <w:tr>
+        <w:trPr>
+          <w:trHeight w:val="58"/>
+          <w:jc w:val="center"/>
+        </w:trPr>
+        <w:tc>
+          <w:tcPr>
+            <w:tcW w:w="1946" w:type="dxa"/>
+          </w:tcPr>
+          <w:p>
+            <w:pPr>
+              <w:jc w:val="center"/>
+            </w:pPr>
+            <w:r>
+              <w:t>Proceso B</w:t>
+            </w:r>
+          </w:p>
+        </w:tc>
+        <w:tc>
+          <w:tcPr>
+            <w:tcW w:w="1031" w:type="dxa"/>
+          </w:tcPr>
+          <w:p>
+            <w:pPr>
+              <w:jc w:val="center"/>
+            </w:pPr>
+          </w:p>
+        </w:tc>
+        <w:tc>
+          <w:tcPr>
+            <w:tcW w:w="1418" w:type="dxa"/>
+          </w:tcPr>
+          <w:p>
+            <w:pPr>
+              <w:jc w:val="center"/>
+            </w:pPr>
+            <w:r>
+              <w:t>C</w:t>
+            </w:r>
+          </w:p>
+        </w:tc>
+        <w:tc>
+          <w:tcPr>
+            <w:tcW w:w="1559" w:type="dxa"/>
+          </w:tcPr>
+          <w:p>
+            <w:pPr>
+              <w:jc w:val="center"/>
+            </w:pPr>
+            <w:r>
+              <w:t>C</w:t>
+            </w:r>
+          </w:p>
+        </w:tc>
+        <w:tc>
+          <w:tcPr>
+            <w:tcW w:w="1418" w:type="dxa"/>
+          </w:tcPr>
+          <w:p>
+            <w:pPr>
+              <w:jc w:val="center"/>
+            </w:pPr>
+            <w:r>
+              <w:t>C</w:t>
+            </w:r>
+          </w:p>
+        </w:tc>
+        <w:tc>
+          <w:tcPr>
+            <w:tcW w:w="1417" w:type="dxa"/>
+          </w:tcPr>
+          <w:p>
+            <w:pPr>
+              <w:jc w:val="center"/>
+            </w:pPr>
+            <w:r>
+              <w:t>R</w:t>
+            </w:r>
+          </w:p>
+        </w:tc>
+        <w:tc>
+          <w:tcPr>
+            <w:tcW w:w="1495" w:type="dxa"/>
+          </w:tcPr>
+          <w:p>
+            <w:pPr>
+              <w:jc w:val="center"/>
+            </w:pPr>
+          </w:p>
+        </w:tc>
+      </w:tr>
+      <w:tr>
+        <w:trPr>
+          <w:trHeight w:val="58"/>
+          <w:jc w:val="center"/>
+        </w:trPr>
+        <w:tc>
+          <w:tcPr>
+            <w:tcW w:w="1946" w:type="dxa"/>
+          </w:tcPr>
+          <w:p>
+            <w:pPr>
+              <w:jc w:val="center"/>
+            </w:pPr>
+            <w:r>
+              <w:t>Proceso C</w:t>
+            </w:r>
+          </w:p>
+        </w:tc>
+        <w:tc>
+          <w:tcPr>
+            <w:tcW w:w="1031" w:type="dxa"/>
+          </w:tcPr>
+          <w:p>
+            <w:pPr>
+              <w:jc w:val="center"/>
+            </w:pPr>
+          </w:p>
+        </w:tc>
+        <w:tc>
+          <w:tcPr>
+            <w:tcW w:w="1418" w:type="dxa"/>
+          </w:tcPr>
+          <w:p>
+            <w:pPr>
+              <w:jc w:val="center"/>
+            </w:pPr>
+            <w:r>
+              <w:t>C</w:t>
+            </w:r>
+          </w:p>
+        </w:tc>
+        <w:tc>
+          <w:tcPr>
+            <w:tcW w:w="1559" w:type="dxa"/>
+          </w:tcPr>
+          <w:p>
+            <w:pPr>
+              <w:jc w:val="center"/>
+            </w:pPr>
+            <w:r>
+              <w:t>C</w:t>
+            </w:r>
+          </w:p>
+        </w:tc>
+        <w:tc>
+          <w:tcPr>
+            <w:tcW w:w="1418" w:type="dxa"/>
+          </w:tcPr>
+          <w:p>
+            <w:pPr>
+              <w:jc w:val="center"/>
+            </w:pPr>
+            <w:r>
+              <w:t>I</w:t>
+            </w:r>
+          </w:p>
+        </w:tc>
+        <w:tc>
+          <w:tcPr>
+            <w:tcW w:w="1417" w:type="dxa"/>
+          </w:tcPr>
+          <w:p>
+            <w:pPr>
+              <w:jc w:val="center"/>
+            </w:pPr>
+            <w:r>
+              <w:t>C</w:t>
+            </w:r>
+          </w:p>
+        </w:tc>
+        <w:tc>
+          <w:tcPr>
+            <w:tcW w:w="1495" w:type="dxa"/>
+          </w:tcPr>
+          <w:p>
+            <w:pPr>
+              <w:jc w:val="center"/>
+            </w:pPr>
+            <w:r>
+              <w:t>R</w:t>
+            </w:r>
+          </w:p>
+        </w:tc>
+      </w:tr>
+      <w:tr>
+        <w:trPr>
+          <w:trHeight w:val="55"/>
+          <w:jc w:val="center"/>
+        </w:trPr>
+        <w:tc>
+          <w:tcPr>
+            <w:tcW w:w="1946" w:type="dxa"/>
+          </w:tcPr>
+          <w:p>
+            <w:pPr>
+              <w:jc w:val="center"/>
+            </w:pPr>
+            <w:r>
+              <w:t>pruebas</w:t>
+            </w:r>
+          </w:p>
+        </w:tc>
+        <w:tc>
+          <w:tcPr>
+            <w:tcW w:w="1031" w:type="dxa"/>
+          </w:tcPr>
+          <w:p>
+            <w:pPr>
+              <w:jc w:val="center"/>
+            </w:pPr>
+            <w:r>
+              <w:t>I</w:t>
+            </w:r>
+          </w:p>
+        </w:tc>
+        <w:tc>
+          <w:tcPr>
+            <w:tcW w:w="1418" w:type="dxa"/>
+          </w:tcPr>
+          <w:p>
+            <w:pPr>
+              <w:jc w:val="center"/>
+            </w:pPr>
+            <w:r>
+              <w:t>A</w:t>
+            </w:r>
+          </w:p>
+        </w:tc>
+        <w:tc>
+          <w:tcPr>
+            <w:tcW w:w="1559" w:type="dxa"/>
+          </w:tcPr>
+          <w:p>
+            <w:pPr>
+              <w:jc w:val="center"/>
+            </w:pPr>
+            <w:r>
+              <w:t>R</w:t>
+            </w:r>
+          </w:p>
+        </w:tc>
+        <w:tc>
+          <w:tcPr>
+            <w:tcW w:w="1418" w:type="dxa"/>
+          </w:tcPr>
+          <w:p>
+            <w:pPr>
+              <w:jc w:val="center"/>
+            </w:pPr>
+            <w:r>
+              <w:t>C</w:t>
+            </w:r>
+          </w:p>
+        </w:tc>
+        <w:tc>
+          <w:tcPr>
+            <w:tcW w:w="1417" w:type="dxa"/>
+          </w:tcPr>
+          <w:p>
+            <w:pPr>
+              <w:jc w:val="center"/>
+            </w:pPr>
+            <w:r>
+              <w:t>C</w:t>
+            </w:r>
+          </w:p>
+        </w:tc>
+        <w:tc>
+          <w:tcPr>
+            <w:tcW w:w="1495" w:type="dxa"/>
+          </w:tcPr>
+          <w:p>
+            <w:pPr>
+              <w:jc w:val="center"/>
+            </w:pPr>
+            <w:r>
+              <w:t>C</w:t>
+            </w:r>
+          </w:p>
+        </w:tc>
+      </w:tr>
+      <w:tr>
+        <w:trPr>
+          <w:trHeight w:val="58"/>
+          <w:jc w:val="center"/>
+        </w:trPr>
+        <w:tc>
+          <w:tcPr>
+            <w:tcW w:w="1946" w:type="dxa"/>
+          </w:tcPr>
+          <w:p>
+            <w:pPr>
+              <w:jc w:val="center"/>
+            </w:pPr>
+            <w:r>
+              <w:t>formación</w:t>
+            </w:r>
+          </w:p>
+        </w:tc>
+        <w:tc>
+          <w:tcPr>
+            <w:tcW w:w="1031" w:type="dxa"/>
+          </w:tcPr>
+          <w:p>
+            <w:pPr>
+              <w:jc w:val="center"/>
+            </w:pPr>
+            <w:r>
+              <w:t>I</w:t>
+            </w:r>
+          </w:p>
+        </w:tc>
+        <w:tc>
+          <w:tcPr>
+            <w:tcW w:w="1418" w:type="dxa"/>
+          </w:tcPr>
+          <w:p>
+            <w:pPr>
+              <w:jc w:val="center"/>
+            </w:pPr>
+            <w:r>
+              <w:t>A/R</w:t>
+            </w:r>
+          </w:p>
+        </w:tc>
+        <w:tc>
+          <w:tcPr>
+            <w:tcW w:w="1559" w:type="dxa"/>
+          </w:tcPr>
+          <w:p>
+            <w:pPr>
+              <w:jc w:val="center"/>
+            </w:pPr>
+            <w:r>
+              <w:t>A</w:t>
+            </w:r>
+          </w:p>
+        </w:tc>
+        <w:tc>
+          <w:tcPr>
+            <w:tcW w:w="1418" w:type="dxa"/>
+          </w:tcPr>
+          <w:p>
+            <w:pPr>
+              <w:jc w:val="center"/>
+            </w:pPr>
+            <w:r>
+              <w:t>C</w:t>
+            </w:r>
+          </w:p>
+        </w:tc>
+        <w:tc>
+          <w:tcPr>
+            <w:tcW w:w="1417" w:type="dxa"/>
+          </w:tcPr>
+          <w:p>
+            <w:pPr>
+              <w:jc w:val="center"/>
+            </w:pPr>
+            <w:r>
+              <w:t>C</w:t>
+            </w:r>
+          </w:p>
+        </w:tc>
+        <w:tc>
+          <w:tcPr>
+            <w:tcW w:w="1495" w:type="dxa"/>
+          </w:tcPr>
+          <w:p>
+            <w:pPr>
+              <w:jc w:val="center"/>
+            </w:pPr>
+            <w:r>
+              <w:t>C</w:t>
+            </w:r>
+          </w:p>
+        </w:tc>
+      </w:tr>
+      <w:tr>
+        <w:trPr>
+          <w:trHeight w:val="58"/>
+          <w:jc w:val="center"/>
+        </w:trPr>
+        <w:tc>
+          <w:tcPr>
+            <w:tcW w:w="1946" w:type="dxa"/>
+          </w:tcPr>
+          <w:p>
+            <w:pPr>
+              <w:jc w:val="center"/>
+            </w:pPr>
+            <w:r>
+              <w:t>Relación clientes</w:t>
+            </w:r>
+          </w:p>
+        </w:tc>
+        <w:tc>
+          <w:tcPr>
+            <w:tcW w:w="1031" w:type="dxa"/>
+          </w:tcPr>
+          <w:p>
+            <w:pPr>
+              <w:jc w:val="center"/>
+            </w:pPr>
+            <w:r>
+              <w:t>R</w:t>
+            </w:r>
+          </w:p>
+        </w:tc>
+        <w:tc>
+          <w:tcPr>
+            <w:tcW w:w="1418" w:type="dxa"/>
+          </w:tcPr>
+          <w:p>
+            <w:pPr>
+              <w:jc w:val="center"/>
+            </w:pPr>
+            <w:r>
+              <w:t>C</w:t>
+            </w:r>
+          </w:p>
+        </w:tc>
+        <w:tc>
+          <w:tcPr>
+            <w:tcW w:w="1559" w:type="dxa"/>
+          </w:tcPr>
+          <w:p>
+            <w:pPr>
+              <w:jc w:val="center"/>
+            </w:pPr>
+            <w:r>
+              <w:t>C</w:t>
+            </w:r>
+          </w:p>
+        </w:tc>
+        <w:tc>
+          <w:tcPr>
+            <w:tcW w:w="1418" w:type="dxa"/>
+          </w:tcPr>
+          <w:p>
+            <w:pPr>
+              <w:jc w:val="center"/>
+            </w:pPr>
+          </w:p>
+        </w:tc>
+        <w:tc>
+          <w:tcPr>
+            <w:tcW w:w="1417" w:type="dxa"/>
+          </w:tcPr>
+          <w:p>
+            <w:pPr>
+              <w:jc w:val="center"/>
+            </w:pPr>
+          </w:p>
+        </w:tc>
+        <w:tc>
+          <w:tcPr>
+            <w:tcW w:w="1495" w:type="dxa"/>
+          </w:tcPr>
+          <w:p>
+            <w:pPr>
+              <w:jc w:val="center"/>
+            </w:pPr>
+          </w:p>
+        </w:tc>
+      </w:tr>
+    </w:tbl>
+    <w:p/>
+    <w:p/>
+    <w:p>
+      <w:pPr>
+        <w:rPr>
+          <w:color w:val="252525"/>
+          <w:sz w:val="21"/>
+          <w:szCs w:val="21"/>
+          <w:shd w:val="clear" w:color="auto" w:fill="FFFFFF"/>
+        </w:rPr>
+      </w:pPr>
+      <w:r>
+        <w:rPr>
+          <w:color w:val="252525"/>
+          <w:sz w:val="21"/>
+          <w:szCs w:val="21"/>
+          <w:shd w:val="clear" w:color="auto" w:fill="FFFFFF"/>
+        </w:rPr>
+        <w:t>A cada tarea, actividad o grupo de tareas se le asigna uno de los roles RACI</w:t>
+      </w:r>
+    </w:p>
+    <w:tbl>
+      <w:tblPr>
+        <w:tblW w:w="0" w:type="auto"/>
+        <w:tblBorders>
+          <w:top w:val="single" w:sz="6" w:space="0" w:color="AAAAAA"/>
+          <w:left w:val="single" w:sz="6" w:space="0" w:color="AAAAAA"/>
+          <w:bottom w:val="single" w:sz="6" w:space="0" w:color="AAAAAA"/>
+          <w:right w:val="single" w:sz="6" w:space="0" w:color="AAAAAA"/>
+        </w:tblBorders>
+        <w:shd w:val="clear" w:color="auto" w:fill="F9F9F9"/>
+        <w:tblCellMar>
+          <w:top w:w="15" w:type="dxa"/>
+          <w:left w:w="15" w:type="dxa"/>
+          <w:bottom w:w="15" w:type="dxa"/>
+          <w:right w:w="15" w:type="dxa"/>
+        </w:tblCellMar>
+        <w:tblLook w:val="04A0" w:firstRow="1" w:lastRow="0" w:firstColumn="1" w:lastColumn="0" w:noHBand="0" w:noVBand="1"/>
+      </w:tblPr>
+      <w:tblGrid>
+        <w:gridCol w:w="344"/>
+        <w:gridCol w:w="1348"/>
+        <w:gridCol w:w="1709"/>
+        <w:gridCol w:w="5087"/>
+      </w:tblGrid>
+      <w:tr>
+        <w:tc>
+          <w:tcPr>
+            <w:tcW w:w="0" w:type="auto"/>
+            <w:tcBorders>
+              <w:top w:val="single" w:sz="6" w:space="0" w:color="AAAAAA"/>
+              <w:left w:val="single" w:sz="6" w:space="0" w:color="AAAAAA"/>
+              <w:bottom w:val="single" w:sz="6" w:space="0" w:color="AAAAAA"/>
+              <w:right w:val="single" w:sz="6" w:space="0" w:color="AAAAAA"/>
+            </w:tcBorders>
+            <w:shd w:val="clear" w:color="auto" w:fill="F9F9F9"/>
+            <w:tcMar>
+              <w:top w:w="48" w:type="dxa"/>
+              <w:left w:w="96" w:type="dxa"/>
+              <w:bottom w:w="48" w:type="dxa"/>
+              <w:right w:w="96" w:type="dxa"/>
+            </w:tcMar>
+            <w:vAlign w:val="center"/>
+            <w:hideMark/>
+          </w:tcPr>
+          <w:p>
+            <w:pPr>
+              <w:spacing w:before="240" w:after="240" w:line="240" w:lineRule="auto"/>
+              <w:rPr>
+                <w:rFonts w:eastAsia="Times New Roman"/>
+                <w:sz w:val="21"/>
+                <w:szCs w:val="21"/>
+              </w:rPr>
+            </w:pPr>
+            <w:r>
+              <w:rPr>
+                <w:rFonts w:eastAsia="Times New Roman"/>
+                <w:b/>
+                <w:bCs/>
+                <w:sz w:val="21"/>
+                <w:szCs w:val="21"/>
+              </w:rPr>
+              <w:t>R</w:t>
+            </w:r>
+          </w:p>
+        </w:tc>
+        <w:tc>
+          <w:tcPr>
+            <w:tcW w:w="0" w:type="auto"/>
+            <w:tcBorders>
+              <w:top w:val="single" w:sz="6" w:space="0" w:color="AAAAAA"/>
+              <w:left w:val="single" w:sz="6" w:space="0" w:color="AAAAAA"/>
+              <w:bottom w:val="single" w:sz="6" w:space="0" w:color="AAAAAA"/>
+              <w:right w:val="single" w:sz="6" w:space="0" w:color="AAAAAA"/>
+            </w:tcBorders>
+            <w:shd w:val="clear" w:color="auto" w:fill="F9F9F9"/>
+            <w:tcMar>
+              <w:top w:w="48" w:type="dxa"/>
+              <w:left w:w="96" w:type="dxa"/>
+              <w:bottom w:w="48" w:type="dxa"/>
+              <w:right w:w="96" w:type="dxa"/>
+            </w:tcMar>
+            <w:vAlign w:val="center"/>
+            <w:hideMark/>
+          </w:tcPr>
+          <w:p>
+            <w:pPr>
+              <w:spacing w:before="240" w:after="240" w:line="240" w:lineRule="auto"/>
+              <w:rPr>
+                <w:rFonts w:eastAsia="Times New Roman"/>
+                <w:sz w:val="21"/>
+                <w:szCs w:val="21"/>
+              </w:rPr>
+            </w:pPr>
+            <w:proofErr w:type="spellStart"/>
+            <w:r>
+              <w:rPr>
+                <w:rFonts w:eastAsia="Times New Roman"/>
+                <w:i/>
+                <w:iCs/>
+                <w:sz w:val="21"/>
+                <w:szCs w:val="21"/>
+              </w:rPr>
+              <w:t>Responsible</w:t>
+            </w:r>
+            <w:proofErr w:type="spellEnd"/>
+          </w:p>
+        </w:tc>
+        <w:tc>
+          <w:tcPr>
+            <w:tcW w:w="0" w:type="auto"/>
+            <w:tcBorders>
+              <w:top w:val="single" w:sz="6" w:space="0" w:color="AAAAAA"/>
+              <w:left w:val="single" w:sz="6" w:space="0" w:color="AAAAAA"/>
+              <w:bottom w:val="single" w:sz="6" w:space="0" w:color="AAAAAA"/>
+              <w:right w:val="single" w:sz="6" w:space="0" w:color="AAAAAA"/>
+            </w:tcBorders>
+            <w:shd w:val="clear" w:color="auto" w:fill="F9F9F9"/>
+            <w:tcMar>
+              <w:top w:w="48" w:type="dxa"/>
+              <w:left w:w="96" w:type="dxa"/>
+              <w:bottom w:w="48" w:type="dxa"/>
+              <w:right w:w="96" w:type="dxa"/>
+            </w:tcMar>
+            <w:vAlign w:val="center"/>
+            <w:hideMark/>
+          </w:tcPr>
+          <w:p>
+            <w:pPr>
+              <w:spacing w:before="240" w:after="240" w:line="240" w:lineRule="auto"/>
+              <w:rPr>
+                <w:rFonts w:eastAsia="Times New Roman"/>
+                <w:sz w:val="21"/>
+                <w:szCs w:val="21"/>
+              </w:rPr>
+            </w:pPr>
+            <w:r>
+              <w:rPr>
+                <w:rFonts w:eastAsia="Times New Roman"/>
+                <w:sz w:val="21"/>
+                <w:szCs w:val="21"/>
+              </w:rPr>
+              <w:t>Responsable</w:t>
+            </w:r>
+          </w:p>
+        </w:tc>
+        <w:tc>
+          <w:tcPr>
+            <w:tcW w:w="0" w:type="auto"/>
+            <w:tcBorders>
+              <w:top w:val="single" w:sz="6" w:space="0" w:color="AAAAAA"/>
+              <w:left w:val="single" w:sz="6" w:space="0" w:color="AAAAAA"/>
+              <w:bottom w:val="single" w:sz="6" w:space="0" w:color="AAAAAA"/>
+              <w:right w:val="single" w:sz="6" w:space="0" w:color="AAAAAA"/>
+            </w:tcBorders>
+            <w:shd w:val="clear" w:color="auto" w:fill="F9F9F9"/>
+            <w:tcMar>
+              <w:top w:w="48" w:type="dxa"/>
+              <w:left w:w="96" w:type="dxa"/>
+              <w:bottom w:w="48" w:type="dxa"/>
+              <w:right w:w="96" w:type="dxa"/>
+            </w:tcMar>
+            <w:vAlign w:val="center"/>
+            <w:hideMark/>
+          </w:tcPr>
+          <w:p>
+            <w:pPr>
+              <w:spacing w:before="240" w:after="240" w:line="240" w:lineRule="auto"/>
+              <w:rPr>
+                <w:rFonts w:eastAsia="Times New Roman"/>
+                <w:sz w:val="21"/>
+                <w:szCs w:val="21"/>
+              </w:rPr>
+            </w:pPr>
+            <w:r>
+              <w:rPr>
+                <w:rFonts w:eastAsia="Times New Roman"/>
+                <w:sz w:val="21"/>
+                <w:szCs w:val="21"/>
+              </w:rPr>
+              <w:t>Este rol corresponde a quien efectivamente realiza la tarea. Lo más habitual es que exista sólo un encargado (R) por cada tarea; si existe más de uno, entonces el trabajo debería ser subdividido a un nivel más bajo, usando para ello las matrices RASCI.</w:t>
+            </w:r>
+          </w:p>
+        </w:tc>
+      </w:tr>
+      <w:tr>
+        <w:tc>
+          <w:tcPr>
+            <w:tcW w:w="0" w:type="auto"/>
+            <w:tcBorders>
+              <w:top w:val="single" w:sz="6" w:space="0" w:color="AAAAAA"/>
+              <w:left w:val="single" w:sz="6" w:space="0" w:color="AAAAAA"/>
+              <w:bottom w:val="single" w:sz="6" w:space="0" w:color="AAAAAA"/>
+              <w:right w:val="single" w:sz="6" w:space="0" w:color="AAAAAA"/>
+            </w:tcBorders>
+            <w:shd w:val="clear" w:color="auto" w:fill="F9F9F9"/>
+            <w:tcMar>
+              <w:top w:w="48" w:type="dxa"/>
+              <w:left w:w="96" w:type="dxa"/>
+              <w:bottom w:w="48" w:type="dxa"/>
+              <w:right w:w="96" w:type="dxa"/>
+            </w:tcMar>
+            <w:vAlign w:val="center"/>
+            <w:hideMark/>
+          </w:tcPr>
+          <w:p>
+            <w:pPr>
+              <w:spacing w:before="240" w:after="240" w:line="240" w:lineRule="auto"/>
+              <w:rPr>
+                <w:rFonts w:eastAsia="Times New Roman"/>
+                <w:sz w:val="21"/>
+                <w:szCs w:val="21"/>
+              </w:rPr>
+            </w:pPr>
+            <w:r>
+              <w:rPr>
+                <w:rFonts w:eastAsia="Times New Roman"/>
+                <w:b/>
+                <w:bCs/>
+                <w:sz w:val="21"/>
+                <w:szCs w:val="21"/>
+              </w:rPr>
+              <w:t>A</w:t>
+            </w:r>
+          </w:p>
+        </w:tc>
+        <w:tc>
+          <w:tcPr>
+            <w:tcW w:w="0" w:type="auto"/>
+            <w:tcBorders>
+              <w:top w:val="single" w:sz="6" w:space="0" w:color="AAAAAA"/>
+              <w:left w:val="single" w:sz="6" w:space="0" w:color="AAAAAA"/>
+              <w:bottom w:val="single" w:sz="6" w:space="0" w:color="AAAAAA"/>
+              <w:right w:val="single" w:sz="6" w:space="0" w:color="AAAAAA"/>
+            </w:tcBorders>
+            <w:shd w:val="clear" w:color="auto" w:fill="F9F9F9"/>
+            <w:tcMar>
+              <w:top w:w="48" w:type="dxa"/>
+              <w:left w:w="96" w:type="dxa"/>
+              <w:bottom w:w="48" w:type="dxa"/>
+              <w:right w:w="96" w:type="dxa"/>
+            </w:tcMar>
+            <w:vAlign w:val="center"/>
+            <w:hideMark/>
+          </w:tcPr>
+          <w:p>
+            <w:pPr>
+              <w:spacing w:before="240" w:after="240" w:line="240" w:lineRule="auto"/>
+              <w:rPr>
+                <w:rFonts w:eastAsia="Times New Roman"/>
+                <w:sz w:val="21"/>
+                <w:szCs w:val="21"/>
+              </w:rPr>
+            </w:pPr>
+            <w:proofErr w:type="spellStart"/>
+            <w:r>
+              <w:rPr>
+                <w:rFonts w:eastAsia="Times New Roman"/>
+                <w:i/>
+                <w:iCs/>
+                <w:sz w:val="21"/>
+                <w:szCs w:val="21"/>
+              </w:rPr>
+              <w:t>Accountable</w:t>
+            </w:r>
+            <w:proofErr w:type="spellEnd"/>
+          </w:p>
+        </w:tc>
+        <w:tc>
+          <w:tcPr>
+            <w:tcW w:w="0" w:type="auto"/>
+            <w:tcBorders>
+              <w:top w:val="single" w:sz="6" w:space="0" w:color="AAAAAA"/>
+              <w:left w:val="single" w:sz="6" w:space="0" w:color="AAAAAA"/>
+              <w:bottom w:val="single" w:sz="6" w:space="0" w:color="AAAAAA"/>
+              <w:right w:val="single" w:sz="6" w:space="0" w:color="AAAAAA"/>
+            </w:tcBorders>
+            <w:shd w:val="clear" w:color="auto" w:fill="F9F9F9"/>
+            <w:tcMar>
+              <w:top w:w="48" w:type="dxa"/>
+              <w:left w:w="96" w:type="dxa"/>
+              <w:bottom w:w="48" w:type="dxa"/>
+              <w:right w:w="96" w:type="dxa"/>
+            </w:tcMar>
+            <w:vAlign w:val="center"/>
+            <w:hideMark/>
+          </w:tcPr>
+          <w:p>
+            <w:pPr>
+              <w:spacing w:before="240" w:after="240" w:line="240" w:lineRule="auto"/>
+              <w:rPr>
+                <w:rFonts w:eastAsia="Times New Roman"/>
+                <w:sz w:val="21"/>
+                <w:szCs w:val="21"/>
+              </w:rPr>
+            </w:pPr>
+            <w:r>
+              <w:rPr>
+                <w:rFonts w:eastAsia="Times New Roman"/>
+                <w:sz w:val="21"/>
+                <w:szCs w:val="21"/>
+              </w:rPr>
+              <w:t>Autoridad (sobre el responsable)</w:t>
+            </w:r>
+          </w:p>
+        </w:tc>
+        <w:tc>
+          <w:tcPr>
+            <w:tcW w:w="0" w:type="auto"/>
+            <w:tcBorders>
+              <w:top w:val="single" w:sz="6" w:space="0" w:color="AAAAAA"/>
+              <w:left w:val="single" w:sz="6" w:space="0" w:color="AAAAAA"/>
+              <w:bottom w:val="single" w:sz="6" w:space="0" w:color="AAAAAA"/>
+              <w:right w:val="single" w:sz="6" w:space="0" w:color="AAAAAA"/>
+            </w:tcBorders>
+            <w:shd w:val="clear" w:color="auto" w:fill="F9F9F9"/>
+            <w:tcMar>
+              <w:top w:w="48" w:type="dxa"/>
+              <w:left w:w="96" w:type="dxa"/>
+              <w:bottom w:w="48" w:type="dxa"/>
+              <w:right w:w="96" w:type="dxa"/>
+            </w:tcMar>
+            <w:vAlign w:val="center"/>
+            <w:hideMark/>
+          </w:tcPr>
+          <w:p>
+            <w:pPr>
+              <w:spacing w:before="240" w:after="240" w:line="240" w:lineRule="auto"/>
+              <w:rPr>
+                <w:rFonts w:eastAsia="Times New Roman"/>
+                <w:sz w:val="21"/>
+                <w:szCs w:val="21"/>
+              </w:rPr>
+            </w:pPr>
+            <w:r>
+              <w:rPr>
+                <w:rFonts w:eastAsia="Times New Roman"/>
+                <w:sz w:val="21"/>
+                <w:szCs w:val="21"/>
+              </w:rPr>
+              <w:t>Este rol se responsabiliza de que la tarea se realice y es el que debe rendir cuentas sobre su ejecución. Sólo puede existir una persona que deba rendir cuentas (A) de que la tarea sea ejecutada por su responsable (R).</w:t>
+            </w:r>
+          </w:p>
+        </w:tc>
+      </w:tr>
+      <w:tr>
+        <w:tc>
+          <w:tcPr>
+            <w:tcW w:w="0" w:type="auto"/>
+            <w:tcBorders>
+              <w:top w:val="single" w:sz="6" w:space="0" w:color="AAAAAA"/>
+              <w:left w:val="single" w:sz="6" w:space="0" w:color="AAAAAA"/>
+              <w:bottom w:val="single" w:sz="6" w:space="0" w:color="AAAAAA"/>
+              <w:right w:val="single" w:sz="6" w:space="0" w:color="AAAAAA"/>
+            </w:tcBorders>
+            <w:shd w:val="clear" w:color="auto" w:fill="F9F9F9"/>
+            <w:tcMar>
+              <w:top w:w="48" w:type="dxa"/>
+              <w:left w:w="96" w:type="dxa"/>
+              <w:bottom w:w="48" w:type="dxa"/>
+              <w:right w:w="96" w:type="dxa"/>
+            </w:tcMar>
+            <w:vAlign w:val="center"/>
+            <w:hideMark/>
+          </w:tcPr>
+          <w:p>
+            <w:pPr>
+              <w:spacing w:before="240" w:after="240" w:line="240" w:lineRule="auto"/>
+              <w:rPr>
+                <w:rFonts w:eastAsia="Times New Roman"/>
+                <w:sz w:val="21"/>
+                <w:szCs w:val="21"/>
+              </w:rPr>
+            </w:pPr>
+            <w:r>
+              <w:rPr>
+                <w:rFonts w:eastAsia="Times New Roman"/>
+                <w:b/>
+                <w:bCs/>
+                <w:sz w:val="21"/>
+                <w:szCs w:val="21"/>
+              </w:rPr>
+              <w:lastRenderedPageBreak/>
+              <w:t>C</w:t>
+            </w:r>
+          </w:p>
+        </w:tc>
+        <w:tc>
+          <w:tcPr>
+            <w:tcW w:w="0" w:type="auto"/>
+            <w:tcBorders>
+              <w:top w:val="single" w:sz="6" w:space="0" w:color="AAAAAA"/>
+              <w:left w:val="single" w:sz="6" w:space="0" w:color="AAAAAA"/>
+              <w:bottom w:val="single" w:sz="6" w:space="0" w:color="AAAAAA"/>
+              <w:right w:val="single" w:sz="6" w:space="0" w:color="AAAAAA"/>
+            </w:tcBorders>
+            <w:shd w:val="clear" w:color="auto" w:fill="F9F9F9"/>
+            <w:tcMar>
+              <w:top w:w="48" w:type="dxa"/>
+              <w:left w:w="96" w:type="dxa"/>
+              <w:bottom w:w="48" w:type="dxa"/>
+              <w:right w:w="96" w:type="dxa"/>
+            </w:tcMar>
+            <w:vAlign w:val="center"/>
+            <w:hideMark/>
+          </w:tcPr>
+          <w:p>
+            <w:pPr>
+              <w:spacing w:before="240" w:after="240" w:line="240" w:lineRule="auto"/>
+              <w:rPr>
+                <w:rFonts w:eastAsia="Times New Roman"/>
+                <w:sz w:val="21"/>
+                <w:szCs w:val="21"/>
+              </w:rPr>
+            </w:pPr>
+            <w:proofErr w:type="spellStart"/>
+            <w:r>
+              <w:rPr>
+                <w:rFonts w:eastAsia="Times New Roman"/>
+                <w:i/>
+                <w:iCs/>
+                <w:sz w:val="21"/>
+                <w:szCs w:val="21"/>
+              </w:rPr>
+              <w:t>Consulted</w:t>
+            </w:r>
+            <w:proofErr w:type="spellEnd"/>
+          </w:p>
+        </w:tc>
+        <w:tc>
+          <w:tcPr>
+            <w:tcW w:w="0" w:type="auto"/>
+            <w:tcBorders>
+              <w:top w:val="single" w:sz="6" w:space="0" w:color="AAAAAA"/>
+              <w:left w:val="single" w:sz="6" w:space="0" w:color="AAAAAA"/>
+              <w:bottom w:val="single" w:sz="6" w:space="0" w:color="AAAAAA"/>
+              <w:right w:val="single" w:sz="6" w:space="0" w:color="AAAAAA"/>
+            </w:tcBorders>
+            <w:shd w:val="clear" w:color="auto" w:fill="F9F9F9"/>
+            <w:tcMar>
+              <w:top w:w="48" w:type="dxa"/>
+              <w:left w:w="96" w:type="dxa"/>
+              <w:bottom w:w="48" w:type="dxa"/>
+              <w:right w:w="96" w:type="dxa"/>
+            </w:tcMar>
+            <w:vAlign w:val="center"/>
+            <w:hideMark/>
+          </w:tcPr>
+          <w:p>
+            <w:pPr>
+              <w:spacing w:before="240" w:after="240" w:line="240" w:lineRule="auto"/>
+              <w:rPr>
+                <w:rFonts w:eastAsia="Times New Roman"/>
+                <w:sz w:val="21"/>
+                <w:szCs w:val="21"/>
+              </w:rPr>
+            </w:pPr>
+            <w:r>
+              <w:rPr>
+                <w:rFonts w:eastAsia="Times New Roman"/>
+                <w:sz w:val="21"/>
+                <w:szCs w:val="21"/>
+              </w:rPr>
+              <w:t>Consultado</w:t>
+            </w:r>
+          </w:p>
+        </w:tc>
+        <w:tc>
+          <w:tcPr>
+            <w:tcW w:w="0" w:type="auto"/>
+            <w:tcBorders>
+              <w:top w:val="single" w:sz="6" w:space="0" w:color="AAAAAA"/>
+              <w:left w:val="single" w:sz="6" w:space="0" w:color="AAAAAA"/>
+              <w:bottom w:val="single" w:sz="6" w:space="0" w:color="AAAAAA"/>
+              <w:right w:val="single" w:sz="6" w:space="0" w:color="AAAAAA"/>
+            </w:tcBorders>
+            <w:shd w:val="clear" w:color="auto" w:fill="F9F9F9"/>
+            <w:tcMar>
+              <w:top w:w="48" w:type="dxa"/>
+              <w:left w:w="96" w:type="dxa"/>
+              <w:bottom w:w="48" w:type="dxa"/>
+              <w:right w:w="96" w:type="dxa"/>
+            </w:tcMar>
+            <w:vAlign w:val="center"/>
+            <w:hideMark/>
+          </w:tcPr>
+          <w:p>
+            <w:pPr>
+              <w:spacing w:before="240" w:after="240" w:line="240" w:lineRule="auto"/>
+              <w:rPr>
+                <w:rFonts w:eastAsia="Times New Roman"/>
+                <w:sz w:val="21"/>
+                <w:szCs w:val="21"/>
+              </w:rPr>
+            </w:pPr>
+            <w:r>
+              <w:rPr>
+                <w:rFonts w:eastAsia="Times New Roman"/>
+                <w:sz w:val="21"/>
+                <w:szCs w:val="21"/>
+              </w:rPr>
+              <w:t>Este rol posee alguna información o capacidad necesaria para realizar la tarea.</w:t>
+            </w:r>
+          </w:p>
+        </w:tc>
+      </w:tr>
+      <w:tr>
+        <w:tc>
+          <w:tcPr>
+            <w:tcW w:w="0" w:type="auto"/>
+            <w:tcBorders>
+              <w:top w:val="single" w:sz="6" w:space="0" w:color="AAAAAA"/>
+              <w:left w:val="single" w:sz="6" w:space="0" w:color="AAAAAA"/>
+              <w:bottom w:val="single" w:sz="6" w:space="0" w:color="AAAAAA"/>
+              <w:right w:val="single" w:sz="6" w:space="0" w:color="AAAAAA"/>
+            </w:tcBorders>
+            <w:shd w:val="clear" w:color="auto" w:fill="F9F9F9"/>
+            <w:tcMar>
+              <w:top w:w="48" w:type="dxa"/>
+              <w:left w:w="96" w:type="dxa"/>
+              <w:bottom w:w="48" w:type="dxa"/>
+              <w:right w:w="96" w:type="dxa"/>
+            </w:tcMar>
+            <w:vAlign w:val="center"/>
+            <w:hideMark/>
+          </w:tcPr>
+          <w:p>
+            <w:pPr>
+              <w:spacing w:before="240" w:after="240" w:line="240" w:lineRule="auto"/>
+              <w:rPr>
+                <w:rFonts w:eastAsia="Times New Roman"/>
+                <w:sz w:val="21"/>
+                <w:szCs w:val="21"/>
+              </w:rPr>
+            </w:pPr>
+            <w:r>
+              <w:rPr>
+                <w:rFonts w:eastAsia="Times New Roman"/>
+                <w:b/>
+                <w:bCs/>
+                <w:sz w:val="21"/>
+                <w:szCs w:val="21"/>
+              </w:rPr>
+              <w:t>I</w:t>
+            </w:r>
+          </w:p>
+        </w:tc>
+        <w:tc>
+          <w:tcPr>
+            <w:tcW w:w="0" w:type="auto"/>
+            <w:tcBorders>
+              <w:top w:val="single" w:sz="6" w:space="0" w:color="AAAAAA"/>
+              <w:left w:val="single" w:sz="6" w:space="0" w:color="AAAAAA"/>
+              <w:bottom w:val="single" w:sz="6" w:space="0" w:color="AAAAAA"/>
+              <w:right w:val="single" w:sz="6" w:space="0" w:color="AAAAAA"/>
+            </w:tcBorders>
+            <w:shd w:val="clear" w:color="auto" w:fill="F9F9F9"/>
+            <w:tcMar>
+              <w:top w:w="48" w:type="dxa"/>
+              <w:left w:w="96" w:type="dxa"/>
+              <w:bottom w:w="48" w:type="dxa"/>
+              <w:right w:w="96" w:type="dxa"/>
+            </w:tcMar>
+            <w:vAlign w:val="center"/>
+            <w:hideMark/>
+          </w:tcPr>
+          <w:p>
+            <w:pPr>
+              <w:spacing w:before="240" w:after="240" w:line="240" w:lineRule="auto"/>
+              <w:rPr>
+                <w:rFonts w:eastAsia="Times New Roman"/>
+                <w:sz w:val="21"/>
+                <w:szCs w:val="21"/>
+              </w:rPr>
+            </w:pPr>
+            <w:proofErr w:type="spellStart"/>
+            <w:r>
+              <w:rPr>
+                <w:rFonts w:eastAsia="Times New Roman"/>
+                <w:i/>
+                <w:iCs/>
+                <w:sz w:val="21"/>
+                <w:szCs w:val="21"/>
+              </w:rPr>
+              <w:t>Informed</w:t>
+            </w:r>
+            <w:proofErr w:type="spellEnd"/>
+          </w:p>
+        </w:tc>
+        <w:tc>
+          <w:tcPr>
+            <w:tcW w:w="0" w:type="auto"/>
+            <w:tcBorders>
+              <w:top w:val="single" w:sz="6" w:space="0" w:color="AAAAAA"/>
+              <w:left w:val="single" w:sz="6" w:space="0" w:color="AAAAAA"/>
+              <w:bottom w:val="single" w:sz="6" w:space="0" w:color="AAAAAA"/>
+              <w:right w:val="single" w:sz="6" w:space="0" w:color="AAAAAA"/>
+            </w:tcBorders>
+            <w:shd w:val="clear" w:color="auto" w:fill="F9F9F9"/>
+            <w:tcMar>
+              <w:top w:w="48" w:type="dxa"/>
+              <w:left w:w="96" w:type="dxa"/>
+              <w:bottom w:w="48" w:type="dxa"/>
+              <w:right w:w="96" w:type="dxa"/>
+            </w:tcMar>
+            <w:vAlign w:val="center"/>
+            <w:hideMark/>
+          </w:tcPr>
+          <w:p>
+            <w:pPr>
+              <w:spacing w:before="240" w:after="240" w:line="240" w:lineRule="auto"/>
+              <w:rPr>
+                <w:rFonts w:eastAsia="Times New Roman"/>
+                <w:sz w:val="21"/>
+                <w:szCs w:val="21"/>
+              </w:rPr>
+            </w:pPr>
+            <w:r>
+              <w:rPr>
+                <w:rFonts w:eastAsia="Times New Roman"/>
+                <w:sz w:val="21"/>
+                <w:szCs w:val="21"/>
+              </w:rPr>
+              <w:t>Informado</w:t>
+            </w:r>
+          </w:p>
+        </w:tc>
+        <w:tc>
+          <w:tcPr>
+            <w:tcW w:w="0" w:type="auto"/>
+            <w:tcBorders>
+              <w:top w:val="single" w:sz="6" w:space="0" w:color="AAAAAA"/>
+              <w:left w:val="single" w:sz="6" w:space="0" w:color="AAAAAA"/>
+              <w:bottom w:val="single" w:sz="6" w:space="0" w:color="AAAAAA"/>
+              <w:right w:val="single" w:sz="6" w:space="0" w:color="AAAAAA"/>
+            </w:tcBorders>
+            <w:shd w:val="clear" w:color="auto" w:fill="F9F9F9"/>
+            <w:tcMar>
+              <w:top w:w="48" w:type="dxa"/>
+              <w:left w:w="96" w:type="dxa"/>
+              <w:bottom w:w="48" w:type="dxa"/>
+              <w:right w:w="96" w:type="dxa"/>
+            </w:tcMar>
+            <w:vAlign w:val="center"/>
+            <w:hideMark/>
+          </w:tcPr>
+          <w:p>
+            <w:pPr>
+              <w:spacing w:before="240" w:after="240" w:line="240" w:lineRule="auto"/>
+              <w:rPr>
+                <w:rFonts w:eastAsia="Times New Roman"/>
+                <w:sz w:val="21"/>
+                <w:szCs w:val="21"/>
+              </w:rPr>
+            </w:pPr>
+            <w:r>
+              <w:rPr>
+                <w:rFonts w:eastAsia="Times New Roman"/>
+                <w:sz w:val="21"/>
+                <w:szCs w:val="21"/>
+              </w:rPr>
+              <w:t>Este rol debe ser informado sobre el avance y los resultados de la ejecución de la tarea. A diferencia del consultado (C), la comunicación es unidireccional.</w:t>
+            </w:r>
+          </w:p>
+        </w:tc>
+      </w:tr>
+    </w:tbl>
+    <w:p/>
+    <w:p/>
     <w:p>
       <w:pPr>
         <w:pStyle w:val="Ttulo3"/>
@@ -20178,6 +22216,18 @@
       <w:pPr>
         <w:jc w:val="both"/>
       </w:pPr>
+      <w:bookmarkStart w:id="44" w:name="_GoBack"/>
+      <w:bookmarkEnd w:id="44"/>
+    </w:p>
+    <w:p>
+      <w:pPr>
+        <w:jc w:val="both"/>
+      </w:pPr>
+    </w:p>
+    <w:p>
+      <w:pPr>
+        <w:jc w:val="both"/>
+      </w:pPr>
     </w:p>
     <w:p>
       <w:pPr>
@@ -20188,11 +22238,11 @@
         </w:numPr>
         <w:jc w:val="both"/>
       </w:pPr>
-      <w:bookmarkStart w:id="44" w:name="_Toc467149727"/>
+      <w:bookmarkStart w:id="45" w:name="_Toc467149727"/>
       <w:r>
         <w:t>Organigrama</w:t>
       </w:r>
-      <w:bookmarkEnd w:id="44"/>
+      <w:bookmarkEnd w:id="45"/>
     </w:p>
     <w:p>
       <w:pPr>
@@ -20266,11 +22316,11 @@
         </w:numPr>
         <w:jc w:val="both"/>
       </w:pPr>
-      <w:bookmarkStart w:id="45" w:name="_Toc467149728"/>
+      <w:bookmarkStart w:id="46" w:name="_Toc467149728"/>
       <w:r>
         <w:t>Plan para la dirección del personal</w:t>
       </w:r>
-      <w:bookmarkEnd w:id="45"/>
+      <w:bookmarkEnd w:id="46"/>
     </w:p>
     <w:p>
       <w:pPr>
@@ -20300,11 +22350,11 @@
         </w:numPr>
         <w:jc w:val="both"/>
       </w:pPr>
-      <w:bookmarkStart w:id="46" w:name="_Toc467149729"/>
+      <w:bookmarkStart w:id="47" w:name="_Toc467149729"/>
       <w:r>
         <w:t>Adquisición</w:t>
       </w:r>
-      <w:bookmarkEnd w:id="46"/>
+      <w:bookmarkEnd w:id="47"/>
       <w:r>
         <w:t xml:space="preserve"> </w:t>
       </w:r>
@@ -20375,12 +22425,12 @@
         </w:numPr>
         <w:jc w:val="both"/>
       </w:pPr>
-      <w:bookmarkStart w:id="47" w:name="_Toc467149730"/>
+      <w:bookmarkStart w:id="48" w:name="_Toc467149730"/>
       <w:r>
         <w:lastRenderedPageBreak/>
         <w:t>Calendario de recursos</w:t>
       </w:r>
-      <w:bookmarkEnd w:id="47"/>
+      <w:bookmarkEnd w:id="48"/>
     </w:p>
     <w:p>
       <w:pPr>
@@ -20744,12 +22794,12 @@
         </w:numPr>
         <w:jc w:val="both"/>
       </w:pPr>
-      <w:bookmarkStart w:id="48" w:name="_Toc467149731"/>
+      <w:bookmarkStart w:id="49" w:name="_Toc467149731"/>
       <w:r>
         <w:lastRenderedPageBreak/>
         <w:t>Plan de liberación de personal</w:t>
       </w:r>
-      <w:bookmarkEnd w:id="48"/>
+      <w:bookmarkEnd w:id="49"/>
     </w:p>
     <w:p>
       <w:pPr>
@@ -20812,11 +22862,11 @@
         </w:numPr>
         <w:jc w:val="both"/>
       </w:pPr>
-      <w:bookmarkStart w:id="49" w:name="_Toc467149732"/>
+      <w:bookmarkStart w:id="50" w:name="_Toc467149732"/>
       <w:r>
         <w:t>Necesidades de capacitación</w:t>
       </w:r>
-      <w:bookmarkEnd w:id="49"/>
+      <w:bookmarkEnd w:id="50"/>
     </w:p>
     <w:p>
       <w:pPr>
@@ -20962,12 +23012,12 @@
         </w:numPr>
         <w:jc w:val="both"/>
       </w:pPr>
-      <w:bookmarkStart w:id="50" w:name="_Toc467149733"/>
+      <w:bookmarkStart w:id="51" w:name="_Toc467149733"/>
       <w:r>
         <w:lastRenderedPageBreak/>
         <w:t>Reconocimiento y recompensas</w:t>
       </w:r>
-      <w:bookmarkEnd w:id="50"/>
+      <w:bookmarkEnd w:id="51"/>
     </w:p>
     <w:p>
       <w:pPr>
@@ -20995,8 +23045,6 @@
         <w:pStyle w:val="Ttulo3"/>
         <w:jc w:val="both"/>
       </w:pPr>
-      <w:bookmarkStart w:id="51" w:name="_GoBack"/>
-      <w:bookmarkEnd w:id="51"/>
     </w:p>
     <w:p>
       <w:pPr>
@@ -21250,7 +23298,6 @@
         <w:docPartUnique/>
       </w:docPartObj>
     </w:sdtPr>
-    <w:sdtEndPr/>
     <w:sdtContent>
       <w:p>
         <w:pPr>
@@ -21270,7 +23317,7 @@
           <w:rPr>
             <w:noProof/>
           </w:rPr>
-          <w:t>27</w:t>
+          <w:t>25</w:t>
         </w:r>
         <w:r>
           <w:fldChar w:fldCharType="end"/>
@@ -25787,7 +27834,7 @@
     <w:lsdException w:name="Table Web 2" w:semiHidden="1" w:unhideWhenUsed="1"/>
     <w:lsdException w:name="Table Web 3" w:semiHidden="1" w:unhideWhenUsed="1"/>
     <w:lsdException w:name="Balloon Text" w:semiHidden="1" w:unhideWhenUsed="1"/>
-    <w:lsdException w:name="Table Grid" w:uiPriority="39"/>
+    <w:lsdException w:name="Table Grid" w:uiPriority="59"/>
     <w:lsdException w:name="Table Theme" w:semiHidden="1" w:unhideWhenUsed="1"/>
     <w:lsdException w:name="Placeholder Text" w:semiHidden="1"/>
     <w:lsdException w:name="No Spacing" w:uiPriority="1" w:qFormat="1"/>
@@ -26340,7 +28387,7 @@
   <w:style w:type="table" w:styleId="Tablaconcuadrcula">
     <w:name w:val="Table Grid"/>
     <w:basedOn w:val="Tablanormal"/>
-    <w:uiPriority w:val="39"/>
+    <w:uiPriority w:val="59"/>
     <w:rsid w:val="00FF2CD1"/>
     <w:pPr>
       <w:spacing w:after="0" w:line="240" w:lineRule="auto"/>
@@ -26677,7 +28724,7 @@
 </file>
 
 <file path=customXml/itemProps2.xml><?xml version="1.0" encoding="utf-8"?>
-<ds:datastoreItem xmlns:ds="http://schemas.openxmlformats.org/officeDocument/2006/customXml" ds:itemID="{D84C1B65-D268-4C68-881D-27D13521B0AB}">
+<ds:datastoreItem xmlns:ds="http://schemas.openxmlformats.org/officeDocument/2006/customXml" ds:itemID="{92BDE399-3865-45AA-B738-B39C2A85C16B}">
   <ds:schemaRefs>
     <ds:schemaRef ds:uri="http://schemas.openxmlformats.org/officeDocument/2006/bibliography"/>
   </ds:schemaRefs>

</xml_diff>